<commit_message>
changed logo of team to new one
</commit_message>
<xml_diff>
--- a/docs/Team Structure.docx
+++ b/docs/Team Structure.docx
@@ -1,9 +1,7 @@
 
 <file path=word/document.xml><?xml version="1.0" encoding="utf-8"?>
-<w:document xmlns:wpc="http://schemas.microsoft.com/office/word/2010/wordprocessingCanvas" xmlns:cx="http://schemas.microsoft.com/office/drawing/2014/chartex" xmlns:cx1="http://schemas.microsoft.com/office/drawing/2015/9/8/chartex" xmlns:cx2="http://schemas.microsoft.com/office/drawing/2015/10/21/chartex" xmlns:cx3="http://schemas.microsoft.com/office/drawing/2016/5/9/chartex" xmlns:cx4="http://schemas.microsoft.com/office/drawing/2016/5/10/chartex" xmlns:cx5="http://schemas.microsoft.com/office/drawing/2016/5/11/chartex" xmlns:cx6="http://schemas.microsoft.com/office/drawing/2016/5/12/chartex" xmlns:cx7="http://schemas.microsoft.com/office/drawing/2016/5/13/chartex" xmlns:cx8="http://schemas.microsoft.com/office/drawing/2016/5/14/chartex" xmlns:mc="http://schemas.openxmlformats.org/markup-compatibility/2006" xmlns:aink="http://schemas.microsoft.com/office/drawing/2016/ink" xmlns:am3d="http://schemas.microsoft.com/office/drawing/2017/model3d" xmlns:o="urn:schemas-microsoft-com:office:office" xmlns:r="http://schemas.openxmlformats.org/officeDocument/2006/relationships" xmlns:m="http://schemas.openxmlformats.org/officeDocument/2006/math" xmlns:v="urn:schemas-microsoft-com:vml" xmlns:wp14="http://schemas.microsoft.com/office/word/2010/wordprocessingDrawing" xmlns:wp="http://schemas.openxmlformats.org/drawingml/2006/wordprocessingDrawing" xmlns:w10="urn:schemas-microsoft-com:office:word" xmlns:w="http://schemas.openxmlformats.org/wordprocessingml/2006/main" xmlns:w14="http://schemas.microsoft.com/office/word/2010/wordml" xmlns:w15="http://schemas.microsoft.com/office/word/2012/wordml" xmlns:w16cid="http://schemas.microsoft.com/office/word/2016/wordml/cid" xmlns:w16se="http://schemas.microsoft.com/office/word/2015/wordml/symex" xmlns:wpg="http://schemas.microsoft.com/office/word/2010/wordprocessingGroup" xmlns:wpi="http://schemas.microsoft.com/office/word/2010/wordprocessingInk" xmlns:wne="http://schemas.microsoft.com/office/word/2006/wordml" xmlns:wps="http://schemas.microsoft.com/office/word/2010/wordprocessingShape" mc:Ignorable="w14 w15 w16se w16cid wp14">
+<w:document xmlns:wpc="http://schemas.microsoft.com/office/word/2010/wordprocessingCanvas" xmlns:mc="http://schemas.openxmlformats.org/markup-compatibility/2006" xmlns:o="urn:schemas-microsoft-com:office:office" xmlns:r="http://schemas.openxmlformats.org/officeDocument/2006/relationships" xmlns:m="http://schemas.openxmlformats.org/officeDocument/2006/math" xmlns:v="urn:schemas-microsoft-com:vml" xmlns:wp14="http://schemas.microsoft.com/office/word/2010/wordprocessingDrawing" xmlns:wp="http://schemas.openxmlformats.org/drawingml/2006/wordprocessingDrawing" xmlns:w10="urn:schemas-microsoft-com:office:word" xmlns:w="http://schemas.openxmlformats.org/wordprocessingml/2006/main" xmlns:w14="http://schemas.microsoft.com/office/word/2010/wordml" xmlns:wpg="http://schemas.microsoft.com/office/word/2010/wordprocessingGroup" xmlns:wpi="http://schemas.microsoft.com/office/word/2010/wordprocessingInk" xmlns:wne="http://schemas.microsoft.com/office/word/2006/wordml" xmlns:wps="http://schemas.microsoft.com/office/word/2010/wordprocessingShape" mc:Ignorable="w14 wp14">
   <w:body>
-    <w:bookmarkStart w:id="0" w:name="_GoBack" w:displacedByCustomXml="next"/>
-    <w:bookmarkEnd w:id="0" w:displacedByCustomXml="next"/>
     <w:sdt>
       <w:sdtPr>
         <w:rPr>
@@ -118,7 +116,7 @@
                                     <pic:cNvPicPr/>
                                   </pic:nvPicPr>
                                   <pic:blipFill>
-                                    <a:blip r:embed="rId9" cstate="print">
+                                    <a:blip r:embed="rId10" cstate="print">
                                       <a:alphaModFix/>
                                       <a:lum/>
                                     </a:blip>
@@ -337,7 +335,7 @@
                                     <pic:cNvPicPr/>
                                   </pic:nvPicPr>
                                   <pic:blipFill>
-                                    <a:blip r:embed="rId10" cstate="print">
+                                    <a:blip r:embed="rId11" cstate="print">
                                       <a:alphaModFix/>
                                       <a:lum/>
                                     </a:blip>
@@ -637,6 +635,7 @@
                     <w:bCs/>
                   </w:rPr>
                 </w:pPr>
+                <w:bookmarkStart w:id="0" w:name="_GoBack"/>
                 <w:r>
                   <w:rPr>
                     <w:b/>
@@ -644,10 +643,10 @@
                     <w:noProof/>
                   </w:rPr>
                   <w:drawing>
-                    <wp:inline distT="0" distB="0" distL="0" distR="0" wp14:anchorId="20AC877A" wp14:editId="587E6135">
-                      <wp:extent cx="3635476" cy="1591294"/>
+                    <wp:inline distT="0" distB="0" distL="0" distR="0" wp14:anchorId="7A1128CC" wp14:editId="306E89FD">
+                      <wp:extent cx="1905000" cy="1905000"/>
                       <wp:effectExtent l="0" t="0" r="0" b="0"/>
-                      <wp:docPr id="3" name="Picture 3" descr="C:\Users\ahmed\Desktop\f8b849eae9c4c3b6f1544fdafb90f8b80c6be796_00.jpg"/>
+                      <wp:docPr id="2" name="Picture 2" descr="C:\Users\ahmed\Downloads\Logo.png"/>
                       <wp:cNvGraphicFramePr>
                         <a:graphicFrameLocks xmlns:a="http://schemas.openxmlformats.org/drawingml/2006/main" noChangeAspect="1"/>
                       </wp:cNvGraphicFramePr>
@@ -655,13 +654,13 @@
                         <a:graphicData uri="http://schemas.openxmlformats.org/drawingml/2006/picture">
                           <pic:pic xmlns:pic="http://schemas.openxmlformats.org/drawingml/2006/picture">
                             <pic:nvPicPr>
-                              <pic:cNvPr id="0" name="Picture 2" descr="C:\Users\ahmed\Desktop\f8b849eae9c4c3b6f1544fdafb90f8b80c6be796_00.jpg"/>
+                              <pic:cNvPr id="0" name="Picture 1" descr="C:\Users\ahmed\Downloads\Logo.png"/>
                               <pic:cNvPicPr>
                                 <a:picLocks noChangeAspect="1" noChangeArrowheads="1"/>
                               </pic:cNvPicPr>
                             </pic:nvPicPr>
                             <pic:blipFill>
-                              <a:blip r:embed="rId11">
+                              <a:blip r:embed="rId12">
                                 <a:extLst>
                                   <a:ext uri="{28A0092B-C50C-407E-A947-70E740481C1C}">
                                     <a14:useLocalDpi xmlns:a14="http://schemas.microsoft.com/office/drawing/2010/main" val="0"/>
@@ -676,7 +675,7 @@
                             <pic:spPr bwMode="auto">
                               <a:xfrm>
                                 <a:off x="0" y="0"/>
-                                <a:ext cx="3637970" cy="1592386"/>
+                                <a:ext cx="1905000" cy="1905000"/>
                               </a:xfrm>
                               <a:prstGeom prst="rect">
                                 <a:avLst/>
@@ -692,6 +691,7 @@
                     </wp:inline>
                   </w:drawing>
                 </w:r>
+                <w:bookmarkEnd w:id="0"/>
               </w:p>
               <w:p>
                 <w:pPr>
@@ -781,7 +781,7 @@
               <w:szCs w:val="36"/>
             </w:rPr>
             <w:sectPr>
-              <w:footerReference w:type="default" r:id="rId12"/>
+              <w:footerReference w:type="default" r:id="rId13"/>
               <w:pgSz w:w="11907" w:h="16839" w:code="9"/>
               <w:pgMar w:top="1440" w:right="1800" w:bottom="1440" w:left="1800" w:header="708" w:footer="708" w:gutter="0"/>
               <w:pgBorders w:offsetFrom="page">
@@ -2483,7 +2483,27 @@
               <w:szCs w:val="24"/>
               <w:lang w:eastAsia="en-US"/>
             </w:rPr>
-            <w:t xml:space="preserve">Ahmed Salem Muhammed </w:t>
+            <w:t xml:space="preserve">Ahmed Salem </w:t>
+          </w:r>
+          <w:proofErr w:type="spellStart"/>
+          <w:r>
+            <w:rPr>
+              <w:rFonts w:ascii="Times New Roman" w:hAnsi="Times New Roman" w:cs="Times New Roman"/>
+              <w:sz w:val="28"/>
+              <w:szCs w:val="24"/>
+              <w:lang w:eastAsia="en-US"/>
+            </w:rPr>
+            <w:t>Muhammed</w:t>
+          </w:r>
+          <w:proofErr w:type="spellEnd"/>
+          <w:r>
+            <w:rPr>
+              <w:rFonts w:ascii="Times New Roman" w:hAnsi="Times New Roman" w:cs="Times New Roman"/>
+              <w:sz w:val="28"/>
+              <w:szCs w:val="24"/>
+              <w:lang w:eastAsia="en-US"/>
+            </w:rPr>
+            <w:t xml:space="preserve"> </w:t>
           </w:r>
           <w:proofErr w:type="spellStart"/>
           <w:r>
@@ -2612,6 +2632,7 @@
               <w:lang w:eastAsia="en-US"/>
             </w:rPr>
           </w:pPr>
+          <w:proofErr w:type="spellStart"/>
           <w:r>
             <w:rPr>
               <w:rFonts w:ascii="Times New Roman" w:hAnsi="Times New Roman" w:cs="Times New Roman"/>
@@ -2619,7 +2640,17 @@
               <w:szCs w:val="24"/>
               <w:lang w:eastAsia="en-US"/>
             </w:rPr>
-            <w:t xml:space="preserve">Mostafa Ashraf </w:t>
+            <w:t>Mostafa</w:t>
+          </w:r>
+          <w:proofErr w:type="spellEnd"/>
+          <w:r>
+            <w:rPr>
+              <w:rFonts w:ascii="Times New Roman" w:hAnsi="Times New Roman" w:cs="Times New Roman"/>
+              <w:sz w:val="28"/>
+              <w:szCs w:val="24"/>
+              <w:lang w:eastAsia="en-US"/>
+            </w:rPr>
+            <w:t xml:space="preserve"> Ashraf </w:t>
           </w:r>
           <w:proofErr w:type="spellStart"/>
           <w:r>
@@ -2681,13 +2712,23 @@
               <w:lang w:eastAsia="en-US"/>
             </w:rPr>
           </w:pPr>
+          <w:proofErr w:type="spellStart"/>
           <w:r>
             <w:rPr>
               <w:rFonts w:ascii="Times New Roman" w:hAnsi="Times New Roman" w:cs="Times New Roman"/>
               <w:sz w:val="28"/>
               <w:szCs w:val="20"/>
             </w:rPr>
-            <w:t xml:space="preserve">Mostafa </w:t>
+            <w:t>Mostafa</w:t>
+          </w:r>
+          <w:proofErr w:type="spellEnd"/>
+          <w:r>
+            <w:rPr>
+              <w:rFonts w:ascii="Times New Roman" w:hAnsi="Times New Roman" w:cs="Times New Roman"/>
+              <w:sz w:val="28"/>
+              <w:szCs w:val="20"/>
+            </w:rPr>
+            <w:t xml:space="preserve"> </w:t>
           </w:r>
           <w:proofErr w:type="spellStart"/>
           <w:r>
@@ -3003,13 +3044,23 @@
               <w:lang w:eastAsia="en-US"/>
             </w:rPr>
           </w:pPr>
+          <w:proofErr w:type="spellStart"/>
           <w:r>
             <w:rPr>
               <w:rFonts w:ascii="Times New Roman" w:hAnsi="Times New Roman" w:cs="Times New Roman"/>
               <w:sz w:val="28"/>
               <w:szCs w:val="20"/>
             </w:rPr>
-            <w:t xml:space="preserve">Mostafa </w:t>
+            <w:t>Mostafa</w:t>
+          </w:r>
+          <w:proofErr w:type="spellEnd"/>
+          <w:r>
+            <w:rPr>
+              <w:rFonts w:ascii="Times New Roman" w:hAnsi="Times New Roman" w:cs="Times New Roman"/>
+              <w:sz w:val="28"/>
+              <w:szCs w:val="20"/>
+            </w:rPr>
+            <w:t xml:space="preserve"> </w:t>
           </w:r>
           <w:proofErr w:type="spellStart"/>
           <w:r>
@@ -3256,7 +3307,16 @@
               <w:sz w:val="28"/>
               <w:szCs w:val="28"/>
             </w:rPr>
-            <w:t xml:space="preserve"> T</w:t>
+            <w:t xml:space="preserve"> </w:t>
+          </w:r>
+          <w:proofErr w:type="spellStart"/>
+          <w:r>
+            <w:rPr>
+              <w:rFonts w:ascii="Times New Roman" w:hAnsi="Times New Roman" w:cs="Times New Roman"/>
+              <w:sz w:val="28"/>
+              <w:szCs w:val="28"/>
+            </w:rPr>
+            <w:t>T</w:t>
           </w:r>
           <w:r>
             <w:rPr>
@@ -3266,6 +3326,7 @@
             </w:rPr>
             <w:t>arek</w:t>
           </w:r>
+          <w:proofErr w:type="spellEnd"/>
         </w:p>
         <w:p>
           <w:pPr>
@@ -3305,8 +3366,18 @@
               <w:sz w:val="28"/>
               <w:szCs w:val="28"/>
             </w:rPr>
-            <w:t xml:space="preserve"> Georgy</w:t>
-          </w:r>
+            <w:t xml:space="preserve"> </w:t>
+          </w:r>
+          <w:proofErr w:type="spellStart"/>
+          <w:r>
+            <w:rPr>
+              <w:rFonts w:ascii="Times New Roman" w:hAnsi="Times New Roman" w:cs="Times New Roman"/>
+              <w:sz w:val="28"/>
+              <w:szCs w:val="28"/>
+            </w:rPr>
+            <w:t>Georgy</w:t>
+          </w:r>
+          <w:proofErr w:type="spellEnd"/>
         </w:p>
         <w:p>
           <w:pPr>
@@ -3722,7 +3793,7 @@
         </w:rPr>
         <w:t>Taylor, Telford (1995). Sword and Swastika: Generals and Nazis in the Third Reich. New York: Barnes &amp; Noble. </w:t>
       </w:r>
-      <w:hyperlink r:id="rId13" w:history="1">
+      <w:hyperlink r:id="rId14" w:history="1">
         <w:r>
           <w:rPr>
             <w:rFonts w:ascii="Times New Roman" w:hAnsi="Times New Roman" w:cs="Times New Roman"/>
@@ -3746,7 +3817,7 @@
         </w:rPr>
         <w:t> </w:t>
       </w:r>
-      <w:hyperlink r:id="rId14" w:history="1">
+      <w:hyperlink r:id="rId15" w:history="1">
         <w:r>
           <w:rPr>
             <w:rFonts w:ascii="Times New Roman" w:hAnsi="Times New Roman" w:cs="Times New Roman"/>
@@ -3840,7 +3911,7 @@
 </file>
 
 <file path=word/endnotes.xml><?xml version="1.0" encoding="utf-8"?>
-<w:endnotes xmlns:wpc="http://schemas.microsoft.com/office/word/2010/wordprocessingCanvas" xmlns:cx="http://schemas.microsoft.com/office/drawing/2014/chartex" xmlns:cx1="http://schemas.microsoft.com/office/drawing/2015/9/8/chartex" xmlns:cx2="http://schemas.microsoft.com/office/drawing/2015/10/21/chartex" xmlns:cx3="http://schemas.microsoft.com/office/drawing/2016/5/9/chartex" xmlns:cx4="http://schemas.microsoft.com/office/drawing/2016/5/10/chartex" xmlns:cx5="http://schemas.microsoft.com/office/drawing/2016/5/11/chartex" xmlns:cx6="http://schemas.microsoft.com/office/drawing/2016/5/12/chartex" xmlns:cx7="http://schemas.microsoft.com/office/drawing/2016/5/13/chartex" xmlns:cx8="http://schemas.microsoft.com/office/drawing/2016/5/14/chartex" xmlns:mc="http://schemas.openxmlformats.org/markup-compatibility/2006" xmlns:aink="http://schemas.microsoft.com/office/drawing/2016/ink" xmlns:am3d="http://schemas.microsoft.com/office/drawing/2017/model3d" xmlns:o="urn:schemas-microsoft-com:office:office" xmlns:r="http://schemas.openxmlformats.org/officeDocument/2006/relationships" xmlns:m="http://schemas.openxmlformats.org/officeDocument/2006/math" xmlns:v="urn:schemas-microsoft-com:vml" xmlns:wp14="http://schemas.microsoft.com/office/word/2010/wordprocessingDrawing" xmlns:wp="http://schemas.openxmlformats.org/drawingml/2006/wordprocessingDrawing" xmlns:w10="urn:schemas-microsoft-com:office:word" xmlns:w="http://schemas.openxmlformats.org/wordprocessingml/2006/main" xmlns:w14="http://schemas.microsoft.com/office/word/2010/wordml" xmlns:w15="http://schemas.microsoft.com/office/word/2012/wordml" xmlns:w16cid="http://schemas.microsoft.com/office/word/2016/wordml/cid" xmlns:w16se="http://schemas.microsoft.com/office/word/2015/wordml/symex" xmlns:wpg="http://schemas.microsoft.com/office/word/2010/wordprocessingGroup" xmlns:wpi="http://schemas.microsoft.com/office/word/2010/wordprocessingInk" xmlns:wne="http://schemas.microsoft.com/office/word/2006/wordml" xmlns:wps="http://schemas.microsoft.com/office/word/2010/wordprocessingShape" mc:Ignorable="w14 w15 w16se w16cid wp14">
+<w:endnotes xmlns:wpc="http://schemas.microsoft.com/office/word/2010/wordprocessingCanvas" xmlns:mc="http://schemas.openxmlformats.org/markup-compatibility/2006" xmlns:o="urn:schemas-microsoft-com:office:office" xmlns:r="http://schemas.openxmlformats.org/officeDocument/2006/relationships" xmlns:m="http://schemas.openxmlformats.org/officeDocument/2006/math" xmlns:v="urn:schemas-microsoft-com:vml" xmlns:wp14="http://schemas.microsoft.com/office/word/2010/wordprocessingDrawing" xmlns:wp="http://schemas.openxmlformats.org/drawingml/2006/wordprocessingDrawing" xmlns:w10="urn:schemas-microsoft-com:office:word" xmlns:w="http://schemas.openxmlformats.org/wordprocessingml/2006/main" xmlns:w14="http://schemas.microsoft.com/office/word/2010/wordml" xmlns:wpg="http://schemas.microsoft.com/office/word/2010/wordprocessingGroup" xmlns:wpi="http://schemas.microsoft.com/office/word/2010/wordprocessingInk" xmlns:wne="http://schemas.microsoft.com/office/word/2006/wordml" xmlns:wps="http://schemas.microsoft.com/office/word/2010/wordprocessingShape" mc:Ignorable="w14 wp14">
   <w:endnote w:type="separator" w:id="-1">
     <w:p>
       <w:pPr>
@@ -3865,7 +3936,7 @@
 </file>
 
 <file path=word/footer1.xml><?xml version="1.0" encoding="utf-8"?>
-<w:ftr xmlns:wpc="http://schemas.microsoft.com/office/word/2010/wordprocessingCanvas" xmlns:cx="http://schemas.microsoft.com/office/drawing/2014/chartex" xmlns:cx1="http://schemas.microsoft.com/office/drawing/2015/9/8/chartex" xmlns:cx2="http://schemas.microsoft.com/office/drawing/2015/10/21/chartex" xmlns:cx3="http://schemas.microsoft.com/office/drawing/2016/5/9/chartex" xmlns:cx4="http://schemas.microsoft.com/office/drawing/2016/5/10/chartex" xmlns:cx5="http://schemas.microsoft.com/office/drawing/2016/5/11/chartex" xmlns:cx6="http://schemas.microsoft.com/office/drawing/2016/5/12/chartex" xmlns:cx7="http://schemas.microsoft.com/office/drawing/2016/5/13/chartex" xmlns:cx8="http://schemas.microsoft.com/office/drawing/2016/5/14/chartex" xmlns:mc="http://schemas.openxmlformats.org/markup-compatibility/2006" xmlns:aink="http://schemas.microsoft.com/office/drawing/2016/ink" xmlns:am3d="http://schemas.microsoft.com/office/drawing/2017/model3d" xmlns:o="urn:schemas-microsoft-com:office:office" xmlns:r="http://schemas.openxmlformats.org/officeDocument/2006/relationships" xmlns:m="http://schemas.openxmlformats.org/officeDocument/2006/math" xmlns:v="urn:schemas-microsoft-com:vml" xmlns:wp14="http://schemas.microsoft.com/office/word/2010/wordprocessingDrawing" xmlns:wp="http://schemas.openxmlformats.org/drawingml/2006/wordprocessingDrawing" xmlns:w10="urn:schemas-microsoft-com:office:word" xmlns:w="http://schemas.openxmlformats.org/wordprocessingml/2006/main" xmlns:w14="http://schemas.microsoft.com/office/word/2010/wordml" xmlns:w15="http://schemas.microsoft.com/office/word/2012/wordml" xmlns:w16cid="http://schemas.microsoft.com/office/word/2016/wordml/cid" xmlns:w16se="http://schemas.microsoft.com/office/word/2015/wordml/symex" xmlns:wpg="http://schemas.microsoft.com/office/word/2010/wordprocessingGroup" xmlns:wpi="http://schemas.microsoft.com/office/word/2010/wordprocessingInk" xmlns:wne="http://schemas.microsoft.com/office/word/2006/wordml" xmlns:wps="http://schemas.microsoft.com/office/word/2010/wordprocessingShape" mc:Ignorable="w14 w15 w16se w16cid wp14">
+<w:ftr xmlns:wpc="http://schemas.microsoft.com/office/word/2010/wordprocessingCanvas" xmlns:mc="http://schemas.openxmlformats.org/markup-compatibility/2006" xmlns:o="urn:schemas-microsoft-com:office:office" xmlns:r="http://schemas.openxmlformats.org/officeDocument/2006/relationships" xmlns:m="http://schemas.openxmlformats.org/officeDocument/2006/math" xmlns:v="urn:schemas-microsoft-com:vml" xmlns:wp14="http://schemas.microsoft.com/office/word/2010/wordprocessingDrawing" xmlns:wp="http://schemas.openxmlformats.org/drawingml/2006/wordprocessingDrawing" xmlns:w10="urn:schemas-microsoft-com:office:word" xmlns:w="http://schemas.openxmlformats.org/wordprocessingml/2006/main" xmlns:w14="http://schemas.microsoft.com/office/word/2010/wordml" xmlns:wpg="http://schemas.microsoft.com/office/word/2010/wordprocessingGroup" xmlns:wpi="http://schemas.microsoft.com/office/word/2010/wordprocessingInk" xmlns:wne="http://schemas.microsoft.com/office/word/2006/wordml" xmlns:wps="http://schemas.microsoft.com/office/word/2010/wordprocessingShape" mc:Ignorable="w14 wp14">
   <w:sdt>
     <w:sdtPr>
       <w:id w:val="-23942814"/>
@@ -3898,7 +3969,7 @@
           <w:rPr>
             <w:noProof/>
           </w:rPr>
-          <w:t>6</w:t>
+          <w:t>1</w:t>
         </w:r>
         <w:r>
           <w:rPr>
@@ -3918,7 +3989,7 @@
 </file>
 
 <file path=word/footnotes.xml><?xml version="1.0" encoding="utf-8"?>
-<w:footnotes xmlns:wpc="http://schemas.microsoft.com/office/word/2010/wordprocessingCanvas" xmlns:cx="http://schemas.microsoft.com/office/drawing/2014/chartex" xmlns:cx1="http://schemas.microsoft.com/office/drawing/2015/9/8/chartex" xmlns:cx2="http://schemas.microsoft.com/office/drawing/2015/10/21/chartex" xmlns:cx3="http://schemas.microsoft.com/office/drawing/2016/5/9/chartex" xmlns:cx4="http://schemas.microsoft.com/office/drawing/2016/5/10/chartex" xmlns:cx5="http://schemas.microsoft.com/office/drawing/2016/5/11/chartex" xmlns:cx6="http://schemas.microsoft.com/office/drawing/2016/5/12/chartex" xmlns:cx7="http://schemas.microsoft.com/office/drawing/2016/5/13/chartex" xmlns:cx8="http://schemas.microsoft.com/office/drawing/2016/5/14/chartex" xmlns:mc="http://schemas.openxmlformats.org/markup-compatibility/2006" xmlns:aink="http://schemas.microsoft.com/office/drawing/2016/ink" xmlns:am3d="http://schemas.microsoft.com/office/drawing/2017/model3d" xmlns:o="urn:schemas-microsoft-com:office:office" xmlns:r="http://schemas.openxmlformats.org/officeDocument/2006/relationships" xmlns:m="http://schemas.openxmlformats.org/officeDocument/2006/math" xmlns:v="urn:schemas-microsoft-com:vml" xmlns:wp14="http://schemas.microsoft.com/office/word/2010/wordprocessingDrawing" xmlns:wp="http://schemas.openxmlformats.org/drawingml/2006/wordprocessingDrawing" xmlns:w10="urn:schemas-microsoft-com:office:word" xmlns:w="http://schemas.openxmlformats.org/wordprocessingml/2006/main" xmlns:w14="http://schemas.microsoft.com/office/word/2010/wordml" xmlns:w15="http://schemas.microsoft.com/office/word/2012/wordml" xmlns:w16cid="http://schemas.microsoft.com/office/word/2016/wordml/cid" xmlns:w16se="http://schemas.microsoft.com/office/word/2015/wordml/symex" xmlns:wpg="http://schemas.microsoft.com/office/word/2010/wordprocessingGroup" xmlns:wpi="http://schemas.microsoft.com/office/word/2010/wordprocessingInk" xmlns:wne="http://schemas.microsoft.com/office/word/2006/wordml" xmlns:wps="http://schemas.microsoft.com/office/word/2010/wordprocessingShape" mc:Ignorable="w14 w15 w16se w16cid wp14">
+<w:footnotes xmlns:wpc="http://schemas.microsoft.com/office/word/2010/wordprocessingCanvas" xmlns:mc="http://schemas.openxmlformats.org/markup-compatibility/2006" xmlns:o="urn:schemas-microsoft-com:office:office" xmlns:r="http://schemas.openxmlformats.org/officeDocument/2006/relationships" xmlns:m="http://schemas.openxmlformats.org/officeDocument/2006/math" xmlns:v="urn:schemas-microsoft-com:vml" xmlns:wp14="http://schemas.microsoft.com/office/word/2010/wordprocessingDrawing" xmlns:wp="http://schemas.openxmlformats.org/drawingml/2006/wordprocessingDrawing" xmlns:w10="urn:schemas-microsoft-com:office:word" xmlns:w="http://schemas.openxmlformats.org/wordprocessingml/2006/main" xmlns:w14="http://schemas.microsoft.com/office/word/2010/wordml" xmlns:wpg="http://schemas.microsoft.com/office/word/2010/wordprocessingGroup" xmlns:wpi="http://schemas.microsoft.com/office/word/2010/wordprocessingInk" xmlns:wne="http://schemas.microsoft.com/office/word/2006/wordml" xmlns:wps="http://schemas.microsoft.com/office/word/2010/wordprocessingShape" mc:Ignorable="w14 wp14">
   <w:footnote w:type="separator" w:id="-1">
     <w:p>
       <w:pPr>
@@ -3943,8 +4014,8 @@
 </file>
 
 <file path=word/numbering.xml><?xml version="1.0" encoding="utf-8"?>
-<w:numbering xmlns:wpc="http://schemas.microsoft.com/office/word/2010/wordprocessingCanvas" xmlns:cx="http://schemas.microsoft.com/office/drawing/2014/chartex" xmlns:cx1="http://schemas.microsoft.com/office/drawing/2015/9/8/chartex" xmlns:cx2="http://schemas.microsoft.com/office/drawing/2015/10/21/chartex" xmlns:cx3="http://schemas.microsoft.com/office/drawing/2016/5/9/chartex" xmlns:cx4="http://schemas.microsoft.com/office/drawing/2016/5/10/chartex" xmlns:cx5="http://schemas.microsoft.com/office/drawing/2016/5/11/chartex" xmlns:cx6="http://schemas.microsoft.com/office/drawing/2016/5/12/chartex" xmlns:cx7="http://schemas.microsoft.com/office/drawing/2016/5/13/chartex" xmlns:cx8="http://schemas.microsoft.com/office/drawing/2016/5/14/chartex" xmlns:mc="http://schemas.openxmlformats.org/markup-compatibility/2006" xmlns:aink="http://schemas.microsoft.com/office/drawing/2016/ink" xmlns:am3d="http://schemas.microsoft.com/office/drawing/2017/model3d" xmlns:o="urn:schemas-microsoft-com:office:office" xmlns:r="http://schemas.openxmlformats.org/officeDocument/2006/relationships" xmlns:m="http://schemas.openxmlformats.org/officeDocument/2006/math" xmlns:v="urn:schemas-microsoft-com:vml" xmlns:wp14="http://schemas.microsoft.com/office/word/2010/wordprocessingDrawing" xmlns:wp="http://schemas.openxmlformats.org/drawingml/2006/wordprocessingDrawing" xmlns:w10="urn:schemas-microsoft-com:office:word" xmlns:w="http://schemas.openxmlformats.org/wordprocessingml/2006/main" xmlns:w14="http://schemas.microsoft.com/office/word/2010/wordml" xmlns:w15="http://schemas.microsoft.com/office/word/2012/wordml" xmlns:w16cid="http://schemas.microsoft.com/office/word/2016/wordml/cid" xmlns:w16se="http://schemas.microsoft.com/office/word/2015/wordml/symex" xmlns:wpg="http://schemas.microsoft.com/office/word/2010/wordprocessingGroup" xmlns:wpi="http://schemas.microsoft.com/office/word/2010/wordprocessingInk" xmlns:wne="http://schemas.microsoft.com/office/word/2006/wordml" xmlns:wps="http://schemas.microsoft.com/office/word/2010/wordprocessingShape" mc:Ignorable="w14 w15 w16se w16cid wp14">
-  <w:abstractNum w:abstractNumId="0" w15:restartNumberingAfterBreak="0">
+<w:numbering xmlns:wpc="http://schemas.microsoft.com/office/word/2010/wordprocessingCanvas" xmlns:mc="http://schemas.openxmlformats.org/markup-compatibility/2006" xmlns:o="urn:schemas-microsoft-com:office:office" xmlns:r="http://schemas.openxmlformats.org/officeDocument/2006/relationships" xmlns:m="http://schemas.openxmlformats.org/officeDocument/2006/math" xmlns:v="urn:schemas-microsoft-com:vml" xmlns:wp14="http://schemas.microsoft.com/office/word/2010/wordprocessingDrawing" xmlns:wp="http://schemas.openxmlformats.org/drawingml/2006/wordprocessingDrawing" xmlns:w10="urn:schemas-microsoft-com:office:word" xmlns:w="http://schemas.openxmlformats.org/wordprocessingml/2006/main" xmlns:w14="http://schemas.microsoft.com/office/word/2010/wordml" xmlns:wpg="http://schemas.microsoft.com/office/word/2010/wordprocessingGroup" xmlns:wpi="http://schemas.microsoft.com/office/word/2010/wordprocessingInk" xmlns:wne="http://schemas.microsoft.com/office/word/2006/wordml" xmlns:wps="http://schemas.microsoft.com/office/word/2010/wordprocessingShape" mc:Ignorable="w14 wp14">
+  <w:abstractNum w:abstractNumId="0">
     <w:nsid w:val="034D4355"/>
     <w:multiLevelType w:val="hybridMultilevel"/>
     <w:tmpl w:val="D1C87EF0"/>
@@ -4030,7 +4101,7 @@
       </w:pPr>
     </w:lvl>
   </w:abstractNum>
-  <w:abstractNum w:abstractNumId="1" w15:restartNumberingAfterBreak="0">
+  <w:abstractNum w:abstractNumId="1">
     <w:nsid w:val="07521640"/>
     <w:multiLevelType w:val="hybridMultilevel"/>
     <w:tmpl w:val="96C48AC8"/>
@@ -4116,7 +4187,7 @@
       </w:pPr>
     </w:lvl>
   </w:abstractNum>
-  <w:abstractNum w:abstractNumId="2" w15:restartNumberingAfterBreak="0">
+  <w:abstractNum w:abstractNumId="2">
     <w:nsid w:val="0D4E2807"/>
     <w:multiLevelType w:val="hybridMultilevel"/>
     <w:tmpl w:val="1C403C7E"/>
@@ -4207,7 +4278,7 @@
       </w:pPr>
     </w:lvl>
   </w:abstractNum>
-  <w:abstractNum w:abstractNumId="3" w15:restartNumberingAfterBreak="0">
+  <w:abstractNum w:abstractNumId="3">
     <w:nsid w:val="19D700F0"/>
     <w:multiLevelType w:val="hybridMultilevel"/>
     <w:tmpl w:val="2E422712"/>
@@ -4322,7 +4393,7 @@
       </w:rPr>
     </w:lvl>
   </w:abstractNum>
-  <w:abstractNum w:abstractNumId="4" w15:restartNumberingAfterBreak="0">
+  <w:abstractNum w:abstractNumId="4">
     <w:nsid w:val="2F7024F2"/>
     <w:multiLevelType w:val="hybridMultilevel"/>
     <w:tmpl w:val="6C9C30B8"/>
@@ -4437,7 +4508,7 @@
       </w:rPr>
     </w:lvl>
   </w:abstractNum>
-  <w:abstractNum w:abstractNumId="5" w15:restartNumberingAfterBreak="0">
+  <w:abstractNum w:abstractNumId="5">
     <w:nsid w:val="39A4138F"/>
     <w:multiLevelType w:val="hybridMultilevel"/>
     <w:tmpl w:val="1EB44E3E"/>
@@ -4523,7 +4594,7 @@
       </w:pPr>
     </w:lvl>
   </w:abstractNum>
-  <w:abstractNum w:abstractNumId="6" w15:restartNumberingAfterBreak="0">
+  <w:abstractNum w:abstractNumId="6">
     <w:nsid w:val="427D651E"/>
     <w:multiLevelType w:val="hybridMultilevel"/>
     <w:tmpl w:val="E580EC96"/>
@@ -4638,7 +4709,7 @@
       </w:rPr>
     </w:lvl>
   </w:abstractNum>
-  <w:abstractNum w:abstractNumId="7" w15:restartNumberingAfterBreak="0">
+  <w:abstractNum w:abstractNumId="7">
     <w:nsid w:val="45F17960"/>
     <w:multiLevelType w:val="hybridMultilevel"/>
     <w:tmpl w:val="5344C5B6"/>
@@ -4724,7 +4795,7 @@
       </w:pPr>
     </w:lvl>
   </w:abstractNum>
-  <w:abstractNum w:abstractNumId="8" w15:restartNumberingAfterBreak="0">
+  <w:abstractNum w:abstractNumId="8">
     <w:nsid w:val="597A57D5"/>
     <w:multiLevelType w:val="hybridMultilevel"/>
     <w:tmpl w:val="29AC0F24"/>
@@ -4810,7 +4881,7 @@
       </w:pPr>
     </w:lvl>
   </w:abstractNum>
-  <w:abstractNum w:abstractNumId="9" w15:restartNumberingAfterBreak="0">
+  <w:abstractNum w:abstractNumId="9">
     <w:nsid w:val="5D7D4485"/>
     <w:multiLevelType w:val="hybridMultilevel"/>
     <w:tmpl w:val="CC383576"/>
@@ -4899,7 +4970,7 @@
       </w:pPr>
     </w:lvl>
   </w:abstractNum>
-  <w:abstractNum w:abstractNumId="10" w15:restartNumberingAfterBreak="0">
+  <w:abstractNum w:abstractNumId="10">
     <w:nsid w:val="65FD6474"/>
     <w:multiLevelType w:val="multilevel"/>
     <w:tmpl w:val="0409001F"/>
@@ -4985,7 +5056,7 @@
       </w:pPr>
     </w:lvl>
   </w:abstractNum>
-  <w:abstractNum w:abstractNumId="11" w15:restartNumberingAfterBreak="0">
+  <w:abstractNum w:abstractNumId="11">
     <w:nsid w:val="6ADE0555"/>
     <w:multiLevelType w:val="hybridMultilevel"/>
     <w:tmpl w:val="E964598C"/>
@@ -5100,7 +5171,7 @@
       </w:rPr>
     </w:lvl>
   </w:abstractNum>
-  <w:abstractNum w:abstractNumId="12" w15:restartNumberingAfterBreak="0">
+  <w:abstractNum w:abstractNumId="12">
     <w:nsid w:val="6BA01B02"/>
     <w:multiLevelType w:val="multilevel"/>
     <w:tmpl w:val="0409001F"/>
@@ -5186,7 +5257,7 @@
       </w:pPr>
     </w:lvl>
   </w:abstractNum>
-  <w:abstractNum w:abstractNumId="13" w15:restartNumberingAfterBreak="0">
+  <w:abstractNum w:abstractNumId="13">
     <w:nsid w:val="7BF07882"/>
     <w:multiLevelType w:val="multilevel"/>
     <w:tmpl w:val="04090025"/>
@@ -5327,7 +5398,7 @@
 </file>
 
 <file path=word/styles.xml><?xml version="1.0" encoding="utf-8"?>
-<w:styles xmlns:mc="http://schemas.openxmlformats.org/markup-compatibility/2006" xmlns:r="http://schemas.openxmlformats.org/officeDocument/2006/relationships" xmlns:w="http://schemas.openxmlformats.org/wordprocessingml/2006/main" xmlns:w14="http://schemas.microsoft.com/office/word/2010/wordml" xmlns:w15="http://schemas.microsoft.com/office/word/2012/wordml" xmlns:w16cid="http://schemas.microsoft.com/office/word/2016/wordml/cid" xmlns:w16se="http://schemas.microsoft.com/office/word/2015/wordml/symex" mc:Ignorable="w14 w15 w16se w16cid">
+<w:styles xmlns:mc="http://schemas.openxmlformats.org/markup-compatibility/2006" xmlns:r="http://schemas.openxmlformats.org/officeDocument/2006/relationships" xmlns:w="http://schemas.openxmlformats.org/wordprocessingml/2006/main" xmlns:w14="http://schemas.microsoft.com/office/word/2010/wordml" mc:Ignorable="w14">
   <w:docDefaults>
     <w:rPrDefault>
       <w:rPr>
@@ -5343,379 +5414,147 @@
       </w:pPr>
     </w:pPrDefault>
   </w:docDefaults>
-  <w:latentStyles w:defLockedState="0" w:defUIPriority="99" w:defSemiHidden="0" w:defUnhideWhenUsed="0" w:defQFormat="0" w:count="375">
-    <w:lsdException w:name="Normal" w:uiPriority="0" w:qFormat="1"/>
-    <w:lsdException w:name="heading 1" w:uiPriority="9" w:qFormat="1"/>
-    <w:lsdException w:name="heading 2" w:semiHidden="1" w:uiPriority="9" w:unhideWhenUsed="1" w:qFormat="1"/>
-    <w:lsdException w:name="heading 3" w:semiHidden="1" w:uiPriority="9" w:unhideWhenUsed="1" w:qFormat="1"/>
-    <w:lsdException w:name="heading 4" w:semiHidden="1" w:uiPriority="9" w:unhideWhenUsed="1" w:qFormat="1"/>
-    <w:lsdException w:name="heading 5" w:semiHidden="1" w:uiPriority="9" w:unhideWhenUsed="1" w:qFormat="1"/>
-    <w:lsdException w:name="heading 6" w:semiHidden="1" w:uiPriority="9" w:unhideWhenUsed="1" w:qFormat="1"/>
-    <w:lsdException w:name="heading 7" w:semiHidden="1" w:uiPriority="9" w:unhideWhenUsed="1" w:qFormat="1"/>
-    <w:lsdException w:name="heading 8" w:semiHidden="1" w:uiPriority="9" w:unhideWhenUsed="1" w:qFormat="1"/>
-    <w:lsdException w:name="heading 9" w:semiHidden="1" w:uiPriority="9" w:unhideWhenUsed="1" w:qFormat="1"/>
-    <w:lsdException w:name="index 1" w:semiHidden="1" w:unhideWhenUsed="1"/>
-    <w:lsdException w:name="index 2" w:semiHidden="1" w:unhideWhenUsed="1"/>
-    <w:lsdException w:name="index 3" w:semiHidden="1" w:unhideWhenUsed="1"/>
-    <w:lsdException w:name="index 4" w:semiHidden="1" w:unhideWhenUsed="1"/>
-    <w:lsdException w:name="index 5" w:semiHidden="1" w:unhideWhenUsed="1"/>
-    <w:lsdException w:name="index 6" w:semiHidden="1" w:unhideWhenUsed="1"/>
-    <w:lsdException w:name="index 7" w:semiHidden="1" w:unhideWhenUsed="1"/>
-    <w:lsdException w:name="index 8" w:semiHidden="1" w:unhideWhenUsed="1"/>
-    <w:lsdException w:name="index 9" w:semiHidden="1" w:unhideWhenUsed="1"/>
-    <w:lsdException w:name="toc 1" w:semiHidden="1" w:uiPriority="39" w:unhideWhenUsed="1"/>
-    <w:lsdException w:name="toc 2" w:semiHidden="1" w:uiPriority="39" w:unhideWhenUsed="1"/>
-    <w:lsdException w:name="toc 3" w:semiHidden="1" w:uiPriority="39" w:unhideWhenUsed="1"/>
-    <w:lsdException w:name="toc 4" w:semiHidden="1" w:uiPriority="39" w:unhideWhenUsed="1"/>
-    <w:lsdException w:name="toc 5" w:semiHidden="1" w:uiPriority="39" w:unhideWhenUsed="1"/>
-    <w:lsdException w:name="toc 6" w:semiHidden="1" w:uiPriority="39" w:unhideWhenUsed="1"/>
-    <w:lsdException w:name="toc 7" w:semiHidden="1" w:uiPriority="39" w:unhideWhenUsed="1"/>
-    <w:lsdException w:name="toc 8" w:semiHidden="1" w:uiPriority="39" w:unhideWhenUsed="1"/>
-    <w:lsdException w:name="toc 9" w:semiHidden="1" w:uiPriority="39" w:unhideWhenUsed="1"/>
-    <w:lsdException w:name="Normal Indent" w:semiHidden="1" w:unhideWhenUsed="1"/>
-    <w:lsdException w:name="footnote text" w:semiHidden="1" w:unhideWhenUsed="1"/>
-    <w:lsdException w:name="annotation text" w:semiHidden="1" w:unhideWhenUsed="1"/>
-    <w:lsdException w:name="header" w:semiHidden="1" w:unhideWhenUsed="1"/>
-    <w:lsdException w:name="footer" w:semiHidden="1" w:unhideWhenUsed="1"/>
-    <w:lsdException w:name="index heading" w:semiHidden="1" w:unhideWhenUsed="1"/>
-    <w:lsdException w:name="caption" w:semiHidden="1" w:uiPriority="35" w:unhideWhenUsed="1" w:qFormat="1"/>
-    <w:lsdException w:name="table of figures" w:semiHidden="1" w:unhideWhenUsed="1"/>
-    <w:lsdException w:name="envelope address" w:semiHidden="1" w:unhideWhenUsed="1"/>
-    <w:lsdException w:name="envelope return" w:semiHidden="1" w:unhideWhenUsed="1"/>
-    <w:lsdException w:name="footnote reference" w:semiHidden="1" w:unhideWhenUsed="1"/>
-    <w:lsdException w:name="annotation reference" w:semiHidden="1" w:unhideWhenUsed="1"/>
-    <w:lsdException w:name="line number" w:semiHidden="1" w:unhideWhenUsed="1"/>
-    <w:lsdException w:name="page number" w:semiHidden="1" w:unhideWhenUsed="1"/>
-    <w:lsdException w:name="endnote reference" w:semiHidden="1" w:unhideWhenUsed="1"/>
-    <w:lsdException w:name="endnote text" w:semiHidden="1" w:unhideWhenUsed="1"/>
-    <w:lsdException w:name="table of authorities" w:semiHidden="1" w:unhideWhenUsed="1"/>
-    <w:lsdException w:name="macro" w:semiHidden="1" w:unhideWhenUsed="1"/>
-    <w:lsdException w:name="toa heading" w:semiHidden="1" w:unhideWhenUsed="1"/>
-    <w:lsdException w:name="List" w:semiHidden="1" w:unhideWhenUsed="1"/>
-    <w:lsdException w:name="List Bullet" w:semiHidden="1" w:unhideWhenUsed="1"/>
-    <w:lsdException w:name="List Number" w:semiHidden="1" w:unhideWhenUsed="1"/>
-    <w:lsdException w:name="List 2" w:semiHidden="1" w:unhideWhenUsed="1"/>
-    <w:lsdException w:name="List 3" w:semiHidden="1" w:unhideWhenUsed="1"/>
-    <w:lsdException w:name="List 4" w:semiHidden="1" w:unhideWhenUsed="1"/>
-    <w:lsdException w:name="List 5" w:semiHidden="1" w:unhideWhenUsed="1"/>
-    <w:lsdException w:name="List Bullet 2" w:semiHidden="1" w:unhideWhenUsed="1"/>
-    <w:lsdException w:name="List Bullet 3" w:semiHidden="1" w:unhideWhenUsed="1"/>
-    <w:lsdException w:name="List Bullet 4" w:semiHidden="1" w:unhideWhenUsed="1"/>
-    <w:lsdException w:name="List Bullet 5" w:semiHidden="1" w:unhideWhenUsed="1"/>
-    <w:lsdException w:name="List Number 2" w:semiHidden="1" w:unhideWhenUsed="1"/>
-    <w:lsdException w:name="List Number 3" w:semiHidden="1" w:unhideWhenUsed="1"/>
-    <w:lsdException w:name="List Number 4" w:semiHidden="1" w:unhideWhenUsed="1"/>
-    <w:lsdException w:name="List Number 5" w:semiHidden="1" w:unhideWhenUsed="1"/>
-    <w:lsdException w:name="Title" w:uiPriority="10" w:qFormat="1"/>
-    <w:lsdException w:name="Closing" w:semiHidden="1" w:unhideWhenUsed="1"/>
-    <w:lsdException w:name="Signature" w:semiHidden="1" w:unhideWhenUsed="1"/>
-    <w:lsdException w:name="Default Paragraph Font" w:semiHidden="1" w:uiPriority="1" w:unhideWhenUsed="1"/>
-    <w:lsdException w:name="Body Text" w:semiHidden="1" w:unhideWhenUsed="1"/>
-    <w:lsdException w:name="Body Text Indent" w:semiHidden="1" w:unhideWhenUsed="1"/>
-    <w:lsdException w:name="List Continue" w:semiHidden="1" w:unhideWhenUsed="1"/>
-    <w:lsdException w:name="List Continue 2" w:semiHidden="1" w:unhideWhenUsed="1"/>
-    <w:lsdException w:name="List Continue 3" w:semiHidden="1" w:unhideWhenUsed="1"/>
-    <w:lsdException w:name="List Continue 4" w:semiHidden="1" w:unhideWhenUsed="1"/>
-    <w:lsdException w:name="List Continue 5" w:semiHidden="1" w:unhideWhenUsed="1"/>
-    <w:lsdException w:name="Message Header" w:semiHidden="1" w:unhideWhenUsed="1"/>
-    <w:lsdException w:name="Subtitle" w:uiPriority="11" w:qFormat="1"/>
-    <w:lsdException w:name="Salutation" w:semiHidden="1" w:unhideWhenUsed="1"/>
-    <w:lsdException w:name="Date" w:semiHidden="1" w:unhideWhenUsed="1"/>
-    <w:lsdException w:name="Body Text First Indent" w:semiHidden="1" w:unhideWhenUsed="1"/>
-    <w:lsdException w:name="Body Text First Indent 2" w:semiHidden="1" w:unhideWhenUsed="1"/>
-    <w:lsdException w:name="Note Heading" w:semiHidden="1" w:unhideWhenUsed="1"/>
-    <w:lsdException w:name="Body Text 2" w:semiHidden="1" w:unhideWhenUsed="1"/>
-    <w:lsdException w:name="Body Text 3" w:semiHidden="1" w:unhideWhenUsed="1"/>
-    <w:lsdException w:name="Body Text Indent 2" w:semiHidden="1" w:unhideWhenUsed="1"/>
-    <w:lsdException w:name="Body Text Indent 3" w:semiHidden="1" w:unhideWhenUsed="1"/>
-    <w:lsdException w:name="Block Text" w:semiHidden="1" w:unhideWhenUsed="1"/>
-    <w:lsdException w:name="Hyperlink" w:semiHidden="1" w:unhideWhenUsed="1"/>
-    <w:lsdException w:name="FollowedHyperlink" w:semiHidden="1" w:unhideWhenUsed="1"/>
-    <w:lsdException w:name="Strong" w:uiPriority="22" w:qFormat="1"/>
-    <w:lsdException w:name="Emphasis" w:uiPriority="20" w:qFormat="1"/>
-    <w:lsdException w:name="Document Map" w:semiHidden="1" w:unhideWhenUsed="1"/>
-    <w:lsdException w:name="Plain Text" w:semiHidden="1" w:unhideWhenUsed="1"/>
-    <w:lsdException w:name="E-mail Signature" w:semiHidden="1" w:unhideWhenUsed="1"/>
-    <w:lsdException w:name="HTML Top of Form" w:semiHidden="1" w:unhideWhenUsed="1"/>
-    <w:lsdException w:name="HTML Bottom of Form" w:semiHidden="1" w:unhideWhenUsed="1"/>
-    <w:lsdException w:name="Normal (Web)" w:semiHidden="1" w:unhideWhenUsed="1"/>
-    <w:lsdException w:name="HTML Acronym" w:semiHidden="1" w:unhideWhenUsed="1"/>
-    <w:lsdException w:name="HTML Address" w:semiHidden="1" w:unhideWhenUsed="1"/>
-    <w:lsdException w:name="HTML Cite" w:semiHidden="1" w:unhideWhenUsed="1"/>
-    <w:lsdException w:name="HTML Code" w:semiHidden="1" w:unhideWhenUsed="1"/>
-    <w:lsdException w:name="HTML Definition" w:semiHidden="1" w:unhideWhenUsed="1"/>
-    <w:lsdException w:name="HTML Keyboard" w:semiHidden="1" w:unhideWhenUsed="1"/>
-    <w:lsdException w:name="HTML Preformatted" w:semiHidden="1" w:unhideWhenUsed="1"/>
-    <w:lsdException w:name="HTML Sample" w:semiHidden="1" w:unhideWhenUsed="1"/>
-    <w:lsdException w:name="HTML Typewriter" w:semiHidden="1" w:unhideWhenUsed="1"/>
-    <w:lsdException w:name="HTML Variable" w:semiHidden="1" w:unhideWhenUsed="1"/>
-    <w:lsdException w:name="annotation subject" w:semiHidden="1" w:unhideWhenUsed="1"/>
-    <w:lsdException w:name="No List" w:semiHidden="1" w:unhideWhenUsed="1"/>
-    <w:lsdException w:name="Outline List 1" w:semiHidden="1" w:unhideWhenUsed="1"/>
-    <w:lsdException w:name="Outline List 2" w:semiHidden="1" w:unhideWhenUsed="1"/>
-    <w:lsdException w:name="Outline List 3" w:semiHidden="1" w:unhideWhenUsed="1"/>
-    <w:lsdException w:name="Table Simple 1" w:semiHidden="1" w:unhideWhenUsed="1"/>
-    <w:lsdException w:name="Table Simple 2" w:semiHidden="1" w:unhideWhenUsed="1"/>
-    <w:lsdException w:name="Table Simple 3" w:semiHidden="1" w:unhideWhenUsed="1"/>
-    <w:lsdException w:name="Table Classic 1" w:semiHidden="1" w:unhideWhenUsed="1"/>
-    <w:lsdException w:name="Table Classic 2" w:semiHidden="1" w:unhideWhenUsed="1"/>
-    <w:lsdException w:name="Table Classic 3" w:semiHidden="1" w:unhideWhenUsed="1"/>
-    <w:lsdException w:name="Table Classic 4" w:semiHidden="1" w:unhideWhenUsed="1"/>
-    <w:lsdException w:name="Table Colorful 1" w:semiHidden="1" w:unhideWhenUsed="1"/>
-    <w:lsdException w:name="Table Colorful 2" w:semiHidden="1" w:unhideWhenUsed="1"/>
-    <w:lsdException w:name="Table Colorful 3" w:semiHidden="1" w:unhideWhenUsed="1"/>
-    <w:lsdException w:name="Table Columns 1" w:semiHidden="1" w:unhideWhenUsed="1"/>
-    <w:lsdException w:name="Table Columns 2" w:semiHidden="1" w:unhideWhenUsed="1"/>
-    <w:lsdException w:name="Table Columns 3" w:semiHidden="1" w:unhideWhenUsed="1"/>
-    <w:lsdException w:name="Table Columns 4" w:semiHidden="1" w:unhideWhenUsed="1"/>
-    <w:lsdException w:name="Table Columns 5" w:semiHidden="1" w:unhideWhenUsed="1"/>
-    <w:lsdException w:name="Table Grid 1" w:semiHidden="1" w:unhideWhenUsed="1"/>
-    <w:lsdException w:name="Table Grid 2" w:semiHidden="1" w:unhideWhenUsed="1"/>
-    <w:lsdException w:name="Table Grid 3" w:semiHidden="1" w:unhideWhenUsed="1"/>
-    <w:lsdException w:name="Table Grid 4" w:semiHidden="1" w:unhideWhenUsed="1"/>
-    <w:lsdException w:name="Table Grid 5" w:semiHidden="1" w:unhideWhenUsed="1"/>
-    <w:lsdException w:name="Table Grid 6" w:semiHidden="1" w:unhideWhenUsed="1"/>
-    <w:lsdException w:name="Table Grid 7" w:semiHidden="1" w:unhideWhenUsed="1"/>
-    <w:lsdException w:name="Table Grid 8" w:semiHidden="1" w:unhideWhenUsed="1"/>
-    <w:lsdException w:name="Table List 1" w:semiHidden="1" w:unhideWhenUsed="1"/>
-    <w:lsdException w:name="Table List 2" w:semiHidden="1" w:unhideWhenUsed="1"/>
-    <w:lsdException w:name="Table List 3" w:semiHidden="1" w:unhideWhenUsed="1"/>
-    <w:lsdException w:name="Table List 4" w:semiHidden="1" w:unhideWhenUsed="1"/>
-    <w:lsdException w:name="Table List 5" w:semiHidden="1" w:unhideWhenUsed="1"/>
-    <w:lsdException w:name="Table List 6" w:semiHidden="1" w:unhideWhenUsed="1"/>
-    <w:lsdException w:name="Table List 7" w:semiHidden="1" w:unhideWhenUsed="1"/>
-    <w:lsdException w:name="Table List 8" w:semiHidden="1" w:unhideWhenUsed="1"/>
-    <w:lsdException w:name="Table 3D effects 1" w:semiHidden="1" w:unhideWhenUsed="1"/>
-    <w:lsdException w:name="Table 3D effects 2" w:semiHidden="1" w:unhideWhenUsed="1"/>
-    <w:lsdException w:name="Table 3D effects 3" w:semiHidden="1" w:unhideWhenUsed="1"/>
-    <w:lsdException w:name="Table Contemporary" w:semiHidden="1" w:unhideWhenUsed="1"/>
-    <w:lsdException w:name="Table Elegant" w:semiHidden="1" w:unhideWhenUsed="1"/>
-    <w:lsdException w:name="Table Professional" w:semiHidden="1" w:unhideWhenUsed="1"/>
-    <w:lsdException w:name="Table Subtle 1" w:semiHidden="1" w:unhideWhenUsed="1"/>
-    <w:lsdException w:name="Table Web 1" w:semiHidden="1" w:unhideWhenUsed="1"/>
-    <w:lsdException w:name="Table Web 2" w:semiHidden="1" w:unhideWhenUsed="1"/>
-    <w:lsdException w:name="Balloon Text" w:semiHidden="1" w:unhideWhenUsed="1"/>
-    <w:lsdException w:name="Table Grid" w:uiPriority="59"/>
-    <w:lsdException w:name="Table Theme" w:semiHidden="1" w:unhideWhenUsed="1"/>
-    <w:lsdException w:name="Placeholder Text" w:semiHidden="1"/>
-    <w:lsdException w:name="No Spacing" w:uiPriority="1" w:qFormat="1"/>
-    <w:lsdException w:name="Light Shading" w:uiPriority="60"/>
-    <w:lsdException w:name="Light List" w:uiPriority="61"/>
-    <w:lsdException w:name="Light Grid" w:uiPriority="62"/>
-    <w:lsdException w:name="Medium Shading 1" w:uiPriority="63"/>
-    <w:lsdException w:name="Medium Shading 2" w:uiPriority="64"/>
-    <w:lsdException w:name="Medium List 1" w:uiPriority="65"/>
-    <w:lsdException w:name="Medium List 2" w:uiPriority="66"/>
-    <w:lsdException w:name="Medium Grid 1" w:uiPriority="67"/>
-    <w:lsdException w:name="Medium Grid 2" w:uiPriority="68"/>
-    <w:lsdException w:name="Medium Grid 3" w:uiPriority="69"/>
-    <w:lsdException w:name="Dark List" w:uiPriority="70"/>
-    <w:lsdException w:name="Colorful Shading" w:uiPriority="71"/>
-    <w:lsdException w:name="Colorful List" w:uiPriority="72"/>
-    <w:lsdException w:name="Colorful Grid" w:uiPriority="73"/>
-    <w:lsdException w:name="Light Shading Accent 1" w:uiPriority="60"/>
-    <w:lsdException w:name="Light List Accent 1" w:uiPriority="61"/>
-    <w:lsdException w:name="Light Grid Accent 1" w:uiPriority="62"/>
-    <w:lsdException w:name="Medium Shading 1 Accent 1" w:uiPriority="63"/>
-    <w:lsdException w:name="Medium Shading 2 Accent 1" w:uiPriority="64"/>
-    <w:lsdException w:name="Medium List 1 Accent 1" w:uiPriority="65"/>
-    <w:lsdException w:name="Revision" w:semiHidden="1"/>
-    <w:lsdException w:name="List Paragraph" w:uiPriority="34" w:qFormat="1"/>
-    <w:lsdException w:name="Quote" w:uiPriority="29" w:qFormat="1"/>
-    <w:lsdException w:name="Intense Quote" w:uiPriority="30" w:qFormat="1"/>
-    <w:lsdException w:name="Medium List 2 Accent 1" w:uiPriority="66"/>
-    <w:lsdException w:name="Medium Grid 1 Accent 1" w:uiPriority="67"/>
-    <w:lsdException w:name="Medium Grid 2 Accent 1" w:uiPriority="68"/>
-    <w:lsdException w:name="Medium Grid 3 Accent 1" w:uiPriority="69"/>
-    <w:lsdException w:name="Dark List Accent 1" w:uiPriority="70"/>
-    <w:lsdException w:name="Colorful Shading Accent 1" w:uiPriority="71"/>
-    <w:lsdException w:name="Colorful List Accent 1" w:uiPriority="72"/>
-    <w:lsdException w:name="Colorful Grid Accent 1" w:uiPriority="73"/>
-    <w:lsdException w:name="Light Shading Accent 2" w:uiPriority="60"/>
-    <w:lsdException w:name="Light List Accent 2" w:uiPriority="61"/>
-    <w:lsdException w:name="Light Grid Accent 2" w:uiPriority="62"/>
-    <w:lsdException w:name="Medium Shading 1 Accent 2" w:uiPriority="63"/>
-    <w:lsdException w:name="Medium Shading 2 Accent 2" w:uiPriority="64"/>
-    <w:lsdException w:name="Medium List 1 Accent 2" w:uiPriority="65"/>
-    <w:lsdException w:name="Medium List 2 Accent 2" w:uiPriority="66"/>
-    <w:lsdException w:name="Medium Grid 1 Accent 2" w:uiPriority="67"/>
-    <w:lsdException w:name="Medium Grid 2 Accent 2" w:uiPriority="68"/>
-    <w:lsdException w:name="Medium Grid 3 Accent 2" w:uiPriority="69"/>
-    <w:lsdException w:name="Dark List Accent 2" w:uiPriority="70"/>
-    <w:lsdException w:name="Colorful Shading Accent 2" w:uiPriority="71"/>
-    <w:lsdException w:name="Colorful List Accent 2" w:uiPriority="72"/>
-    <w:lsdException w:name="Colorful Grid Accent 2" w:uiPriority="73"/>
-    <w:lsdException w:name="Light Shading Accent 3" w:uiPriority="60"/>
-    <w:lsdException w:name="Light List Accent 3" w:uiPriority="61"/>
-    <w:lsdException w:name="Light Grid Accent 3" w:uiPriority="62"/>
-    <w:lsdException w:name="Medium Shading 1 Accent 3" w:uiPriority="63"/>
-    <w:lsdException w:name="Medium Shading 2 Accent 3" w:uiPriority="64"/>
-    <w:lsdException w:name="Medium List 1 Accent 3" w:uiPriority="65"/>
-    <w:lsdException w:name="Medium List 2 Accent 3" w:uiPriority="66"/>
-    <w:lsdException w:name="Medium Grid 1 Accent 3" w:uiPriority="67"/>
-    <w:lsdException w:name="Medium Grid 2 Accent 3" w:uiPriority="68"/>
-    <w:lsdException w:name="Medium Grid 3 Accent 3" w:uiPriority="69"/>
-    <w:lsdException w:name="Dark List Accent 3" w:uiPriority="70"/>
-    <w:lsdException w:name="Colorful Shading Accent 3" w:uiPriority="71"/>
-    <w:lsdException w:name="Colorful List Accent 3" w:uiPriority="72"/>
-    <w:lsdException w:name="Colorful Grid Accent 3" w:uiPriority="73"/>
-    <w:lsdException w:name="Light Shading Accent 4" w:uiPriority="60"/>
-    <w:lsdException w:name="Light List Accent 4" w:uiPriority="61"/>
-    <w:lsdException w:name="Light Grid Accent 4" w:uiPriority="62"/>
-    <w:lsdException w:name="Medium Shading 1 Accent 4" w:uiPriority="63"/>
-    <w:lsdException w:name="Medium Shading 2 Accent 4" w:uiPriority="64"/>
-    <w:lsdException w:name="Medium List 1 Accent 4" w:uiPriority="65"/>
-    <w:lsdException w:name="Medium List 2 Accent 4" w:uiPriority="66"/>
-    <w:lsdException w:name="Medium Grid 1 Accent 4" w:uiPriority="67"/>
-    <w:lsdException w:name="Medium Grid 2 Accent 4" w:uiPriority="68"/>
-    <w:lsdException w:name="Medium Grid 3 Accent 4" w:uiPriority="69"/>
-    <w:lsdException w:name="Dark List Accent 4" w:uiPriority="70"/>
-    <w:lsdException w:name="Colorful Shading Accent 4" w:uiPriority="71"/>
-    <w:lsdException w:name="Colorful List Accent 4" w:uiPriority="72"/>
-    <w:lsdException w:name="Colorful Grid Accent 4" w:uiPriority="73"/>
-    <w:lsdException w:name="Light Shading Accent 5" w:uiPriority="60"/>
-    <w:lsdException w:name="Light List Accent 5" w:uiPriority="61"/>
-    <w:lsdException w:name="Light Grid Accent 5" w:uiPriority="62"/>
-    <w:lsdException w:name="Medium Shading 1 Accent 5" w:uiPriority="63"/>
-    <w:lsdException w:name="Medium Shading 2 Accent 5" w:uiPriority="64"/>
-    <w:lsdException w:name="Medium List 1 Accent 5" w:uiPriority="65"/>
-    <w:lsdException w:name="Medium List 2 Accent 5" w:uiPriority="66"/>
-    <w:lsdException w:name="Medium Grid 1 Accent 5" w:uiPriority="67"/>
-    <w:lsdException w:name="Medium Grid 2 Accent 5" w:uiPriority="68"/>
-    <w:lsdException w:name="Medium Grid 3 Accent 5" w:uiPriority="69"/>
-    <w:lsdException w:name="Dark List Accent 5" w:uiPriority="70"/>
-    <w:lsdException w:name="Colorful Shading Accent 5" w:uiPriority="71"/>
-    <w:lsdException w:name="Colorful List Accent 5" w:uiPriority="72"/>
-    <w:lsdException w:name="Colorful Grid Accent 5" w:uiPriority="73"/>
-    <w:lsdException w:name="Light Shading Accent 6" w:uiPriority="60"/>
-    <w:lsdException w:name="Light List Accent 6" w:uiPriority="61"/>
-    <w:lsdException w:name="Light Grid Accent 6" w:uiPriority="62"/>
-    <w:lsdException w:name="Medium Shading 1 Accent 6" w:uiPriority="63"/>
-    <w:lsdException w:name="Medium Shading 2 Accent 6" w:uiPriority="64"/>
-    <w:lsdException w:name="Medium List 1 Accent 6" w:uiPriority="65"/>
-    <w:lsdException w:name="Medium List 2 Accent 6" w:uiPriority="66"/>
-    <w:lsdException w:name="Medium Grid 1 Accent 6" w:uiPriority="67"/>
-    <w:lsdException w:name="Medium Grid 2 Accent 6" w:uiPriority="68"/>
-    <w:lsdException w:name="Medium Grid 3 Accent 6" w:uiPriority="69"/>
-    <w:lsdException w:name="Dark List Accent 6" w:uiPriority="70"/>
-    <w:lsdException w:name="Colorful Shading Accent 6" w:uiPriority="71"/>
-    <w:lsdException w:name="Colorful List Accent 6" w:uiPriority="72"/>
-    <w:lsdException w:name="Colorful Grid Accent 6" w:uiPriority="73"/>
-    <w:lsdException w:name="Subtle Emphasis" w:uiPriority="19" w:qFormat="1"/>
-    <w:lsdException w:name="Intense Emphasis" w:uiPriority="21" w:qFormat="1"/>
-    <w:lsdException w:name="Subtle Reference" w:uiPriority="31" w:qFormat="1"/>
-    <w:lsdException w:name="Intense Reference" w:uiPriority="32" w:qFormat="1"/>
-    <w:lsdException w:name="Book Title" w:uiPriority="33" w:qFormat="1"/>
-    <w:lsdException w:name="Bibliography" w:semiHidden="1" w:uiPriority="37" w:unhideWhenUsed="1"/>
-    <w:lsdException w:name="TOC Heading" w:semiHidden="1" w:uiPriority="39" w:unhideWhenUsed="1" w:qFormat="1"/>
-    <w:lsdException w:name="Plain Table 1" w:uiPriority="41"/>
-    <w:lsdException w:name="Plain Table 2" w:uiPriority="42"/>
-    <w:lsdException w:name="Plain Table 3" w:uiPriority="43"/>
-    <w:lsdException w:name="Plain Table 4" w:uiPriority="44"/>
-    <w:lsdException w:name="Plain Table 5" w:uiPriority="45"/>
-    <w:lsdException w:name="Grid Table Light" w:uiPriority="40"/>
-    <w:lsdException w:name="Grid Table 1 Light" w:uiPriority="46"/>
-    <w:lsdException w:name="Grid Table 2" w:uiPriority="47"/>
-    <w:lsdException w:name="Grid Table 3" w:uiPriority="48"/>
-    <w:lsdException w:name="Grid Table 4" w:uiPriority="49"/>
-    <w:lsdException w:name="Grid Table 5 Dark" w:uiPriority="50"/>
-    <w:lsdException w:name="Grid Table 6 Colorful" w:uiPriority="51"/>
-    <w:lsdException w:name="Grid Table 7 Colorful" w:uiPriority="52"/>
-    <w:lsdException w:name="Grid Table 1 Light Accent 1" w:uiPriority="46"/>
-    <w:lsdException w:name="Grid Table 2 Accent 1" w:uiPriority="47"/>
-    <w:lsdException w:name="Grid Table 3 Accent 1" w:uiPriority="48"/>
-    <w:lsdException w:name="Grid Table 4 Accent 1" w:uiPriority="49"/>
-    <w:lsdException w:name="Grid Table 5 Dark Accent 1" w:uiPriority="50"/>
-    <w:lsdException w:name="Grid Table 6 Colorful Accent 1" w:uiPriority="51"/>
-    <w:lsdException w:name="Grid Table 7 Colorful Accent 1" w:uiPriority="52"/>
-    <w:lsdException w:name="Grid Table 1 Light Accent 2" w:uiPriority="46"/>
-    <w:lsdException w:name="Grid Table 2 Accent 2" w:uiPriority="47"/>
-    <w:lsdException w:name="Grid Table 3 Accent 2" w:uiPriority="48"/>
-    <w:lsdException w:name="Grid Table 4 Accent 2" w:uiPriority="49"/>
-    <w:lsdException w:name="Grid Table 5 Dark Accent 2" w:uiPriority="50"/>
-    <w:lsdException w:name="Grid Table 6 Colorful Accent 2" w:uiPriority="51"/>
-    <w:lsdException w:name="Grid Table 7 Colorful Accent 2" w:uiPriority="52"/>
-    <w:lsdException w:name="Grid Table 1 Light Accent 3" w:uiPriority="46"/>
-    <w:lsdException w:name="Grid Table 2 Accent 3" w:uiPriority="47"/>
-    <w:lsdException w:name="Grid Table 3 Accent 3" w:uiPriority="48"/>
-    <w:lsdException w:name="Grid Table 4 Accent 3" w:uiPriority="49"/>
-    <w:lsdException w:name="Grid Table 5 Dark Accent 3" w:uiPriority="50"/>
-    <w:lsdException w:name="Grid Table 6 Colorful Accent 3" w:uiPriority="51"/>
-    <w:lsdException w:name="Grid Table 7 Colorful Accent 3" w:uiPriority="52"/>
-    <w:lsdException w:name="Grid Table 1 Light Accent 4" w:uiPriority="46"/>
-    <w:lsdException w:name="Grid Table 2 Accent 4" w:uiPriority="47"/>
-    <w:lsdException w:name="Grid Table 3 Accent 4" w:uiPriority="48"/>
-    <w:lsdException w:name="Grid Table 4 Accent 4" w:uiPriority="49"/>
-    <w:lsdException w:name="Grid Table 5 Dark Accent 4" w:uiPriority="50"/>
-    <w:lsdException w:name="Grid Table 6 Colorful Accent 4" w:uiPriority="51"/>
-    <w:lsdException w:name="Grid Table 7 Colorful Accent 4" w:uiPriority="52"/>
-    <w:lsdException w:name="Grid Table 1 Light Accent 5" w:uiPriority="46"/>
-    <w:lsdException w:name="Grid Table 2 Accent 5" w:uiPriority="47"/>
-    <w:lsdException w:name="Grid Table 3 Accent 5" w:uiPriority="48"/>
-    <w:lsdException w:name="Grid Table 4 Accent 5" w:uiPriority="49"/>
-    <w:lsdException w:name="Grid Table 5 Dark Accent 5" w:uiPriority="50"/>
-    <w:lsdException w:name="Grid Table 6 Colorful Accent 5" w:uiPriority="51"/>
-    <w:lsdException w:name="Grid Table 7 Colorful Accent 5" w:uiPriority="52"/>
-    <w:lsdException w:name="Grid Table 1 Light Accent 6" w:uiPriority="46"/>
-    <w:lsdException w:name="Grid Table 2 Accent 6" w:uiPriority="47"/>
-    <w:lsdException w:name="Grid Table 3 Accent 6" w:uiPriority="48"/>
-    <w:lsdException w:name="Grid Table 4 Accent 6" w:uiPriority="49"/>
-    <w:lsdException w:name="Grid Table 5 Dark Accent 6" w:uiPriority="50"/>
-    <w:lsdException w:name="Grid Table 6 Colorful Accent 6" w:uiPriority="51"/>
-    <w:lsdException w:name="Grid Table 7 Colorful Accent 6" w:uiPriority="52"/>
-    <w:lsdException w:name="List Table 1 Light" w:uiPriority="46"/>
-    <w:lsdException w:name="List Table 2" w:uiPriority="47"/>
-    <w:lsdException w:name="List Table 3" w:uiPriority="48"/>
-    <w:lsdException w:name="List Table 4" w:uiPriority="49"/>
-    <w:lsdException w:name="List Table 5 Dark" w:uiPriority="50"/>
-    <w:lsdException w:name="List Table 6 Colorful" w:uiPriority="51"/>
-    <w:lsdException w:name="List Table 7 Colorful" w:uiPriority="52"/>
-    <w:lsdException w:name="List Table 1 Light Accent 1" w:uiPriority="46"/>
-    <w:lsdException w:name="List Table 2 Accent 1" w:uiPriority="47"/>
-    <w:lsdException w:name="List Table 3 Accent 1" w:uiPriority="48"/>
-    <w:lsdException w:name="List Table 4 Accent 1" w:uiPriority="49"/>
-    <w:lsdException w:name="List Table 5 Dark Accent 1" w:uiPriority="50"/>
-    <w:lsdException w:name="List Table 6 Colorful Accent 1" w:uiPriority="51"/>
-    <w:lsdException w:name="List Table 7 Colorful Accent 1" w:uiPriority="52"/>
-    <w:lsdException w:name="List Table 1 Light Accent 2" w:uiPriority="46"/>
-    <w:lsdException w:name="List Table 2 Accent 2" w:uiPriority="47"/>
-    <w:lsdException w:name="List Table 3 Accent 2" w:uiPriority="48"/>
-    <w:lsdException w:name="List Table 4 Accent 2" w:uiPriority="49"/>
-    <w:lsdException w:name="List Table 5 Dark Accent 2" w:uiPriority="50"/>
-    <w:lsdException w:name="List Table 6 Colorful Accent 2" w:uiPriority="51"/>
-    <w:lsdException w:name="List Table 7 Colorful Accent 2" w:uiPriority="52"/>
-    <w:lsdException w:name="List Table 1 Light Accent 3" w:uiPriority="46"/>
-    <w:lsdException w:name="List Table 2 Accent 3" w:uiPriority="47"/>
-    <w:lsdException w:name="List Table 3 Accent 3" w:uiPriority="48"/>
-    <w:lsdException w:name="List Table 4 Accent 3" w:uiPriority="49"/>
-    <w:lsdException w:name="List Table 5 Dark Accent 3" w:uiPriority="50"/>
-    <w:lsdException w:name="List Table 6 Colorful Accent 3" w:uiPriority="51"/>
-    <w:lsdException w:name="List Table 7 Colorful Accent 3" w:uiPriority="52"/>
-    <w:lsdException w:name="List Table 1 Light Accent 4" w:uiPriority="46"/>
-    <w:lsdException w:name="List Table 2 Accent 4" w:uiPriority="47"/>
-    <w:lsdException w:name="List Table 3 Accent 4" w:uiPriority="48"/>
-    <w:lsdException w:name="List Table 4 Accent 4" w:uiPriority="49"/>
-    <w:lsdException w:name="List Table 5 Dark Accent 4" w:uiPriority="50"/>
-    <w:lsdException w:name="List Table 6 Colorful Accent 4" w:uiPriority="51"/>
-    <w:lsdException w:name="List Table 7 Colorful Accent 4" w:uiPriority="52"/>
-    <w:lsdException w:name="List Table 1 Light Accent 5" w:uiPriority="46"/>
-    <w:lsdException w:name="List Table 2 Accent 5" w:uiPriority="47"/>
-    <w:lsdException w:name="List Table 3 Accent 5" w:uiPriority="48"/>
-    <w:lsdException w:name="List Table 4 Accent 5" w:uiPriority="49"/>
-    <w:lsdException w:name="List Table 5 Dark Accent 5" w:uiPriority="50"/>
-    <w:lsdException w:name="List Table 6 Colorful Accent 5" w:uiPriority="51"/>
-    <w:lsdException w:name="List Table 7 Colorful Accent 5" w:uiPriority="52"/>
-    <w:lsdException w:name="List Table 1 Light Accent 6" w:uiPriority="46"/>
-    <w:lsdException w:name="List Table 2 Accent 6" w:uiPriority="47"/>
-    <w:lsdException w:name="List Table 3 Accent 6" w:uiPriority="48"/>
-    <w:lsdException w:name="List Table 4 Accent 6" w:uiPriority="49"/>
-    <w:lsdException w:name="List Table 5 Dark Accent 6" w:uiPriority="50"/>
-    <w:lsdException w:name="List Table 6 Colorful Accent 6" w:uiPriority="51"/>
-    <w:lsdException w:name="List Table 7 Colorful Accent 6" w:uiPriority="52"/>
-    <w:lsdException w:name="Mention" w:semiHidden="1" w:unhideWhenUsed="1"/>
-    <w:lsdException w:name="Smart Hyperlink" w:semiHidden="1" w:unhideWhenUsed="1"/>
-    <w:lsdException w:name="Hashtag" w:semiHidden="1" w:unhideWhenUsed="1"/>
-    <w:lsdException w:name="Unresolved Mention" w:semiHidden="1" w:unhideWhenUsed="1"/>
+  <w:latentStyles w:defLockedState="0" w:defUIPriority="99" w:defSemiHidden="1" w:defUnhideWhenUsed="1" w:defQFormat="0" w:count="267">
+    <w:lsdException w:name="Normal" w:semiHidden="0" w:uiPriority="0" w:unhideWhenUsed="0" w:qFormat="1"/>
+    <w:lsdException w:name="heading 1" w:semiHidden="0" w:uiPriority="9" w:unhideWhenUsed="0" w:qFormat="1"/>
+    <w:lsdException w:name="heading 2" w:uiPriority="9" w:qFormat="1"/>
+    <w:lsdException w:name="heading 3" w:uiPriority="9" w:qFormat="1"/>
+    <w:lsdException w:name="heading 4" w:uiPriority="9" w:qFormat="1"/>
+    <w:lsdException w:name="heading 5" w:uiPriority="9" w:qFormat="1"/>
+    <w:lsdException w:name="heading 6" w:uiPriority="9" w:qFormat="1"/>
+    <w:lsdException w:name="heading 7" w:uiPriority="9" w:qFormat="1"/>
+    <w:lsdException w:name="heading 8" w:uiPriority="9" w:qFormat="1"/>
+    <w:lsdException w:name="heading 9" w:uiPriority="9" w:qFormat="1"/>
+    <w:lsdException w:name="toc 1" w:uiPriority="39"/>
+    <w:lsdException w:name="toc 2" w:uiPriority="39"/>
+    <w:lsdException w:name="toc 3" w:uiPriority="39"/>
+    <w:lsdException w:name="toc 4" w:uiPriority="39"/>
+    <w:lsdException w:name="toc 5" w:uiPriority="39"/>
+    <w:lsdException w:name="toc 6" w:uiPriority="39"/>
+    <w:lsdException w:name="toc 7" w:uiPriority="39"/>
+    <w:lsdException w:name="toc 8" w:uiPriority="39"/>
+    <w:lsdException w:name="toc 9" w:uiPriority="39"/>
+    <w:lsdException w:name="caption" w:uiPriority="35" w:qFormat="1"/>
+    <w:lsdException w:name="Title" w:semiHidden="0" w:uiPriority="10" w:unhideWhenUsed="0" w:qFormat="1"/>
+    <w:lsdException w:name="Default Paragraph Font" w:uiPriority="1"/>
+    <w:lsdException w:name="Subtitle" w:semiHidden="0" w:uiPriority="11" w:unhideWhenUsed="0" w:qFormat="1"/>
+    <w:lsdException w:name="Strong" w:semiHidden="0" w:uiPriority="22" w:unhideWhenUsed="0" w:qFormat="1"/>
+    <w:lsdException w:name="Emphasis" w:semiHidden="0" w:uiPriority="20" w:unhideWhenUsed="0" w:qFormat="1"/>
+    <w:lsdException w:name="Normal Table" w:semiHidden="0" w:unhideWhenUsed="0"/>
+    <w:lsdException w:name="Table Subtle 2" w:semiHidden="0" w:unhideWhenUsed="0"/>
+    <w:lsdException w:name="Table Web 3" w:semiHidden="0" w:unhideWhenUsed="0"/>
+    <w:lsdException w:name="Table Grid" w:semiHidden="0" w:uiPriority="59" w:unhideWhenUsed="0"/>
+    <w:lsdException w:name="Placeholder Text" w:unhideWhenUsed="0"/>
+    <w:lsdException w:name="No Spacing" w:semiHidden="0" w:uiPriority="1" w:unhideWhenUsed="0" w:qFormat="1"/>
+    <w:lsdException w:name="Light Shading" w:semiHidden="0" w:uiPriority="60" w:unhideWhenUsed="0"/>
+    <w:lsdException w:name="Light List" w:semiHidden="0" w:uiPriority="61" w:unhideWhenUsed="0"/>
+    <w:lsdException w:name="Light Grid" w:semiHidden="0" w:uiPriority="62" w:unhideWhenUsed="0"/>
+    <w:lsdException w:name="Medium Shading 1" w:semiHidden="0" w:uiPriority="63" w:unhideWhenUsed="0"/>
+    <w:lsdException w:name="Medium Shading 2" w:semiHidden="0" w:uiPriority="64" w:unhideWhenUsed="0"/>
+    <w:lsdException w:name="Medium List 1" w:semiHidden="0" w:uiPriority="65" w:unhideWhenUsed="0"/>
+    <w:lsdException w:name="Medium List 2" w:semiHidden="0" w:uiPriority="66" w:unhideWhenUsed="0"/>
+    <w:lsdException w:name="Medium Grid 1" w:semiHidden="0" w:uiPriority="67" w:unhideWhenUsed="0"/>
+    <w:lsdException w:name="Medium Grid 2" w:semiHidden="0" w:uiPriority="68" w:unhideWhenUsed="0"/>
+    <w:lsdException w:name="Medium Grid 3" w:semiHidden="0" w:uiPriority="69" w:unhideWhenUsed="0"/>
+    <w:lsdException w:name="Dark List" w:semiHidden="0" w:uiPriority="70" w:unhideWhenUsed="0"/>
+    <w:lsdException w:name="Colorful Shading" w:semiHidden="0" w:uiPriority="71" w:unhideWhenUsed="0"/>
+    <w:lsdException w:name="Colorful List" w:semiHidden="0" w:uiPriority="72" w:unhideWhenUsed="0"/>
+    <w:lsdException w:name="Colorful Grid" w:semiHidden="0" w:uiPriority="73" w:unhideWhenUsed="0"/>
+    <w:lsdException w:name="Light Shading Accent 1" w:semiHidden="0" w:uiPriority="60" w:unhideWhenUsed="0"/>
+    <w:lsdException w:name="Light List Accent 1" w:semiHidden="0" w:uiPriority="61" w:unhideWhenUsed="0"/>
+    <w:lsdException w:name="Light Grid Accent 1" w:semiHidden="0" w:uiPriority="62" w:unhideWhenUsed="0"/>
+    <w:lsdException w:name="Medium Shading 1 Accent 1" w:semiHidden="0" w:uiPriority="63" w:unhideWhenUsed="0"/>
+    <w:lsdException w:name="Medium Shading 2 Accent 1" w:semiHidden="0" w:uiPriority="64" w:unhideWhenUsed="0"/>
+    <w:lsdException w:name="Medium List 1 Accent 1" w:semiHidden="0" w:uiPriority="65" w:unhideWhenUsed="0"/>
+    <w:lsdException w:name="Revision" w:unhideWhenUsed="0"/>
+    <w:lsdException w:name="List Paragraph" w:semiHidden="0" w:uiPriority="34" w:unhideWhenUsed="0" w:qFormat="1"/>
+    <w:lsdException w:name="Quote" w:semiHidden="0" w:uiPriority="29" w:unhideWhenUsed="0" w:qFormat="1"/>
+    <w:lsdException w:name="Intense Quote" w:semiHidden="0" w:uiPriority="30" w:unhideWhenUsed="0" w:qFormat="1"/>
+    <w:lsdException w:name="Medium List 2 Accent 1" w:semiHidden="0" w:uiPriority="66" w:unhideWhenUsed="0"/>
+    <w:lsdException w:name="Medium Grid 1 Accent 1" w:semiHidden="0" w:uiPriority="67" w:unhideWhenUsed="0"/>
+    <w:lsdException w:name="Medium Grid 2 Accent 1" w:semiHidden="0" w:uiPriority="68" w:unhideWhenUsed="0"/>
+    <w:lsdException w:name="Medium Grid 3 Accent 1" w:semiHidden="0" w:uiPriority="69" w:unhideWhenUsed="0"/>
+    <w:lsdException w:name="Dark List Accent 1" w:semiHidden="0" w:uiPriority="70" w:unhideWhenUsed="0"/>
+    <w:lsdException w:name="Colorful Shading Accent 1" w:semiHidden="0" w:uiPriority="71" w:unhideWhenUsed="0"/>
+    <w:lsdException w:name="Colorful List Accent 1" w:semiHidden="0" w:uiPriority="72" w:unhideWhenUsed="0"/>
+    <w:lsdException w:name="Colorful Grid Accent 1" w:semiHidden="0" w:uiPriority="73" w:unhideWhenUsed="0"/>
+    <w:lsdException w:name="Light Shading Accent 2" w:semiHidden="0" w:uiPriority="60" w:unhideWhenUsed="0"/>
+    <w:lsdException w:name="Light List Accent 2" w:semiHidden="0" w:uiPriority="61" w:unhideWhenUsed="0"/>
+    <w:lsdException w:name="Light Grid Accent 2" w:semiHidden="0" w:uiPriority="62" w:unhideWhenUsed="0"/>
+    <w:lsdException w:name="Medium Shading 1 Accent 2" w:semiHidden="0" w:uiPriority="63" w:unhideWhenUsed="0"/>
+    <w:lsdException w:name="Medium Shading 2 Accent 2" w:semiHidden="0" w:uiPriority="64" w:unhideWhenUsed="0"/>
+    <w:lsdException w:name="Medium List 1 Accent 2" w:semiHidden="0" w:uiPriority="65" w:unhideWhenUsed="0"/>
+    <w:lsdException w:name="Medium List 2 Accent 2" w:semiHidden="0" w:uiPriority="66" w:unhideWhenUsed="0"/>
+    <w:lsdException w:name="Medium Grid 1 Accent 2" w:semiHidden="0" w:uiPriority="67" w:unhideWhenUsed="0"/>
+    <w:lsdException w:name="Medium Grid 2 Accent 2" w:semiHidden="0" w:uiPriority="68" w:unhideWhenUsed="0"/>
+    <w:lsdException w:name="Medium Grid 3 Accent 2" w:semiHidden="0" w:uiPriority="69" w:unhideWhenUsed="0"/>
+    <w:lsdException w:name="Dark List Accent 2" w:semiHidden="0" w:uiPriority="70" w:unhideWhenUsed="0"/>
+    <w:lsdException w:name="Colorful Shading Accent 2" w:semiHidden="0" w:uiPriority="71" w:unhideWhenUsed="0"/>
+    <w:lsdException w:name="Colorful List Accent 2" w:semiHidden="0" w:uiPriority="72" w:unhideWhenUsed="0"/>
+    <w:lsdException w:name="Colorful Grid Accent 2" w:semiHidden="0" w:uiPriority="73" w:unhideWhenUsed="0"/>
+    <w:lsdException w:name="Light Shading Accent 3" w:semiHidden="0" w:uiPriority="60" w:unhideWhenUsed="0"/>
+    <w:lsdException w:name="Light List Accent 3" w:semiHidden="0" w:uiPriority="61" w:unhideWhenUsed="0"/>
+    <w:lsdException w:name="Light Grid Accent 3" w:semiHidden="0" w:uiPriority="62" w:unhideWhenUsed="0"/>
+    <w:lsdException w:name="Medium Shading 1 Accent 3" w:semiHidden="0" w:uiPriority="63" w:unhideWhenUsed="0"/>
+    <w:lsdException w:name="Medium Shading 2 Accent 3" w:semiHidden="0" w:uiPriority="64" w:unhideWhenUsed="0"/>
+    <w:lsdException w:name="Medium List 1 Accent 3" w:semiHidden="0" w:uiPriority="65" w:unhideWhenUsed="0"/>
+    <w:lsdException w:name="Medium List 2 Accent 3" w:semiHidden="0" w:uiPriority="66" w:unhideWhenUsed="0"/>
+    <w:lsdException w:name="Medium Grid 1 Accent 3" w:semiHidden="0" w:uiPriority="67" w:unhideWhenUsed="0"/>
+    <w:lsdException w:name="Medium Grid 2 Accent 3" w:semiHidden="0" w:uiPriority="68" w:unhideWhenUsed="0"/>
+    <w:lsdException w:name="Medium Grid 3 Accent 3" w:semiHidden="0" w:uiPriority="69" w:unhideWhenUsed="0"/>
+    <w:lsdException w:name="Dark List Accent 3" w:semiHidden="0" w:uiPriority="70" w:unhideWhenUsed="0"/>
+    <w:lsdException w:name="Colorful Shading Accent 3" w:semiHidden="0" w:uiPriority="71" w:unhideWhenUsed="0"/>
+    <w:lsdException w:name="Colorful List Accent 3" w:semiHidden="0" w:uiPriority="72" w:unhideWhenUsed="0"/>
+    <w:lsdException w:name="Colorful Grid Accent 3" w:semiHidden="0" w:uiPriority="73" w:unhideWhenUsed="0"/>
+    <w:lsdException w:name="Light Shading Accent 4" w:semiHidden="0" w:uiPriority="60" w:unhideWhenUsed="0"/>
+    <w:lsdException w:name="Light List Accent 4" w:semiHidden="0" w:uiPriority="61" w:unhideWhenUsed="0"/>
+    <w:lsdException w:name="Light Grid Accent 4" w:semiHidden="0" w:uiPriority="62" w:unhideWhenUsed="0"/>
+    <w:lsdException w:name="Medium Shading 1 Accent 4" w:semiHidden="0" w:uiPriority="63" w:unhideWhenUsed="0"/>
+    <w:lsdException w:name="Medium Shading 2 Accent 4" w:semiHidden="0" w:uiPriority="64" w:unhideWhenUsed="0"/>
+    <w:lsdException w:name="Medium List 1 Accent 4" w:semiHidden="0" w:uiPriority="65" w:unhideWhenUsed="0"/>
+    <w:lsdException w:name="Medium List 2 Accent 4" w:semiHidden="0" w:uiPriority="66" w:unhideWhenUsed="0"/>
+    <w:lsdException w:name="Medium Grid 1 Accent 4" w:semiHidden="0" w:uiPriority="67" w:unhideWhenUsed="0"/>
+    <w:lsdException w:name="Medium Grid 2 Accent 4" w:semiHidden="0" w:uiPriority="68" w:unhideWhenUsed="0"/>
+    <w:lsdException w:name="Medium Grid 3 Accent 4" w:semiHidden="0" w:uiPriority="69" w:unhideWhenUsed="0"/>
+    <w:lsdException w:name="Dark List Accent 4" w:semiHidden="0" w:uiPriority="70" w:unhideWhenUsed="0"/>
+    <w:lsdException w:name="Colorful Shading Accent 4" w:semiHidden="0" w:uiPriority="71" w:unhideWhenUsed="0"/>
+    <w:lsdException w:name="Colorful List Accent 4" w:semiHidden="0" w:uiPriority="72" w:unhideWhenUsed="0"/>
+    <w:lsdException w:name="Colorful Grid Accent 4" w:semiHidden="0" w:uiPriority="73" w:unhideWhenUsed="0"/>
+    <w:lsdException w:name="Light Shading Accent 5" w:semiHidden="0" w:uiPriority="60" w:unhideWhenUsed="0"/>
+    <w:lsdException w:name="Light List Accent 5" w:semiHidden="0" w:uiPriority="61" w:unhideWhenUsed="0"/>
+    <w:lsdException w:name="Light Grid Accent 5" w:semiHidden="0" w:uiPriority="62" w:unhideWhenUsed="0"/>
+    <w:lsdException w:name="Medium Shading 1 Accent 5" w:semiHidden="0" w:uiPriority="63" w:unhideWhenUsed="0"/>
+    <w:lsdException w:name="Medium Shading 2 Accent 5" w:semiHidden="0" w:uiPriority="64" w:unhideWhenUsed="0"/>
+    <w:lsdException w:name="Medium List 1 Accent 5" w:semiHidden="0" w:uiPriority="65" w:unhideWhenUsed="0"/>
+    <w:lsdException w:name="Medium List 2 Accent 5" w:semiHidden="0" w:uiPriority="66" w:unhideWhenUsed="0"/>
+    <w:lsdException w:name="Medium Grid 1 Accent 5" w:semiHidden="0" w:uiPriority="67" w:unhideWhenUsed="0"/>
+    <w:lsdException w:name="Medium Grid 2 Accent 5" w:semiHidden="0" w:uiPriority="68" w:unhideWhenUsed="0"/>
+    <w:lsdException w:name="Medium Grid 3 Accent 5" w:semiHidden="0" w:uiPriority="69" w:unhideWhenUsed="0"/>
+    <w:lsdException w:name="Dark List Accent 5" w:semiHidden="0" w:uiPriority="70" w:unhideWhenUsed="0"/>
+    <w:lsdException w:name="Colorful Shading Accent 5" w:semiHidden="0" w:uiPriority="71" w:unhideWhenUsed="0"/>
+    <w:lsdException w:name="Colorful List Accent 5" w:semiHidden="0" w:uiPriority="72" w:unhideWhenUsed="0"/>
+    <w:lsdException w:name="Colorful Grid Accent 5" w:semiHidden="0" w:uiPriority="73" w:unhideWhenUsed="0"/>
+    <w:lsdException w:name="Light Shading Accent 6" w:semiHidden="0" w:uiPriority="60" w:unhideWhenUsed="0"/>
+    <w:lsdException w:name="Light List Accent 6" w:semiHidden="0" w:uiPriority="61" w:unhideWhenUsed="0"/>
+    <w:lsdException w:name="Light Grid Accent 6" w:semiHidden="0" w:uiPriority="62" w:unhideWhenUsed="0"/>
+    <w:lsdException w:name="Medium Shading 1 Accent 6" w:semiHidden="0" w:uiPriority="63" w:unhideWhenUsed="0"/>
+    <w:lsdException w:name="Medium Shading 2 Accent 6" w:semiHidden="0" w:uiPriority="64" w:unhideWhenUsed="0"/>
+    <w:lsdException w:name="Medium List 1 Accent 6" w:semiHidden="0" w:uiPriority="65" w:unhideWhenUsed="0"/>
+    <w:lsdException w:name="Medium List 2 Accent 6" w:semiHidden="0" w:uiPriority="66" w:unhideWhenUsed="0"/>
+    <w:lsdException w:name="Medium Grid 1 Accent 6" w:semiHidden="0" w:uiPriority="67" w:unhideWhenUsed="0"/>
+    <w:lsdException w:name="Medium Grid 2 Accent 6" w:semiHidden="0" w:uiPriority="68" w:unhideWhenUsed="0"/>
+    <w:lsdException w:name="Medium Grid 3 Accent 6" w:semiHidden="0" w:uiPriority="69" w:unhideWhenUsed="0"/>
+    <w:lsdException w:name="Dark List Accent 6" w:semiHidden="0" w:uiPriority="70" w:unhideWhenUsed="0"/>
+    <w:lsdException w:name="Colorful Shading Accent 6" w:semiHidden="0" w:uiPriority="71" w:unhideWhenUsed="0"/>
+    <w:lsdException w:name="Colorful List Accent 6" w:semiHidden="0" w:uiPriority="72" w:unhideWhenUsed="0"/>
+    <w:lsdException w:name="Colorful Grid Accent 6" w:semiHidden="0" w:uiPriority="73" w:unhideWhenUsed="0"/>
+    <w:lsdException w:name="Subtle Emphasis" w:semiHidden="0" w:uiPriority="19" w:unhideWhenUsed="0" w:qFormat="1"/>
+    <w:lsdException w:name="Intense Emphasis" w:semiHidden="0" w:uiPriority="21" w:unhideWhenUsed="0" w:qFormat="1"/>
+    <w:lsdException w:name="Subtle Reference" w:semiHidden="0" w:uiPriority="31" w:unhideWhenUsed="0" w:qFormat="1"/>
+    <w:lsdException w:name="Intense Reference" w:semiHidden="0" w:uiPriority="32" w:unhideWhenUsed="0" w:qFormat="1"/>
+    <w:lsdException w:name="Book Title" w:semiHidden="0" w:uiPriority="33" w:unhideWhenUsed="0" w:qFormat="1"/>
+    <w:lsdException w:name="Bibliography" w:uiPriority="37"/>
+    <w:lsdException w:name="TOC Heading" w:uiPriority="39" w:qFormat="1"/>
   </w:latentStyles>
   <w:style w:type="paragraph" w:default="1" w:styleId="Normal">
     <w:name w:val="Normal"/>
@@ -6311,6 +6150,7 @@
       <w:lang w:eastAsia="en-US"/>
     </w:rPr>
     <w:tblPr>
+      <w:tblInd w:w="0" w:type="dxa"/>
       <w:tblBorders>
         <w:top w:val="single" w:sz="4" w:space="0" w:color="000000" w:themeColor="text1"/>
         <w:left w:val="single" w:sz="4" w:space="0" w:color="000000" w:themeColor="text1"/>
@@ -6319,6 +6159,12 @@
         <w:insideH w:val="single" w:sz="4" w:space="0" w:color="000000" w:themeColor="text1"/>
         <w:insideV w:val="single" w:sz="4" w:space="0" w:color="000000" w:themeColor="text1"/>
       </w:tblBorders>
+      <w:tblCellMar>
+        <w:top w:w="0" w:type="dxa"/>
+        <w:left w:w="108" w:type="dxa"/>
+        <w:bottom w:w="0" w:type="dxa"/>
+        <w:right w:w="108" w:type="dxa"/>
+      </w:tblCellMar>
     </w:tblPr>
   </w:style>
   <w:style w:type="character" w:styleId="Hyperlink">
@@ -6382,8 +6228,198 @@
 </w:styles>
 </file>
 
+<file path=word/stylesWithEffects.xml><?xml version="1.0" encoding="utf-8"?>
+<w:styles xmlns:wpc="http://schemas.microsoft.com/office/word/2010/wordprocessingCanvas" xmlns:mc="http://schemas.openxmlformats.org/markup-compatibility/2006" xmlns:o="urn:schemas-microsoft-com:office:office" xmlns:r="http://schemas.openxmlformats.org/officeDocument/2006/relationships" xmlns:m="http://schemas.openxmlformats.org/officeDocument/2006/math" xmlns:v="urn:schemas-microsoft-com:vml" xmlns:wp14="http://schemas.microsoft.com/office/word/2010/wordprocessingDrawing" xmlns:wp="http://schemas.openxmlformats.org/drawingml/2006/wordprocessingDrawing" xmlns:w10="urn:schemas-microsoft-com:office:word" xmlns:w="http://schemas.openxmlformats.org/wordprocessingml/2006/main" xmlns:w14="http://schemas.microsoft.com/office/word/2010/wordml" xmlns:wpg="http://schemas.microsoft.com/office/word/2010/wordprocessingGroup" xmlns:wpi="http://schemas.microsoft.com/office/word/2010/wordprocessingInk" xmlns:wne="http://schemas.microsoft.com/office/word/2006/wordml" xmlns:wps="http://schemas.microsoft.com/office/word/2010/wordprocessingShape" mc:Ignorable="w14 wp14">
+  <w:docDefaults>
+    <w:rPrDefault>
+      <w:rPr>
+        <w:rFonts w:asciiTheme="minorHAnsi" w:eastAsiaTheme="minorEastAsia" w:hAnsiTheme="minorHAnsi" w:cstheme="minorBidi"/>
+        <w:sz w:val="22"/>
+        <w:szCs w:val="22"/>
+        <w:lang w:val="en-US" w:eastAsia="en-US" w:bidi="ar-SA"/>
+      </w:rPr>
+    </w:rPrDefault>
+    <w:pPrDefault>
+      <w:pPr>
+        <w:spacing w:after="200" w:line="276" w:lineRule="auto"/>
+      </w:pPr>
+    </w:pPrDefault>
+  </w:docDefaults>
+  <w:latentStyles w:defLockedState="0" w:defUIPriority="99" w:defSemiHidden="1" w:defUnhideWhenUsed="1" w:defQFormat="0" w:count="267">
+    <w:lsdException w:name="Normal" w:semiHidden="0" w:uiPriority="0" w:unhideWhenUsed="0" w:qFormat="1"/>
+    <w:lsdException w:name="heading 1" w:semiHidden="0" w:uiPriority="9" w:unhideWhenUsed="0" w:qFormat="1"/>
+    <w:lsdException w:name="heading 2" w:uiPriority="9" w:qFormat="1"/>
+    <w:lsdException w:name="heading 3" w:uiPriority="9" w:qFormat="1"/>
+    <w:lsdException w:name="heading 4" w:uiPriority="9" w:qFormat="1"/>
+    <w:lsdException w:name="heading 5" w:uiPriority="9" w:qFormat="1"/>
+    <w:lsdException w:name="heading 6" w:uiPriority="9" w:qFormat="1"/>
+    <w:lsdException w:name="heading 7" w:uiPriority="9" w:qFormat="1"/>
+    <w:lsdException w:name="heading 8" w:uiPriority="9" w:qFormat="1"/>
+    <w:lsdException w:name="heading 9" w:uiPriority="9" w:qFormat="1"/>
+    <w:lsdException w:name="toc 1" w:uiPriority="39"/>
+    <w:lsdException w:name="toc 2" w:uiPriority="39"/>
+    <w:lsdException w:name="toc 3" w:uiPriority="39"/>
+    <w:lsdException w:name="toc 4" w:uiPriority="39"/>
+    <w:lsdException w:name="toc 5" w:uiPriority="39"/>
+    <w:lsdException w:name="toc 6" w:uiPriority="39"/>
+    <w:lsdException w:name="toc 7" w:uiPriority="39"/>
+    <w:lsdException w:name="toc 8" w:uiPriority="39"/>
+    <w:lsdException w:name="toc 9" w:uiPriority="39"/>
+    <w:lsdException w:name="caption" w:uiPriority="35" w:qFormat="1"/>
+    <w:lsdException w:name="Title" w:semiHidden="0" w:uiPriority="10" w:unhideWhenUsed="0" w:qFormat="1"/>
+    <w:lsdException w:name="Default Paragraph Font" w:uiPriority="1"/>
+    <w:lsdException w:name="Subtitle" w:semiHidden="0" w:uiPriority="11" w:unhideWhenUsed="0" w:qFormat="1"/>
+    <w:lsdException w:name="Strong" w:semiHidden="0" w:uiPriority="22" w:unhideWhenUsed="0" w:qFormat="1"/>
+    <w:lsdException w:name="Emphasis" w:semiHidden="0" w:uiPriority="20" w:unhideWhenUsed="0" w:qFormat="1"/>
+    <w:lsdException w:name="Table Grid" w:semiHidden="0" w:uiPriority="59" w:unhideWhenUsed="0"/>
+    <w:lsdException w:name="Placeholder Text" w:unhideWhenUsed="0"/>
+    <w:lsdException w:name="No Spacing" w:semiHidden="0" w:uiPriority="1" w:unhideWhenUsed="0" w:qFormat="1"/>
+    <w:lsdException w:name="Light Shading" w:semiHidden="0" w:uiPriority="60" w:unhideWhenUsed="0"/>
+    <w:lsdException w:name="Light List" w:semiHidden="0" w:uiPriority="61" w:unhideWhenUsed="0"/>
+    <w:lsdException w:name="Light Grid" w:semiHidden="0" w:uiPriority="62" w:unhideWhenUsed="0"/>
+    <w:lsdException w:name="Medium Shading 1" w:semiHidden="0" w:uiPriority="63" w:unhideWhenUsed="0"/>
+    <w:lsdException w:name="Medium Shading 2" w:semiHidden="0" w:uiPriority="64" w:unhideWhenUsed="0"/>
+    <w:lsdException w:name="Medium List 1" w:semiHidden="0" w:uiPriority="65" w:unhideWhenUsed="0"/>
+    <w:lsdException w:name="Medium List 2" w:semiHidden="0" w:uiPriority="66" w:unhideWhenUsed="0"/>
+    <w:lsdException w:name="Medium Grid 1" w:semiHidden="0" w:uiPriority="67" w:unhideWhenUsed="0"/>
+    <w:lsdException w:name="Medium Grid 2" w:semiHidden="0" w:uiPriority="68" w:unhideWhenUsed="0"/>
+    <w:lsdException w:name="Medium Grid 3" w:semiHidden="0" w:uiPriority="69" w:unhideWhenUsed="0"/>
+    <w:lsdException w:name="Dark List" w:semiHidden="0" w:uiPriority="70" w:unhideWhenUsed="0"/>
+    <w:lsdException w:name="Colorful Shading" w:semiHidden="0" w:uiPriority="71" w:unhideWhenUsed="0"/>
+    <w:lsdException w:name="Colorful List" w:semiHidden="0" w:uiPriority="72" w:unhideWhenUsed="0"/>
+    <w:lsdException w:name="Colorful Grid" w:semiHidden="0" w:uiPriority="73" w:unhideWhenUsed="0"/>
+    <w:lsdException w:name="Light Shading Accent 1" w:semiHidden="0" w:uiPriority="60" w:unhideWhenUsed="0"/>
+    <w:lsdException w:name="Light List Accent 1" w:semiHidden="0" w:uiPriority="61" w:unhideWhenUsed="0"/>
+    <w:lsdException w:name="Light Grid Accent 1" w:semiHidden="0" w:uiPriority="62" w:unhideWhenUsed="0"/>
+    <w:lsdException w:name="Medium Shading 1 Accent 1" w:semiHidden="0" w:uiPriority="63" w:unhideWhenUsed="0"/>
+    <w:lsdException w:name="Medium Shading 2 Accent 1" w:semiHidden="0" w:uiPriority="64" w:unhideWhenUsed="0"/>
+    <w:lsdException w:name="Medium List 1 Accent 1" w:semiHidden="0" w:uiPriority="65" w:unhideWhenUsed="0"/>
+    <w:lsdException w:name="Revision" w:unhideWhenUsed="0"/>
+    <w:lsdException w:name="List Paragraph" w:semiHidden="0" w:uiPriority="34" w:unhideWhenUsed="0" w:qFormat="1"/>
+    <w:lsdException w:name="Quote" w:semiHidden="0" w:uiPriority="29" w:unhideWhenUsed="0" w:qFormat="1"/>
+    <w:lsdException w:name="Intense Quote" w:semiHidden="0" w:uiPriority="30" w:unhideWhenUsed="0" w:qFormat="1"/>
+    <w:lsdException w:name="Medium List 2 Accent 1" w:semiHidden="0" w:uiPriority="66" w:unhideWhenUsed="0"/>
+    <w:lsdException w:name="Medium Grid 1 Accent 1" w:semiHidden="0" w:uiPriority="67" w:unhideWhenUsed="0"/>
+    <w:lsdException w:name="Medium Grid 2 Accent 1" w:semiHidden="0" w:uiPriority="68" w:unhideWhenUsed="0"/>
+    <w:lsdException w:name="Medium Grid 3 Accent 1" w:semiHidden="0" w:uiPriority="69" w:unhideWhenUsed="0"/>
+    <w:lsdException w:name="Dark List Accent 1" w:semiHidden="0" w:uiPriority="70" w:unhideWhenUsed="0"/>
+    <w:lsdException w:name="Colorful Shading Accent 1" w:semiHidden="0" w:uiPriority="71" w:unhideWhenUsed="0"/>
+    <w:lsdException w:name="Colorful List Accent 1" w:semiHidden="0" w:uiPriority="72" w:unhideWhenUsed="0"/>
+    <w:lsdException w:name="Colorful Grid Accent 1" w:semiHidden="0" w:uiPriority="73" w:unhideWhenUsed="0"/>
+    <w:lsdException w:name="Light Shading Accent 2" w:semiHidden="0" w:uiPriority="60" w:unhideWhenUsed="0"/>
+    <w:lsdException w:name="Light List Accent 2" w:semiHidden="0" w:uiPriority="61" w:unhideWhenUsed="0"/>
+    <w:lsdException w:name="Light Grid Accent 2" w:semiHidden="0" w:uiPriority="62" w:unhideWhenUsed="0"/>
+    <w:lsdException w:name="Medium Shading 1 Accent 2" w:semiHidden="0" w:uiPriority="63" w:unhideWhenUsed="0"/>
+    <w:lsdException w:name="Medium Shading 2 Accent 2" w:semiHidden="0" w:uiPriority="64" w:unhideWhenUsed="0"/>
+    <w:lsdException w:name="Medium List 1 Accent 2" w:semiHidden="0" w:uiPriority="65" w:unhideWhenUsed="0"/>
+    <w:lsdException w:name="Medium List 2 Accent 2" w:semiHidden="0" w:uiPriority="66" w:unhideWhenUsed="0"/>
+    <w:lsdException w:name="Medium Grid 1 Accent 2" w:semiHidden="0" w:uiPriority="67" w:unhideWhenUsed="0"/>
+    <w:lsdException w:name="Medium Grid 2 Accent 2" w:semiHidden="0" w:uiPriority="68" w:unhideWhenUsed="0"/>
+    <w:lsdException w:name="Medium Grid 3 Accent 2" w:semiHidden="0" w:uiPriority="69" w:unhideWhenUsed="0"/>
+    <w:lsdException w:name="Dark List Accent 2" w:semiHidden="0" w:uiPriority="70" w:unhideWhenUsed="0"/>
+    <w:lsdException w:name="Colorful Shading Accent 2" w:semiHidden="0" w:uiPriority="71" w:unhideWhenUsed="0"/>
+    <w:lsdException w:name="Colorful List Accent 2" w:semiHidden="0" w:uiPriority="72" w:unhideWhenUsed="0"/>
+    <w:lsdException w:name="Colorful Grid Accent 2" w:semiHidden="0" w:uiPriority="73" w:unhideWhenUsed="0"/>
+    <w:lsdException w:name="Light Shading Accent 3" w:semiHidden="0" w:uiPriority="60" w:unhideWhenUsed="0"/>
+    <w:lsdException w:name="Light List Accent 3" w:semiHidden="0" w:uiPriority="61" w:unhideWhenUsed="0"/>
+    <w:lsdException w:name="Light Grid Accent 3" w:semiHidden="0" w:uiPriority="62" w:unhideWhenUsed="0"/>
+    <w:lsdException w:name="Medium Shading 1 Accent 3" w:semiHidden="0" w:uiPriority="63" w:unhideWhenUsed="0"/>
+    <w:lsdException w:name="Medium Shading 2 Accent 3" w:semiHidden="0" w:uiPriority="64" w:unhideWhenUsed="0"/>
+    <w:lsdException w:name="Medium List 1 Accent 3" w:semiHidden="0" w:uiPriority="65" w:unhideWhenUsed="0"/>
+    <w:lsdException w:name="Medium List 2 Accent 3" w:semiHidden="0" w:uiPriority="66" w:unhideWhenUsed="0"/>
+    <w:lsdException w:name="Medium Grid 1 Accent 3" w:semiHidden="0" w:uiPriority="67" w:unhideWhenUsed="0"/>
+    <w:lsdException w:name="Medium Grid 2 Accent 3" w:semiHidden="0" w:uiPriority="68" w:unhideWhenUsed="0"/>
+    <w:lsdException w:name="Medium Grid 3 Accent 3" w:semiHidden="0" w:uiPriority="69" w:unhideWhenUsed="0"/>
+    <w:lsdException w:name="Dark List Accent 3" w:semiHidden="0" w:uiPriority="70" w:unhideWhenUsed="0"/>
+    <w:lsdException w:name="Colorful Shading Accent 3" w:semiHidden="0" w:uiPriority="71" w:unhideWhenUsed="0"/>
+    <w:lsdException w:name="Colorful List Accent 3" w:semiHidden="0" w:uiPriority="72" w:unhideWhenUsed="0"/>
+    <w:lsdException w:name="Colorful Grid Accent 3" w:semiHidden="0" w:uiPriority="73" w:unhideWhenUsed="0"/>
+    <w:lsdException w:name="Light Shading Accent 4" w:semiHidden="0" w:uiPriority="60" w:unhideWhenUsed="0"/>
+    <w:lsdException w:name="Light List Accent 4" w:semiHidden="0" w:uiPriority="61" w:unhideWhenUsed="0"/>
+    <w:lsdException w:name="Light Grid Accent 4" w:semiHidden="0" w:uiPriority="62" w:unhideWhenUsed="0"/>
+    <w:lsdException w:name="Medium Shading 1 Accent 4" w:semiHidden="0" w:uiPriority="63" w:unhideWhenUsed="0"/>
+    <w:lsdException w:name="Medium Shading 2 Accent 4" w:semiHidden="0" w:uiPriority="64" w:unhideWhenUsed="0"/>
+    <w:lsdException w:name="Medium List 1 Accent 4" w:semiHidden="0" w:uiPriority="65" w:unhideWhenUsed="0"/>
+    <w:lsdException w:name="Medium List 2 Accent 4" w:semiHidden="0" w:uiPriority="66" w:unhideWhenUsed="0"/>
+    <w:lsdException w:name="Medium Grid 1 Accent 4" w:semiHidden="0" w:uiPriority="67" w:unhideWhenUsed="0"/>
+    <w:lsdException w:name="Medium Grid 2 Accent 4" w:semiHidden="0" w:uiPriority="68" w:unhideWhenUsed="0"/>
+    <w:lsdException w:name="Medium Grid 3 Accent 4" w:semiHidden="0" w:uiPriority="69" w:unhideWhenUsed="0"/>
+    <w:lsdException w:name="Dark List Accent 4" w:semiHidden="0" w:uiPriority="70" w:unhideWhenUsed="0"/>
+    <w:lsdException w:name="Colorful Shading Accent 4" w:semiHidden="0" w:uiPriority="71" w:unhideWhenUsed="0"/>
+    <w:lsdException w:name="Colorful List Accent 4" w:semiHidden="0" w:uiPriority="72" w:unhideWhenUsed="0"/>
+    <w:lsdException w:name="Colorful Grid Accent 4" w:semiHidden="0" w:uiPriority="73" w:unhideWhenUsed="0"/>
+    <w:lsdException w:name="Light Shading Accent 5" w:semiHidden="0" w:uiPriority="60" w:unhideWhenUsed="0"/>
+    <w:lsdException w:name="Light List Accent 5" w:semiHidden="0" w:uiPriority="61" w:unhideWhenUsed="0"/>
+    <w:lsdException w:name="Light Grid Accent 5" w:semiHidden="0" w:uiPriority="62" w:unhideWhenUsed="0"/>
+    <w:lsdException w:name="Medium Shading 1 Accent 5" w:semiHidden="0" w:uiPriority="63" w:unhideWhenUsed="0"/>
+    <w:lsdException w:name="Medium Shading 2 Accent 5" w:semiHidden="0" w:uiPriority="64" w:unhideWhenUsed="0"/>
+    <w:lsdException w:name="Medium List 1 Accent 5" w:semiHidden="0" w:uiPriority="65" w:unhideWhenUsed="0"/>
+    <w:lsdException w:name="Medium List 2 Accent 5" w:semiHidden="0" w:uiPriority="66" w:unhideWhenUsed="0"/>
+    <w:lsdException w:name="Medium Grid 1 Accent 5" w:semiHidden="0" w:uiPriority="67" w:unhideWhenUsed="0"/>
+    <w:lsdException w:name="Medium Grid 2 Accent 5" w:semiHidden="0" w:uiPriority="68" w:unhideWhenUsed="0"/>
+    <w:lsdException w:name="Medium Grid 3 Accent 5" w:semiHidden="0" w:uiPriority="69" w:unhideWhenUsed="0"/>
+    <w:lsdException w:name="Dark List Accent 5" w:semiHidden="0" w:uiPriority="70" w:unhideWhenUsed="0"/>
+    <w:lsdException w:name="Colorful Shading Accent 5" w:semiHidden="0" w:uiPriority="71" w:unhideWhenUsed="0"/>
+    <w:lsdException w:name="Colorful List Accent 5" w:semiHidden="0" w:uiPriority="72" w:unhideWhenUsed="0"/>
+    <w:lsdException w:name="Colorful Grid Accent 5" w:semiHidden="0" w:uiPriority="73" w:unhideWhenUsed="0"/>
+    <w:lsdException w:name="Light Shading Accent 6" w:semiHidden="0" w:uiPriority="60" w:unhideWhenUsed="0"/>
+    <w:lsdException w:name="Light List Accent 6" w:semiHidden="0" w:uiPriority="61" w:unhideWhenUsed="0"/>
+    <w:lsdException w:name="Light Grid Accent 6" w:semiHidden="0" w:uiPriority="62" w:unhideWhenUsed="0"/>
+    <w:lsdException w:name="Medium Shading 1 Accent 6" w:semiHidden="0" w:uiPriority="63" w:unhideWhenUsed="0"/>
+    <w:lsdException w:name="Medium Shading 2 Accent 6" w:semiHidden="0" w:uiPriority="64" w:unhideWhenUsed="0"/>
+    <w:lsdException w:name="Medium List 1 Accent 6" w:semiHidden="0" w:uiPriority="65" w:unhideWhenUsed="0"/>
+    <w:lsdException w:name="Medium List 2 Accent 6" w:semiHidden="0" w:uiPriority="66" w:unhideWhenUsed="0"/>
+    <w:lsdException w:name="Medium Grid 1 Accent 6" w:semiHidden="0" w:uiPriority="67" w:unhideWhenUsed="0"/>
+    <w:lsdException w:name="Medium Grid 2 Accent 6" w:semiHidden="0" w:uiPriority="68" w:unhideWhenUsed="0"/>
+    <w:lsdException w:name="Medium Grid 3 Accent 6" w:semiHidden="0" w:uiPriority="69" w:unhideWhenUsed="0"/>
+    <w:lsdException w:name="Dark List Accent 6" w:semiHidden="0" w:uiPriority="70" w:unhideWhenUsed="0"/>
+    <w:lsdException w:name="Colorful Shading Accent 6" w:semiHidden="0" w:uiPriority="71" w:unhideWhenUsed="0"/>
+    <w:lsdException w:name="Colorful List Accent 6" w:semiHidden="0" w:uiPriority="72" w:unhideWhenUsed="0"/>
+    <w:lsdException w:name="Colorful Grid Accent 6" w:semiHidden="0" w:uiPriority="73" w:unhideWhenUsed="0"/>
+    <w:lsdException w:name="Subtle Emphasis" w:semiHidden="0" w:uiPriority="19" w:unhideWhenUsed="0" w:qFormat="1"/>
+    <w:lsdException w:name="Intense Emphasis" w:semiHidden="0" w:uiPriority="21" w:unhideWhenUsed="0" w:qFormat="1"/>
+    <w:lsdException w:name="Subtle Reference" w:semiHidden="0" w:uiPriority="31" w:unhideWhenUsed="0" w:qFormat="1"/>
+    <w:lsdException w:name="Intense Reference" w:semiHidden="0" w:uiPriority="32" w:unhideWhenUsed="0" w:qFormat="1"/>
+    <w:lsdException w:name="Book Title" w:semiHidden="0" w:uiPriority="33" w:unhideWhenUsed="0" w:qFormat="1"/>
+    <w:lsdException w:name="Bibliography" w:uiPriority="37"/>
+    <w:lsdException w:name="TOC Heading" w:uiPriority="39" w:qFormat="1"/>
+  </w:latentStyles>
+  <w:style w:type="paragraph" w:default="1" w:styleId="Normal">
+    <w:name w:val="Normal"/>
+    <w:qFormat/>
+  </w:style>
+  <w:style w:type="character" w:default="1" w:styleId="DefaultParagraphFont">
+    <w:name w:val="Default Paragraph Font"/>
+    <w:uiPriority w:val="1"/>
+    <w:semiHidden/>
+    <w:unhideWhenUsed/>
+  </w:style>
+  <w:style w:type="table" w:default="1" w:styleId="TableNormal">
+    <w:name w:val="Normal Table"/>
+    <w:uiPriority w:val="99"/>
+    <w:semiHidden/>
+    <w:unhideWhenUsed/>
+    <w:tblPr>
+      <w:tblInd w:w="0" w:type="dxa"/>
+      <w:tblCellMar>
+        <w:top w:w="0" w:type="dxa"/>
+        <w:left w:w="108" w:type="dxa"/>
+        <w:bottom w:w="0" w:type="dxa"/>
+        <w:right w:w="108" w:type="dxa"/>
+      </w:tblCellMar>
+    </w:tblPr>
+  </w:style>
+  <w:style w:type="numbering" w:default="1" w:styleId="NoList">
+    <w:name w:val="No List"/>
+    <w:uiPriority w:val="99"/>
+    <w:semiHidden/>
+    <w:unhideWhenUsed/>
+  </w:style>
+</w:styles>
+</file>
+
 <file path=word/glossary/document.xml><?xml version="1.0" encoding="utf-8"?>
-<w:glossaryDocument xmlns:wpc="http://schemas.microsoft.com/office/word/2010/wordprocessingCanvas" xmlns:cx="http://schemas.microsoft.com/office/drawing/2014/chartex" xmlns:cx1="http://schemas.microsoft.com/office/drawing/2015/9/8/chartex" xmlns:cx2="http://schemas.microsoft.com/office/drawing/2015/10/21/chartex" xmlns:cx3="http://schemas.microsoft.com/office/drawing/2016/5/9/chartex" xmlns:cx4="http://schemas.microsoft.com/office/drawing/2016/5/10/chartex" xmlns:cx5="http://schemas.microsoft.com/office/drawing/2016/5/11/chartex" xmlns:cx6="http://schemas.microsoft.com/office/drawing/2016/5/12/chartex" xmlns:cx7="http://schemas.microsoft.com/office/drawing/2016/5/13/chartex" xmlns:cx8="http://schemas.microsoft.com/office/drawing/2016/5/14/chartex" xmlns:mc="http://schemas.openxmlformats.org/markup-compatibility/2006" xmlns:aink="http://schemas.microsoft.com/office/drawing/2016/ink" xmlns:am3d="http://schemas.microsoft.com/office/drawing/2017/model3d" xmlns:o="urn:schemas-microsoft-com:office:office" xmlns:r="http://schemas.openxmlformats.org/officeDocument/2006/relationships" xmlns:m="http://schemas.openxmlformats.org/officeDocument/2006/math" xmlns:v="urn:schemas-microsoft-com:vml" xmlns:wp14="http://schemas.microsoft.com/office/word/2010/wordprocessingDrawing" xmlns:wp="http://schemas.openxmlformats.org/drawingml/2006/wordprocessingDrawing" xmlns:w10="urn:schemas-microsoft-com:office:word" xmlns:w="http://schemas.openxmlformats.org/wordprocessingml/2006/main" xmlns:w14="http://schemas.microsoft.com/office/word/2010/wordml" xmlns:w15="http://schemas.microsoft.com/office/word/2012/wordml" xmlns:w16cid="http://schemas.microsoft.com/office/word/2016/wordml/cid" xmlns:w16se="http://schemas.microsoft.com/office/word/2015/wordml/symex" xmlns:wpg="http://schemas.microsoft.com/office/word/2010/wordprocessingGroup" xmlns:wpi="http://schemas.microsoft.com/office/word/2010/wordprocessingInk" xmlns:wne="http://schemas.microsoft.com/office/word/2006/wordml" xmlns:wps="http://schemas.microsoft.com/office/word/2010/wordprocessingShape" mc:Ignorable="w14 w15 w16se w16cid wp14">
+<w:glossaryDocument xmlns:wpc="http://schemas.microsoft.com/office/word/2010/wordprocessingCanvas" xmlns:mc="http://schemas.openxmlformats.org/markup-compatibility/2006" xmlns:o="urn:schemas-microsoft-com:office:office" xmlns:r="http://schemas.openxmlformats.org/officeDocument/2006/relationships" xmlns:m="http://schemas.openxmlformats.org/officeDocument/2006/math" xmlns:v="urn:schemas-microsoft-com:vml" xmlns:wp14="http://schemas.microsoft.com/office/word/2010/wordprocessingDrawing" xmlns:wp="http://schemas.openxmlformats.org/drawingml/2006/wordprocessingDrawing" xmlns:w10="urn:schemas-microsoft-com:office:word" xmlns:w="http://schemas.openxmlformats.org/wordprocessingml/2006/main" xmlns:w14="http://schemas.microsoft.com/office/word/2010/wordml" xmlns:wpg="http://schemas.microsoft.com/office/word/2010/wordprocessingGroup" xmlns:wpi="http://schemas.microsoft.com/office/word/2010/wordprocessingInk" xmlns:wne="http://schemas.microsoft.com/office/word/2006/wordml" xmlns:wps="http://schemas.microsoft.com/office/word/2010/wordprocessingShape" mc:Ignorable="w14 wp14">
   <w:docParts>
     <w:docPart>
       <w:docPartPr>
@@ -6416,49 +6452,18 @@
         </w:p>
       </w:docPartBody>
     </w:docPart>
-    <w:docPart>
-      <w:docPartPr>
-        <w:name w:val="BB5150F59F324BE1BCEEA47EBB674D09"/>
-        <w:category>
-          <w:name w:val="General"/>
-          <w:gallery w:val="placeholder"/>
-        </w:category>
-        <w:types>
-          <w:type w:val="bbPlcHdr"/>
-        </w:types>
-        <w:behaviors>
-          <w:behavior w:val="content"/>
-        </w:behaviors>
-        <w:guid w:val="{F5040880-21F2-4376-905A-32B0A69916A4}"/>
-      </w:docPartPr>
-      <w:docPartBody>
-        <w:p>
-          <w:pPr>
-            <w:pStyle w:val="BB5150F59F324BE1BCEEA47EBB674D09"/>
-          </w:pPr>
-          <w:r>
-            <w:rPr>
-              <w:rFonts w:asciiTheme="majorHAnsi" w:eastAsiaTheme="majorEastAsia" w:hAnsiTheme="majorHAnsi" w:cstheme="majorBidi"/>
-              <w:sz w:val="44"/>
-              <w:szCs w:val="44"/>
-            </w:rPr>
-            <w:t>[Type the document subtitle]</w:t>
-          </w:r>
-        </w:p>
-      </w:docPartBody>
-    </w:docPart>
   </w:docParts>
 </w:glossaryDocument>
 </file>
 
 <file path=word/glossary/fontTable.xml><?xml version="1.0" encoding="utf-8"?>
-<w:fonts xmlns:mc="http://schemas.openxmlformats.org/markup-compatibility/2006" xmlns:r="http://schemas.openxmlformats.org/officeDocument/2006/relationships" xmlns:w="http://schemas.openxmlformats.org/wordprocessingml/2006/main" xmlns:w14="http://schemas.microsoft.com/office/word/2010/wordml" xmlns:w15="http://schemas.microsoft.com/office/word/2012/wordml" xmlns:w16cid="http://schemas.microsoft.com/office/word/2016/wordml/cid" xmlns:w16se="http://schemas.microsoft.com/office/word/2015/wordml/symex" mc:Ignorable="w14 w15 w16se w16cid">
+<w:fonts xmlns:mc="http://schemas.openxmlformats.org/markup-compatibility/2006" xmlns:r="http://schemas.openxmlformats.org/officeDocument/2006/relationships" xmlns:w="http://schemas.openxmlformats.org/wordprocessingml/2006/main" xmlns:w14="http://schemas.microsoft.com/office/word/2010/wordml" mc:Ignorable="w14">
   <w:font w:name="Times New Roman">
     <w:panose1 w:val="02020603050405020304"/>
     <w:charset w:val="00"/>
     <w:family w:val="roman"/>
     <w:pitch w:val="variable"/>
-    <w:sig w:usb0="E0002AFF" w:usb1="C0007843" w:usb2="00000009" w:usb3="00000000" w:csb0="000001FF" w:csb1="00000000"/>
+    <w:sig w:usb0="E0002EFF" w:usb1="C0007843" w:usb2="00000009" w:usb3="00000000" w:csb0="000001FF" w:csb1="00000000"/>
   </w:font>
   <w:font w:name="Wingdings">
     <w:panose1 w:val="05000000000000000000"/>
@@ -6522,8 +6527,9 @@
     <w:panose1 w:val="020B0604030504040204"/>
     <w:charset w:val="00"/>
     <w:family w:val="swiss"/>
+    <w:notTrueType/>
     <w:pitch w:val="variable"/>
-    <w:sig w:usb0="E1002EFF" w:usb1="C000605B" w:usb2="00000029" w:usb3="00000000" w:csb0="000101FF" w:csb1="00000000"/>
+    <w:sig w:usb0="00000003" w:usb1="00000000" w:usb2="00000000" w:usb3="00000000" w:csb0="00000001" w:csb1="00000000"/>
   </w:font>
   <w:font w:name="Simplified Arabic">
     <w:panose1 w:val="02020603050405020304"/>
@@ -6537,41 +6543,17 @@
     <w:family w:val="auto"/>
     <w:pitch w:val="variable"/>
   </w:font>
-  <w:font w:name="Yu Mincho">
-    <w:altName w:val="游明朝"/>
-    <w:panose1 w:val="02020400000000000000"/>
-    <w:charset w:val="80"/>
-    <w:family w:val="roman"/>
-    <w:pitch w:val="variable"/>
-    <w:sig w:usb0="800002E7" w:usb1="2AC7FCF0" w:usb2="00000012" w:usb3="00000000" w:csb0="0002009F" w:csb1="00000000"/>
-  </w:font>
-  <w:font w:name="Calibri Light">
-    <w:panose1 w:val="020F0302020204030204"/>
-    <w:charset w:val="00"/>
-    <w:family w:val="swiss"/>
-    <w:pitch w:val="variable"/>
-    <w:sig w:usb0="A00002EF" w:usb1="4000207B" w:usb2="00000000" w:usb3="00000000" w:csb0="0000019F" w:csb1="00000000"/>
-  </w:font>
-  <w:font w:name="Yu Gothic Light">
-    <w:altName w:val="游ゴシック Light"/>
-    <w:panose1 w:val="020B0300000000000000"/>
-    <w:charset w:val="80"/>
-    <w:family w:val="swiss"/>
-    <w:pitch w:val="variable"/>
-    <w:sig w:usb0="E00002FF" w:usb1="2AC7FDFF" w:usb2="00000016" w:usb3="00000000" w:csb0="0002009F" w:csb1="00000000"/>
-  </w:font>
 </w:fonts>
 </file>
 
 <file path=word/glossary/settings.xml><?xml version="1.0" encoding="utf-8"?>
-<w:settings xmlns:mc="http://schemas.openxmlformats.org/markup-compatibility/2006" xmlns:o="urn:schemas-microsoft-com:office:office" xmlns:r="http://schemas.openxmlformats.org/officeDocument/2006/relationships" xmlns:m="http://schemas.openxmlformats.org/officeDocument/2006/math" xmlns:v="urn:schemas-microsoft-com:vml" xmlns:w10="urn:schemas-microsoft-com:office:word" xmlns:w="http://schemas.openxmlformats.org/wordprocessingml/2006/main" xmlns:w14="http://schemas.microsoft.com/office/word/2010/wordml" xmlns:w15="http://schemas.microsoft.com/office/word/2012/wordml" xmlns:w16cid="http://schemas.microsoft.com/office/word/2016/wordml/cid" xmlns:w16se="http://schemas.microsoft.com/office/word/2015/wordml/symex" xmlns:sl="http://schemas.openxmlformats.org/schemaLibrary/2006/main" mc:Ignorable="w14 w15 w16se w16cid">
+<w:settings xmlns:mc="http://schemas.openxmlformats.org/markup-compatibility/2006" xmlns:o="urn:schemas-microsoft-com:office:office" xmlns:r="http://schemas.openxmlformats.org/officeDocument/2006/relationships" xmlns:m="http://schemas.openxmlformats.org/officeDocument/2006/math" xmlns:v="urn:schemas-microsoft-com:vml" xmlns:w10="urn:schemas-microsoft-com:office:word" xmlns:w="http://schemas.openxmlformats.org/wordprocessingml/2006/main" xmlns:w14="http://schemas.microsoft.com/office/word/2010/wordml" xmlns:sl="http://schemas.openxmlformats.org/schemaLibrary/2006/main" mc:Ignorable="w14">
   <w:view w:val="normal"/>
   <w:defaultTabStop w:val="720"/>
   <w:characterSpacingControl w:val="doNotCompress"/>
   <w:compat>
     <w:useFELayout/>
     <w:compatSetting w:name="compatibilityMode" w:uri="http://schemas.microsoft.com/office/word" w:val="12"/>
-    <w:compatSetting w:name="useWord2013TrackBottomHyphenation" w:uri="http://schemas.microsoft.com/office/word" w:val="1"/>
   </w:compat>
   <w:rsids>
     <w:rsidRoot w:val="00AA5272"/>
@@ -6580,6 +6562,7 @@
     <w:rsid w:val="003838D9"/>
     <w:rsid w:val="00444D08"/>
     <w:rsid w:val="00AA5272"/>
+    <w:rsid w:val="00CD63B8"/>
     <w:rsid w:val="00D65E7C"/>
     <w:rsid w:val="00E3440F"/>
     <w:rsid w:val="00E56A6A"/>
@@ -6608,7 +6591,7 @@
 </file>
 
 <file path=word/glossary/styles.xml><?xml version="1.0" encoding="utf-8"?>
-<w:styles xmlns:mc="http://schemas.openxmlformats.org/markup-compatibility/2006" xmlns:r="http://schemas.openxmlformats.org/officeDocument/2006/relationships" xmlns:w="http://schemas.openxmlformats.org/wordprocessingml/2006/main" xmlns:w14="http://schemas.microsoft.com/office/word/2010/wordml" xmlns:w15="http://schemas.microsoft.com/office/word/2012/wordml" xmlns:w16cid="http://schemas.microsoft.com/office/word/2016/wordml/cid" xmlns:w16se="http://schemas.microsoft.com/office/word/2015/wordml/symex" mc:Ignorable="w14 w15 w16se w16cid">
+<w:styles xmlns:mc="http://schemas.openxmlformats.org/markup-compatibility/2006" xmlns:r="http://schemas.openxmlformats.org/officeDocument/2006/relationships" xmlns:w="http://schemas.openxmlformats.org/wordprocessingml/2006/main" xmlns:w14="http://schemas.microsoft.com/office/word/2010/wordml" mc:Ignorable="w14">
   <w:docDefaults>
     <w:rPrDefault>
       <w:rPr>
@@ -6624,379 +6607,147 @@
       </w:pPr>
     </w:pPrDefault>
   </w:docDefaults>
-  <w:latentStyles w:defLockedState="0" w:defUIPriority="99" w:defSemiHidden="0" w:defUnhideWhenUsed="0" w:defQFormat="0" w:count="375">
-    <w:lsdException w:name="Normal" w:uiPriority="0" w:qFormat="1"/>
-    <w:lsdException w:name="heading 1" w:uiPriority="9" w:qFormat="1"/>
-    <w:lsdException w:name="heading 2" w:semiHidden="1" w:uiPriority="9" w:unhideWhenUsed="1" w:qFormat="1"/>
-    <w:lsdException w:name="heading 3" w:semiHidden="1" w:uiPriority="9" w:unhideWhenUsed="1" w:qFormat="1"/>
-    <w:lsdException w:name="heading 4" w:semiHidden="1" w:uiPriority="9" w:unhideWhenUsed="1" w:qFormat="1"/>
-    <w:lsdException w:name="heading 5" w:semiHidden="1" w:uiPriority="9" w:unhideWhenUsed="1" w:qFormat="1"/>
-    <w:lsdException w:name="heading 6" w:semiHidden="1" w:uiPriority="9" w:unhideWhenUsed="1" w:qFormat="1"/>
-    <w:lsdException w:name="heading 7" w:semiHidden="1" w:uiPriority="9" w:unhideWhenUsed="1" w:qFormat="1"/>
-    <w:lsdException w:name="heading 8" w:semiHidden="1" w:uiPriority="9" w:unhideWhenUsed="1" w:qFormat="1"/>
-    <w:lsdException w:name="heading 9" w:semiHidden="1" w:uiPriority="9" w:unhideWhenUsed="1" w:qFormat="1"/>
-    <w:lsdException w:name="index 1" w:semiHidden="1" w:unhideWhenUsed="1"/>
-    <w:lsdException w:name="index 2" w:semiHidden="1" w:unhideWhenUsed="1"/>
-    <w:lsdException w:name="index 3" w:semiHidden="1" w:unhideWhenUsed="1"/>
-    <w:lsdException w:name="index 4" w:semiHidden="1" w:unhideWhenUsed="1"/>
-    <w:lsdException w:name="index 5" w:semiHidden="1" w:unhideWhenUsed="1"/>
-    <w:lsdException w:name="index 6" w:semiHidden="1" w:unhideWhenUsed="1"/>
-    <w:lsdException w:name="index 7" w:semiHidden="1" w:unhideWhenUsed="1"/>
-    <w:lsdException w:name="index 8" w:semiHidden="1" w:unhideWhenUsed="1"/>
-    <w:lsdException w:name="index 9" w:semiHidden="1" w:unhideWhenUsed="1"/>
-    <w:lsdException w:name="toc 1" w:semiHidden="1" w:uiPriority="39" w:unhideWhenUsed="1"/>
-    <w:lsdException w:name="toc 2" w:semiHidden="1" w:uiPriority="39" w:unhideWhenUsed="1"/>
-    <w:lsdException w:name="toc 3" w:semiHidden="1" w:uiPriority="39" w:unhideWhenUsed="1"/>
-    <w:lsdException w:name="toc 4" w:semiHidden="1" w:uiPriority="39" w:unhideWhenUsed="1"/>
-    <w:lsdException w:name="toc 5" w:semiHidden="1" w:uiPriority="39" w:unhideWhenUsed="1"/>
-    <w:lsdException w:name="toc 6" w:semiHidden="1" w:uiPriority="39" w:unhideWhenUsed="1"/>
-    <w:lsdException w:name="toc 7" w:semiHidden="1" w:uiPriority="39" w:unhideWhenUsed="1"/>
-    <w:lsdException w:name="toc 8" w:semiHidden="1" w:uiPriority="39" w:unhideWhenUsed="1"/>
-    <w:lsdException w:name="toc 9" w:semiHidden="1" w:uiPriority="39" w:unhideWhenUsed="1"/>
-    <w:lsdException w:name="Normal Indent" w:semiHidden="1" w:unhideWhenUsed="1"/>
-    <w:lsdException w:name="footnote text" w:semiHidden="1" w:unhideWhenUsed="1"/>
-    <w:lsdException w:name="annotation text" w:semiHidden="1" w:unhideWhenUsed="1"/>
-    <w:lsdException w:name="header" w:semiHidden="1" w:unhideWhenUsed="1"/>
-    <w:lsdException w:name="footer" w:semiHidden="1" w:unhideWhenUsed="1"/>
-    <w:lsdException w:name="index heading" w:semiHidden="1" w:unhideWhenUsed="1"/>
-    <w:lsdException w:name="caption" w:semiHidden="1" w:uiPriority="35" w:unhideWhenUsed="1" w:qFormat="1"/>
-    <w:lsdException w:name="table of figures" w:semiHidden="1" w:unhideWhenUsed="1"/>
-    <w:lsdException w:name="envelope address" w:semiHidden="1" w:unhideWhenUsed="1"/>
-    <w:lsdException w:name="envelope return" w:semiHidden="1" w:unhideWhenUsed="1"/>
-    <w:lsdException w:name="footnote reference" w:semiHidden="1" w:unhideWhenUsed="1"/>
-    <w:lsdException w:name="annotation reference" w:semiHidden="1" w:unhideWhenUsed="1"/>
-    <w:lsdException w:name="line number" w:semiHidden="1" w:unhideWhenUsed="1"/>
-    <w:lsdException w:name="page number" w:semiHidden="1" w:unhideWhenUsed="1"/>
-    <w:lsdException w:name="endnote reference" w:semiHidden="1" w:unhideWhenUsed="1"/>
-    <w:lsdException w:name="endnote text" w:semiHidden="1" w:unhideWhenUsed="1"/>
-    <w:lsdException w:name="table of authorities" w:semiHidden="1" w:unhideWhenUsed="1"/>
-    <w:lsdException w:name="macro" w:semiHidden="1" w:unhideWhenUsed="1"/>
-    <w:lsdException w:name="toa heading" w:semiHidden="1" w:unhideWhenUsed="1"/>
-    <w:lsdException w:name="List" w:semiHidden="1" w:unhideWhenUsed="1"/>
-    <w:lsdException w:name="List Bullet" w:semiHidden="1" w:unhideWhenUsed="1"/>
-    <w:lsdException w:name="List Number" w:semiHidden="1" w:unhideWhenUsed="1"/>
-    <w:lsdException w:name="List 2" w:semiHidden="1" w:unhideWhenUsed="1"/>
-    <w:lsdException w:name="List 3" w:semiHidden="1" w:unhideWhenUsed="1"/>
-    <w:lsdException w:name="List 4" w:semiHidden="1" w:unhideWhenUsed="1"/>
-    <w:lsdException w:name="List 5" w:semiHidden="1" w:unhideWhenUsed="1"/>
-    <w:lsdException w:name="List Bullet 2" w:semiHidden="1" w:unhideWhenUsed="1"/>
-    <w:lsdException w:name="List Bullet 3" w:semiHidden="1" w:unhideWhenUsed="1"/>
-    <w:lsdException w:name="List Bullet 4" w:semiHidden="1" w:unhideWhenUsed="1"/>
-    <w:lsdException w:name="List Bullet 5" w:semiHidden="1" w:unhideWhenUsed="1"/>
-    <w:lsdException w:name="List Number 2" w:semiHidden="1" w:unhideWhenUsed="1"/>
-    <w:lsdException w:name="List Number 3" w:semiHidden="1" w:unhideWhenUsed="1"/>
-    <w:lsdException w:name="List Number 4" w:semiHidden="1" w:unhideWhenUsed="1"/>
-    <w:lsdException w:name="List Number 5" w:semiHidden="1" w:unhideWhenUsed="1"/>
-    <w:lsdException w:name="Title" w:uiPriority="10" w:qFormat="1"/>
-    <w:lsdException w:name="Closing" w:semiHidden="1" w:unhideWhenUsed="1"/>
-    <w:lsdException w:name="Signature" w:semiHidden="1" w:unhideWhenUsed="1"/>
-    <w:lsdException w:name="Default Paragraph Font" w:semiHidden="1" w:uiPriority="1" w:unhideWhenUsed="1"/>
-    <w:lsdException w:name="Body Text" w:semiHidden="1" w:unhideWhenUsed="1"/>
-    <w:lsdException w:name="Body Text Indent" w:semiHidden="1" w:unhideWhenUsed="1"/>
-    <w:lsdException w:name="List Continue" w:semiHidden="1" w:unhideWhenUsed="1"/>
-    <w:lsdException w:name="List Continue 2" w:semiHidden="1" w:unhideWhenUsed="1"/>
-    <w:lsdException w:name="List Continue 3" w:semiHidden="1" w:unhideWhenUsed="1"/>
-    <w:lsdException w:name="List Continue 4" w:semiHidden="1" w:unhideWhenUsed="1"/>
-    <w:lsdException w:name="List Continue 5" w:semiHidden="1" w:unhideWhenUsed="1"/>
-    <w:lsdException w:name="Message Header" w:semiHidden="1" w:unhideWhenUsed="1"/>
-    <w:lsdException w:name="Subtitle" w:uiPriority="11" w:qFormat="1"/>
-    <w:lsdException w:name="Salutation" w:semiHidden="1" w:unhideWhenUsed="1"/>
-    <w:lsdException w:name="Date" w:semiHidden="1" w:unhideWhenUsed="1"/>
-    <w:lsdException w:name="Body Text First Indent" w:semiHidden="1" w:unhideWhenUsed="1"/>
-    <w:lsdException w:name="Body Text First Indent 2" w:semiHidden="1" w:unhideWhenUsed="1"/>
-    <w:lsdException w:name="Note Heading" w:semiHidden="1" w:unhideWhenUsed="1"/>
-    <w:lsdException w:name="Body Text 2" w:semiHidden="1" w:unhideWhenUsed="1"/>
-    <w:lsdException w:name="Body Text 3" w:semiHidden="1" w:unhideWhenUsed="1"/>
-    <w:lsdException w:name="Body Text Indent 2" w:semiHidden="1" w:unhideWhenUsed="1"/>
-    <w:lsdException w:name="Body Text Indent 3" w:semiHidden="1" w:unhideWhenUsed="1"/>
-    <w:lsdException w:name="Block Text" w:semiHidden="1" w:unhideWhenUsed="1"/>
-    <w:lsdException w:name="Hyperlink" w:semiHidden="1" w:unhideWhenUsed="1"/>
-    <w:lsdException w:name="FollowedHyperlink" w:semiHidden="1" w:unhideWhenUsed="1"/>
-    <w:lsdException w:name="Strong" w:uiPriority="22" w:qFormat="1"/>
-    <w:lsdException w:name="Emphasis" w:uiPriority="20" w:qFormat="1"/>
-    <w:lsdException w:name="Document Map" w:semiHidden="1" w:unhideWhenUsed="1"/>
-    <w:lsdException w:name="Plain Text" w:semiHidden="1" w:unhideWhenUsed="1"/>
-    <w:lsdException w:name="E-mail Signature" w:semiHidden="1" w:unhideWhenUsed="1"/>
-    <w:lsdException w:name="HTML Top of Form" w:semiHidden="1" w:unhideWhenUsed="1"/>
-    <w:lsdException w:name="HTML Bottom of Form" w:semiHidden="1" w:unhideWhenUsed="1"/>
-    <w:lsdException w:name="Normal (Web)" w:semiHidden="1" w:unhideWhenUsed="1"/>
-    <w:lsdException w:name="HTML Acronym" w:semiHidden="1" w:unhideWhenUsed="1"/>
-    <w:lsdException w:name="HTML Address" w:semiHidden="1" w:unhideWhenUsed="1"/>
-    <w:lsdException w:name="HTML Cite" w:semiHidden="1" w:unhideWhenUsed="1"/>
-    <w:lsdException w:name="HTML Code" w:semiHidden="1" w:unhideWhenUsed="1"/>
-    <w:lsdException w:name="HTML Definition" w:semiHidden="1" w:unhideWhenUsed="1"/>
-    <w:lsdException w:name="HTML Keyboard" w:semiHidden="1" w:unhideWhenUsed="1"/>
-    <w:lsdException w:name="HTML Preformatted" w:semiHidden="1" w:unhideWhenUsed="1"/>
-    <w:lsdException w:name="HTML Sample" w:semiHidden="1" w:unhideWhenUsed="1"/>
-    <w:lsdException w:name="HTML Typewriter" w:semiHidden="1" w:unhideWhenUsed="1"/>
-    <w:lsdException w:name="HTML Variable" w:semiHidden="1" w:unhideWhenUsed="1"/>
-    <w:lsdException w:name="annotation subject" w:semiHidden="1" w:unhideWhenUsed="1"/>
-    <w:lsdException w:name="No List" w:semiHidden="1" w:unhideWhenUsed="1"/>
-    <w:lsdException w:name="Outline List 1" w:semiHidden="1" w:unhideWhenUsed="1"/>
-    <w:lsdException w:name="Outline List 2" w:semiHidden="1" w:unhideWhenUsed="1"/>
-    <w:lsdException w:name="Outline List 3" w:semiHidden="1" w:unhideWhenUsed="1"/>
-    <w:lsdException w:name="Table Simple 1" w:semiHidden="1" w:unhideWhenUsed="1"/>
-    <w:lsdException w:name="Table Simple 2" w:semiHidden="1" w:unhideWhenUsed="1"/>
-    <w:lsdException w:name="Table Simple 3" w:semiHidden="1" w:unhideWhenUsed="1"/>
-    <w:lsdException w:name="Table Classic 1" w:semiHidden="1" w:unhideWhenUsed="1"/>
-    <w:lsdException w:name="Table Classic 2" w:semiHidden="1" w:unhideWhenUsed="1"/>
-    <w:lsdException w:name="Table Classic 3" w:semiHidden="1" w:unhideWhenUsed="1"/>
-    <w:lsdException w:name="Table Classic 4" w:semiHidden="1" w:unhideWhenUsed="1"/>
-    <w:lsdException w:name="Table Colorful 1" w:semiHidden="1" w:unhideWhenUsed="1"/>
-    <w:lsdException w:name="Table Colorful 2" w:semiHidden="1" w:unhideWhenUsed="1"/>
-    <w:lsdException w:name="Table Colorful 3" w:semiHidden="1" w:unhideWhenUsed="1"/>
-    <w:lsdException w:name="Table Columns 1" w:semiHidden="1" w:unhideWhenUsed="1"/>
-    <w:lsdException w:name="Table Columns 2" w:semiHidden="1" w:unhideWhenUsed="1"/>
-    <w:lsdException w:name="Table Columns 3" w:semiHidden="1" w:unhideWhenUsed="1"/>
-    <w:lsdException w:name="Table Columns 4" w:semiHidden="1" w:unhideWhenUsed="1"/>
-    <w:lsdException w:name="Table Columns 5" w:semiHidden="1" w:unhideWhenUsed="1"/>
-    <w:lsdException w:name="Table Grid 1" w:semiHidden="1" w:unhideWhenUsed="1"/>
-    <w:lsdException w:name="Table Grid 2" w:semiHidden="1" w:unhideWhenUsed="1"/>
-    <w:lsdException w:name="Table Grid 3" w:semiHidden="1" w:unhideWhenUsed="1"/>
-    <w:lsdException w:name="Table Grid 4" w:semiHidden="1" w:unhideWhenUsed="1"/>
-    <w:lsdException w:name="Table Grid 5" w:semiHidden="1" w:unhideWhenUsed="1"/>
-    <w:lsdException w:name="Table Grid 6" w:semiHidden="1" w:unhideWhenUsed="1"/>
-    <w:lsdException w:name="Table Grid 7" w:semiHidden="1" w:unhideWhenUsed="1"/>
-    <w:lsdException w:name="Table Grid 8" w:semiHidden="1" w:unhideWhenUsed="1"/>
-    <w:lsdException w:name="Table List 1" w:semiHidden="1" w:unhideWhenUsed="1"/>
-    <w:lsdException w:name="Table List 2" w:semiHidden="1" w:unhideWhenUsed="1"/>
-    <w:lsdException w:name="Table List 3" w:semiHidden="1" w:unhideWhenUsed="1"/>
-    <w:lsdException w:name="Table List 4" w:semiHidden="1" w:unhideWhenUsed="1"/>
-    <w:lsdException w:name="Table List 5" w:semiHidden="1" w:unhideWhenUsed="1"/>
-    <w:lsdException w:name="Table List 6" w:semiHidden="1" w:unhideWhenUsed="1"/>
-    <w:lsdException w:name="Table List 7" w:semiHidden="1" w:unhideWhenUsed="1"/>
-    <w:lsdException w:name="Table List 8" w:semiHidden="1" w:unhideWhenUsed="1"/>
-    <w:lsdException w:name="Table 3D effects 1" w:semiHidden="1" w:unhideWhenUsed="1"/>
-    <w:lsdException w:name="Table 3D effects 2" w:semiHidden="1" w:unhideWhenUsed="1"/>
-    <w:lsdException w:name="Table 3D effects 3" w:semiHidden="1" w:unhideWhenUsed="1"/>
-    <w:lsdException w:name="Table Contemporary" w:semiHidden="1" w:unhideWhenUsed="1"/>
-    <w:lsdException w:name="Table Elegant" w:semiHidden="1" w:unhideWhenUsed="1"/>
-    <w:lsdException w:name="Table Professional" w:semiHidden="1" w:unhideWhenUsed="1"/>
-    <w:lsdException w:name="Table Subtle 1" w:semiHidden="1" w:unhideWhenUsed="1"/>
-    <w:lsdException w:name="Table Web 1" w:semiHidden="1" w:unhideWhenUsed="1"/>
-    <w:lsdException w:name="Table Web 2" w:semiHidden="1" w:unhideWhenUsed="1"/>
-    <w:lsdException w:name="Balloon Text" w:semiHidden="1" w:unhideWhenUsed="1"/>
-    <w:lsdException w:name="Table Grid" w:uiPriority="59"/>
-    <w:lsdException w:name="Table Theme" w:semiHidden="1" w:unhideWhenUsed="1"/>
-    <w:lsdException w:name="Placeholder Text" w:semiHidden="1"/>
-    <w:lsdException w:name="No Spacing" w:uiPriority="1" w:qFormat="1"/>
-    <w:lsdException w:name="Light Shading" w:uiPriority="60"/>
-    <w:lsdException w:name="Light List" w:uiPriority="61"/>
-    <w:lsdException w:name="Light Grid" w:uiPriority="62"/>
-    <w:lsdException w:name="Medium Shading 1" w:uiPriority="63"/>
-    <w:lsdException w:name="Medium Shading 2" w:uiPriority="64"/>
-    <w:lsdException w:name="Medium List 1" w:uiPriority="65"/>
-    <w:lsdException w:name="Medium List 2" w:uiPriority="66"/>
-    <w:lsdException w:name="Medium Grid 1" w:uiPriority="67"/>
-    <w:lsdException w:name="Medium Grid 2" w:uiPriority="68"/>
-    <w:lsdException w:name="Medium Grid 3" w:uiPriority="69"/>
-    <w:lsdException w:name="Dark List" w:uiPriority="70"/>
-    <w:lsdException w:name="Colorful Shading" w:uiPriority="71"/>
-    <w:lsdException w:name="Colorful List" w:uiPriority="72"/>
-    <w:lsdException w:name="Colorful Grid" w:uiPriority="73"/>
-    <w:lsdException w:name="Light Shading Accent 1" w:uiPriority="60"/>
-    <w:lsdException w:name="Light List Accent 1" w:uiPriority="61"/>
-    <w:lsdException w:name="Light Grid Accent 1" w:uiPriority="62"/>
-    <w:lsdException w:name="Medium Shading 1 Accent 1" w:uiPriority="63"/>
-    <w:lsdException w:name="Medium Shading 2 Accent 1" w:uiPriority="64"/>
-    <w:lsdException w:name="Medium List 1 Accent 1" w:uiPriority="65"/>
-    <w:lsdException w:name="Revision" w:semiHidden="1"/>
-    <w:lsdException w:name="List Paragraph" w:uiPriority="34" w:qFormat="1"/>
-    <w:lsdException w:name="Quote" w:uiPriority="29" w:qFormat="1"/>
-    <w:lsdException w:name="Intense Quote" w:uiPriority="30" w:qFormat="1"/>
-    <w:lsdException w:name="Medium List 2 Accent 1" w:uiPriority="66"/>
-    <w:lsdException w:name="Medium Grid 1 Accent 1" w:uiPriority="67"/>
-    <w:lsdException w:name="Medium Grid 2 Accent 1" w:uiPriority="68"/>
-    <w:lsdException w:name="Medium Grid 3 Accent 1" w:uiPriority="69"/>
-    <w:lsdException w:name="Dark List Accent 1" w:uiPriority="70"/>
-    <w:lsdException w:name="Colorful Shading Accent 1" w:uiPriority="71"/>
-    <w:lsdException w:name="Colorful List Accent 1" w:uiPriority="72"/>
-    <w:lsdException w:name="Colorful Grid Accent 1" w:uiPriority="73"/>
-    <w:lsdException w:name="Light Shading Accent 2" w:uiPriority="60"/>
-    <w:lsdException w:name="Light List Accent 2" w:uiPriority="61"/>
-    <w:lsdException w:name="Light Grid Accent 2" w:uiPriority="62"/>
-    <w:lsdException w:name="Medium Shading 1 Accent 2" w:uiPriority="63"/>
-    <w:lsdException w:name="Medium Shading 2 Accent 2" w:uiPriority="64"/>
-    <w:lsdException w:name="Medium List 1 Accent 2" w:uiPriority="65"/>
-    <w:lsdException w:name="Medium List 2 Accent 2" w:uiPriority="66"/>
-    <w:lsdException w:name="Medium Grid 1 Accent 2" w:uiPriority="67"/>
-    <w:lsdException w:name="Medium Grid 2 Accent 2" w:uiPriority="68"/>
-    <w:lsdException w:name="Medium Grid 3 Accent 2" w:uiPriority="69"/>
-    <w:lsdException w:name="Dark List Accent 2" w:uiPriority="70"/>
-    <w:lsdException w:name="Colorful Shading Accent 2" w:uiPriority="71"/>
-    <w:lsdException w:name="Colorful List Accent 2" w:uiPriority="72"/>
-    <w:lsdException w:name="Colorful Grid Accent 2" w:uiPriority="73"/>
-    <w:lsdException w:name="Light Shading Accent 3" w:uiPriority="60"/>
-    <w:lsdException w:name="Light List Accent 3" w:uiPriority="61"/>
-    <w:lsdException w:name="Light Grid Accent 3" w:uiPriority="62"/>
-    <w:lsdException w:name="Medium Shading 1 Accent 3" w:uiPriority="63"/>
-    <w:lsdException w:name="Medium Shading 2 Accent 3" w:uiPriority="64"/>
-    <w:lsdException w:name="Medium List 1 Accent 3" w:uiPriority="65"/>
-    <w:lsdException w:name="Medium List 2 Accent 3" w:uiPriority="66"/>
-    <w:lsdException w:name="Medium Grid 1 Accent 3" w:uiPriority="67"/>
-    <w:lsdException w:name="Medium Grid 2 Accent 3" w:uiPriority="68"/>
-    <w:lsdException w:name="Medium Grid 3 Accent 3" w:uiPriority="69"/>
-    <w:lsdException w:name="Dark List Accent 3" w:uiPriority="70"/>
-    <w:lsdException w:name="Colorful Shading Accent 3" w:uiPriority="71"/>
-    <w:lsdException w:name="Colorful List Accent 3" w:uiPriority="72"/>
-    <w:lsdException w:name="Colorful Grid Accent 3" w:uiPriority="73"/>
-    <w:lsdException w:name="Light Shading Accent 4" w:uiPriority="60"/>
-    <w:lsdException w:name="Light List Accent 4" w:uiPriority="61"/>
-    <w:lsdException w:name="Light Grid Accent 4" w:uiPriority="62"/>
-    <w:lsdException w:name="Medium Shading 1 Accent 4" w:uiPriority="63"/>
-    <w:lsdException w:name="Medium Shading 2 Accent 4" w:uiPriority="64"/>
-    <w:lsdException w:name="Medium List 1 Accent 4" w:uiPriority="65"/>
-    <w:lsdException w:name="Medium List 2 Accent 4" w:uiPriority="66"/>
-    <w:lsdException w:name="Medium Grid 1 Accent 4" w:uiPriority="67"/>
-    <w:lsdException w:name="Medium Grid 2 Accent 4" w:uiPriority="68"/>
-    <w:lsdException w:name="Medium Grid 3 Accent 4" w:uiPriority="69"/>
-    <w:lsdException w:name="Dark List Accent 4" w:uiPriority="70"/>
-    <w:lsdException w:name="Colorful Shading Accent 4" w:uiPriority="71"/>
-    <w:lsdException w:name="Colorful List Accent 4" w:uiPriority="72"/>
-    <w:lsdException w:name="Colorful Grid Accent 4" w:uiPriority="73"/>
-    <w:lsdException w:name="Light Shading Accent 5" w:uiPriority="60"/>
-    <w:lsdException w:name="Light List Accent 5" w:uiPriority="61"/>
-    <w:lsdException w:name="Light Grid Accent 5" w:uiPriority="62"/>
-    <w:lsdException w:name="Medium Shading 1 Accent 5" w:uiPriority="63"/>
-    <w:lsdException w:name="Medium Shading 2 Accent 5" w:uiPriority="64"/>
-    <w:lsdException w:name="Medium List 1 Accent 5" w:uiPriority="65"/>
-    <w:lsdException w:name="Medium List 2 Accent 5" w:uiPriority="66"/>
-    <w:lsdException w:name="Medium Grid 1 Accent 5" w:uiPriority="67"/>
-    <w:lsdException w:name="Medium Grid 2 Accent 5" w:uiPriority="68"/>
-    <w:lsdException w:name="Medium Grid 3 Accent 5" w:uiPriority="69"/>
-    <w:lsdException w:name="Dark List Accent 5" w:uiPriority="70"/>
-    <w:lsdException w:name="Colorful Shading Accent 5" w:uiPriority="71"/>
-    <w:lsdException w:name="Colorful List Accent 5" w:uiPriority="72"/>
-    <w:lsdException w:name="Colorful Grid Accent 5" w:uiPriority="73"/>
-    <w:lsdException w:name="Light Shading Accent 6" w:uiPriority="60"/>
-    <w:lsdException w:name="Light List Accent 6" w:uiPriority="61"/>
-    <w:lsdException w:name="Light Grid Accent 6" w:uiPriority="62"/>
-    <w:lsdException w:name="Medium Shading 1 Accent 6" w:uiPriority="63"/>
-    <w:lsdException w:name="Medium Shading 2 Accent 6" w:uiPriority="64"/>
-    <w:lsdException w:name="Medium List 1 Accent 6" w:uiPriority="65"/>
-    <w:lsdException w:name="Medium List 2 Accent 6" w:uiPriority="66"/>
-    <w:lsdException w:name="Medium Grid 1 Accent 6" w:uiPriority="67"/>
-    <w:lsdException w:name="Medium Grid 2 Accent 6" w:uiPriority="68"/>
-    <w:lsdException w:name="Medium Grid 3 Accent 6" w:uiPriority="69"/>
-    <w:lsdException w:name="Dark List Accent 6" w:uiPriority="70"/>
-    <w:lsdException w:name="Colorful Shading Accent 6" w:uiPriority="71"/>
-    <w:lsdException w:name="Colorful List Accent 6" w:uiPriority="72"/>
-    <w:lsdException w:name="Colorful Grid Accent 6" w:uiPriority="73"/>
-    <w:lsdException w:name="Subtle Emphasis" w:uiPriority="19" w:qFormat="1"/>
-    <w:lsdException w:name="Intense Emphasis" w:uiPriority="21" w:qFormat="1"/>
-    <w:lsdException w:name="Subtle Reference" w:uiPriority="31" w:qFormat="1"/>
-    <w:lsdException w:name="Intense Reference" w:uiPriority="32" w:qFormat="1"/>
-    <w:lsdException w:name="Book Title" w:uiPriority="33" w:qFormat="1"/>
-    <w:lsdException w:name="Bibliography" w:semiHidden="1" w:uiPriority="37" w:unhideWhenUsed="1"/>
-    <w:lsdException w:name="TOC Heading" w:semiHidden="1" w:uiPriority="39" w:unhideWhenUsed="1" w:qFormat="1"/>
-    <w:lsdException w:name="Plain Table 1" w:uiPriority="41"/>
-    <w:lsdException w:name="Plain Table 2" w:uiPriority="42"/>
-    <w:lsdException w:name="Plain Table 3" w:uiPriority="43"/>
-    <w:lsdException w:name="Plain Table 4" w:uiPriority="44"/>
-    <w:lsdException w:name="Plain Table 5" w:uiPriority="45"/>
-    <w:lsdException w:name="Grid Table Light" w:uiPriority="40"/>
-    <w:lsdException w:name="Grid Table 1 Light" w:uiPriority="46"/>
-    <w:lsdException w:name="Grid Table 2" w:uiPriority="47"/>
-    <w:lsdException w:name="Grid Table 3" w:uiPriority="48"/>
-    <w:lsdException w:name="Grid Table 4" w:uiPriority="49"/>
-    <w:lsdException w:name="Grid Table 5 Dark" w:uiPriority="50"/>
-    <w:lsdException w:name="Grid Table 6 Colorful" w:uiPriority="51"/>
-    <w:lsdException w:name="Grid Table 7 Colorful" w:uiPriority="52"/>
-    <w:lsdException w:name="Grid Table 1 Light Accent 1" w:uiPriority="46"/>
-    <w:lsdException w:name="Grid Table 2 Accent 1" w:uiPriority="47"/>
-    <w:lsdException w:name="Grid Table 3 Accent 1" w:uiPriority="48"/>
-    <w:lsdException w:name="Grid Table 4 Accent 1" w:uiPriority="49"/>
-    <w:lsdException w:name="Grid Table 5 Dark Accent 1" w:uiPriority="50"/>
-    <w:lsdException w:name="Grid Table 6 Colorful Accent 1" w:uiPriority="51"/>
-    <w:lsdException w:name="Grid Table 7 Colorful Accent 1" w:uiPriority="52"/>
-    <w:lsdException w:name="Grid Table 1 Light Accent 2" w:uiPriority="46"/>
-    <w:lsdException w:name="Grid Table 2 Accent 2" w:uiPriority="47"/>
-    <w:lsdException w:name="Grid Table 3 Accent 2" w:uiPriority="48"/>
-    <w:lsdException w:name="Grid Table 4 Accent 2" w:uiPriority="49"/>
-    <w:lsdException w:name="Grid Table 5 Dark Accent 2" w:uiPriority="50"/>
-    <w:lsdException w:name="Grid Table 6 Colorful Accent 2" w:uiPriority="51"/>
-    <w:lsdException w:name="Grid Table 7 Colorful Accent 2" w:uiPriority="52"/>
-    <w:lsdException w:name="Grid Table 1 Light Accent 3" w:uiPriority="46"/>
-    <w:lsdException w:name="Grid Table 2 Accent 3" w:uiPriority="47"/>
-    <w:lsdException w:name="Grid Table 3 Accent 3" w:uiPriority="48"/>
-    <w:lsdException w:name="Grid Table 4 Accent 3" w:uiPriority="49"/>
-    <w:lsdException w:name="Grid Table 5 Dark Accent 3" w:uiPriority="50"/>
-    <w:lsdException w:name="Grid Table 6 Colorful Accent 3" w:uiPriority="51"/>
-    <w:lsdException w:name="Grid Table 7 Colorful Accent 3" w:uiPriority="52"/>
-    <w:lsdException w:name="Grid Table 1 Light Accent 4" w:uiPriority="46"/>
-    <w:lsdException w:name="Grid Table 2 Accent 4" w:uiPriority="47"/>
-    <w:lsdException w:name="Grid Table 3 Accent 4" w:uiPriority="48"/>
-    <w:lsdException w:name="Grid Table 4 Accent 4" w:uiPriority="49"/>
-    <w:lsdException w:name="Grid Table 5 Dark Accent 4" w:uiPriority="50"/>
-    <w:lsdException w:name="Grid Table 6 Colorful Accent 4" w:uiPriority="51"/>
-    <w:lsdException w:name="Grid Table 7 Colorful Accent 4" w:uiPriority="52"/>
-    <w:lsdException w:name="Grid Table 1 Light Accent 5" w:uiPriority="46"/>
-    <w:lsdException w:name="Grid Table 2 Accent 5" w:uiPriority="47"/>
-    <w:lsdException w:name="Grid Table 3 Accent 5" w:uiPriority="48"/>
-    <w:lsdException w:name="Grid Table 4 Accent 5" w:uiPriority="49"/>
-    <w:lsdException w:name="Grid Table 5 Dark Accent 5" w:uiPriority="50"/>
-    <w:lsdException w:name="Grid Table 6 Colorful Accent 5" w:uiPriority="51"/>
-    <w:lsdException w:name="Grid Table 7 Colorful Accent 5" w:uiPriority="52"/>
-    <w:lsdException w:name="Grid Table 1 Light Accent 6" w:uiPriority="46"/>
-    <w:lsdException w:name="Grid Table 2 Accent 6" w:uiPriority="47"/>
-    <w:lsdException w:name="Grid Table 3 Accent 6" w:uiPriority="48"/>
-    <w:lsdException w:name="Grid Table 4 Accent 6" w:uiPriority="49"/>
-    <w:lsdException w:name="Grid Table 5 Dark Accent 6" w:uiPriority="50"/>
-    <w:lsdException w:name="Grid Table 6 Colorful Accent 6" w:uiPriority="51"/>
-    <w:lsdException w:name="Grid Table 7 Colorful Accent 6" w:uiPriority="52"/>
-    <w:lsdException w:name="List Table 1 Light" w:uiPriority="46"/>
-    <w:lsdException w:name="List Table 2" w:uiPriority="47"/>
-    <w:lsdException w:name="List Table 3" w:uiPriority="48"/>
-    <w:lsdException w:name="List Table 4" w:uiPriority="49"/>
-    <w:lsdException w:name="List Table 5 Dark" w:uiPriority="50"/>
-    <w:lsdException w:name="List Table 6 Colorful" w:uiPriority="51"/>
-    <w:lsdException w:name="List Table 7 Colorful" w:uiPriority="52"/>
-    <w:lsdException w:name="List Table 1 Light Accent 1" w:uiPriority="46"/>
-    <w:lsdException w:name="List Table 2 Accent 1" w:uiPriority="47"/>
-    <w:lsdException w:name="List Table 3 Accent 1" w:uiPriority="48"/>
-    <w:lsdException w:name="List Table 4 Accent 1" w:uiPriority="49"/>
-    <w:lsdException w:name="List Table 5 Dark Accent 1" w:uiPriority="50"/>
-    <w:lsdException w:name="List Table 6 Colorful Accent 1" w:uiPriority="51"/>
-    <w:lsdException w:name="List Table 7 Colorful Accent 1" w:uiPriority="52"/>
-    <w:lsdException w:name="List Table 1 Light Accent 2" w:uiPriority="46"/>
-    <w:lsdException w:name="List Table 2 Accent 2" w:uiPriority="47"/>
-    <w:lsdException w:name="List Table 3 Accent 2" w:uiPriority="48"/>
-    <w:lsdException w:name="List Table 4 Accent 2" w:uiPriority="49"/>
-    <w:lsdException w:name="List Table 5 Dark Accent 2" w:uiPriority="50"/>
-    <w:lsdException w:name="List Table 6 Colorful Accent 2" w:uiPriority="51"/>
-    <w:lsdException w:name="List Table 7 Colorful Accent 2" w:uiPriority="52"/>
-    <w:lsdException w:name="List Table 1 Light Accent 3" w:uiPriority="46"/>
-    <w:lsdException w:name="List Table 2 Accent 3" w:uiPriority="47"/>
-    <w:lsdException w:name="List Table 3 Accent 3" w:uiPriority="48"/>
-    <w:lsdException w:name="List Table 4 Accent 3" w:uiPriority="49"/>
-    <w:lsdException w:name="List Table 5 Dark Accent 3" w:uiPriority="50"/>
-    <w:lsdException w:name="List Table 6 Colorful Accent 3" w:uiPriority="51"/>
-    <w:lsdException w:name="List Table 7 Colorful Accent 3" w:uiPriority="52"/>
-    <w:lsdException w:name="List Table 1 Light Accent 4" w:uiPriority="46"/>
-    <w:lsdException w:name="List Table 2 Accent 4" w:uiPriority="47"/>
-    <w:lsdException w:name="List Table 3 Accent 4" w:uiPriority="48"/>
-    <w:lsdException w:name="List Table 4 Accent 4" w:uiPriority="49"/>
-    <w:lsdException w:name="List Table 5 Dark Accent 4" w:uiPriority="50"/>
-    <w:lsdException w:name="List Table 6 Colorful Accent 4" w:uiPriority="51"/>
-    <w:lsdException w:name="List Table 7 Colorful Accent 4" w:uiPriority="52"/>
-    <w:lsdException w:name="List Table 1 Light Accent 5" w:uiPriority="46"/>
-    <w:lsdException w:name="List Table 2 Accent 5" w:uiPriority="47"/>
-    <w:lsdException w:name="List Table 3 Accent 5" w:uiPriority="48"/>
-    <w:lsdException w:name="List Table 4 Accent 5" w:uiPriority="49"/>
-    <w:lsdException w:name="List Table 5 Dark Accent 5" w:uiPriority="50"/>
-    <w:lsdException w:name="List Table 6 Colorful Accent 5" w:uiPriority="51"/>
-    <w:lsdException w:name="List Table 7 Colorful Accent 5" w:uiPriority="52"/>
-    <w:lsdException w:name="List Table 1 Light Accent 6" w:uiPriority="46"/>
-    <w:lsdException w:name="List Table 2 Accent 6" w:uiPriority="47"/>
-    <w:lsdException w:name="List Table 3 Accent 6" w:uiPriority="48"/>
-    <w:lsdException w:name="List Table 4 Accent 6" w:uiPriority="49"/>
-    <w:lsdException w:name="List Table 5 Dark Accent 6" w:uiPriority="50"/>
-    <w:lsdException w:name="List Table 6 Colorful Accent 6" w:uiPriority="51"/>
-    <w:lsdException w:name="List Table 7 Colorful Accent 6" w:uiPriority="52"/>
-    <w:lsdException w:name="Mention" w:semiHidden="1" w:unhideWhenUsed="1"/>
-    <w:lsdException w:name="Smart Hyperlink" w:semiHidden="1" w:unhideWhenUsed="1"/>
-    <w:lsdException w:name="Hashtag" w:semiHidden="1" w:unhideWhenUsed="1"/>
-    <w:lsdException w:name="Unresolved Mention" w:semiHidden="1" w:unhideWhenUsed="1"/>
+  <w:latentStyles w:defLockedState="0" w:defUIPriority="99" w:defSemiHidden="1" w:defUnhideWhenUsed="1" w:defQFormat="0" w:count="267">
+    <w:lsdException w:name="Normal" w:semiHidden="0" w:uiPriority="0" w:unhideWhenUsed="0" w:qFormat="1"/>
+    <w:lsdException w:name="heading 1" w:semiHidden="0" w:uiPriority="9" w:unhideWhenUsed="0" w:qFormat="1"/>
+    <w:lsdException w:name="heading 2" w:uiPriority="9" w:qFormat="1"/>
+    <w:lsdException w:name="heading 3" w:uiPriority="9" w:qFormat="1"/>
+    <w:lsdException w:name="heading 4" w:uiPriority="9" w:qFormat="1"/>
+    <w:lsdException w:name="heading 5" w:uiPriority="9" w:qFormat="1"/>
+    <w:lsdException w:name="heading 6" w:uiPriority="9" w:qFormat="1"/>
+    <w:lsdException w:name="heading 7" w:uiPriority="9" w:qFormat="1"/>
+    <w:lsdException w:name="heading 8" w:uiPriority="9" w:qFormat="1"/>
+    <w:lsdException w:name="heading 9" w:uiPriority="9" w:qFormat="1"/>
+    <w:lsdException w:name="toc 1" w:uiPriority="39"/>
+    <w:lsdException w:name="toc 2" w:uiPriority="39"/>
+    <w:lsdException w:name="toc 3" w:uiPriority="39"/>
+    <w:lsdException w:name="toc 4" w:uiPriority="39"/>
+    <w:lsdException w:name="toc 5" w:uiPriority="39"/>
+    <w:lsdException w:name="toc 6" w:uiPriority="39"/>
+    <w:lsdException w:name="toc 7" w:uiPriority="39"/>
+    <w:lsdException w:name="toc 8" w:uiPriority="39"/>
+    <w:lsdException w:name="toc 9" w:uiPriority="39"/>
+    <w:lsdException w:name="caption" w:uiPriority="35" w:qFormat="1"/>
+    <w:lsdException w:name="Title" w:semiHidden="0" w:uiPriority="10" w:unhideWhenUsed="0" w:qFormat="1"/>
+    <w:lsdException w:name="Default Paragraph Font" w:uiPriority="1"/>
+    <w:lsdException w:name="Subtitle" w:semiHidden="0" w:uiPriority="11" w:unhideWhenUsed="0" w:qFormat="1"/>
+    <w:lsdException w:name="Strong" w:semiHidden="0" w:uiPriority="22" w:unhideWhenUsed="0" w:qFormat="1"/>
+    <w:lsdException w:name="Emphasis" w:semiHidden="0" w:uiPriority="20" w:unhideWhenUsed="0" w:qFormat="1"/>
+    <w:lsdException w:name="Normal Table" w:semiHidden="0" w:unhideWhenUsed="0"/>
+    <w:lsdException w:name="Table Subtle 2" w:semiHidden="0" w:unhideWhenUsed="0"/>
+    <w:lsdException w:name="Table Web 3" w:semiHidden="0" w:unhideWhenUsed="0"/>
+    <w:lsdException w:name="Table Grid" w:semiHidden="0" w:uiPriority="59" w:unhideWhenUsed="0"/>
+    <w:lsdException w:name="Placeholder Text" w:unhideWhenUsed="0"/>
+    <w:lsdException w:name="No Spacing" w:semiHidden="0" w:uiPriority="1" w:unhideWhenUsed="0" w:qFormat="1"/>
+    <w:lsdException w:name="Light Shading" w:semiHidden="0" w:uiPriority="60" w:unhideWhenUsed="0"/>
+    <w:lsdException w:name="Light List" w:semiHidden="0" w:uiPriority="61" w:unhideWhenUsed="0"/>
+    <w:lsdException w:name="Light Grid" w:semiHidden="0" w:uiPriority="62" w:unhideWhenUsed="0"/>
+    <w:lsdException w:name="Medium Shading 1" w:semiHidden="0" w:uiPriority="63" w:unhideWhenUsed="0"/>
+    <w:lsdException w:name="Medium Shading 2" w:semiHidden="0" w:uiPriority="64" w:unhideWhenUsed="0"/>
+    <w:lsdException w:name="Medium List 1" w:semiHidden="0" w:uiPriority="65" w:unhideWhenUsed="0"/>
+    <w:lsdException w:name="Medium List 2" w:semiHidden="0" w:uiPriority="66" w:unhideWhenUsed="0"/>
+    <w:lsdException w:name="Medium Grid 1" w:semiHidden="0" w:uiPriority="67" w:unhideWhenUsed="0"/>
+    <w:lsdException w:name="Medium Grid 2" w:semiHidden="0" w:uiPriority="68" w:unhideWhenUsed="0"/>
+    <w:lsdException w:name="Medium Grid 3" w:semiHidden="0" w:uiPriority="69" w:unhideWhenUsed="0"/>
+    <w:lsdException w:name="Dark List" w:semiHidden="0" w:uiPriority="70" w:unhideWhenUsed="0"/>
+    <w:lsdException w:name="Colorful Shading" w:semiHidden="0" w:uiPriority="71" w:unhideWhenUsed="0"/>
+    <w:lsdException w:name="Colorful List" w:semiHidden="0" w:uiPriority="72" w:unhideWhenUsed="0"/>
+    <w:lsdException w:name="Colorful Grid" w:semiHidden="0" w:uiPriority="73" w:unhideWhenUsed="0"/>
+    <w:lsdException w:name="Light Shading Accent 1" w:semiHidden="0" w:uiPriority="60" w:unhideWhenUsed="0"/>
+    <w:lsdException w:name="Light List Accent 1" w:semiHidden="0" w:uiPriority="61" w:unhideWhenUsed="0"/>
+    <w:lsdException w:name="Light Grid Accent 1" w:semiHidden="0" w:uiPriority="62" w:unhideWhenUsed="0"/>
+    <w:lsdException w:name="Medium Shading 1 Accent 1" w:semiHidden="0" w:uiPriority="63" w:unhideWhenUsed="0"/>
+    <w:lsdException w:name="Medium Shading 2 Accent 1" w:semiHidden="0" w:uiPriority="64" w:unhideWhenUsed="0"/>
+    <w:lsdException w:name="Medium List 1 Accent 1" w:semiHidden="0" w:uiPriority="65" w:unhideWhenUsed="0"/>
+    <w:lsdException w:name="Revision" w:unhideWhenUsed="0"/>
+    <w:lsdException w:name="List Paragraph" w:semiHidden="0" w:uiPriority="34" w:unhideWhenUsed="0" w:qFormat="1"/>
+    <w:lsdException w:name="Quote" w:semiHidden="0" w:uiPriority="29" w:unhideWhenUsed="0" w:qFormat="1"/>
+    <w:lsdException w:name="Intense Quote" w:semiHidden="0" w:uiPriority="30" w:unhideWhenUsed="0" w:qFormat="1"/>
+    <w:lsdException w:name="Medium List 2 Accent 1" w:semiHidden="0" w:uiPriority="66" w:unhideWhenUsed="0"/>
+    <w:lsdException w:name="Medium Grid 1 Accent 1" w:semiHidden="0" w:uiPriority="67" w:unhideWhenUsed="0"/>
+    <w:lsdException w:name="Medium Grid 2 Accent 1" w:semiHidden="0" w:uiPriority="68" w:unhideWhenUsed="0"/>
+    <w:lsdException w:name="Medium Grid 3 Accent 1" w:semiHidden="0" w:uiPriority="69" w:unhideWhenUsed="0"/>
+    <w:lsdException w:name="Dark List Accent 1" w:semiHidden="0" w:uiPriority="70" w:unhideWhenUsed="0"/>
+    <w:lsdException w:name="Colorful Shading Accent 1" w:semiHidden="0" w:uiPriority="71" w:unhideWhenUsed="0"/>
+    <w:lsdException w:name="Colorful List Accent 1" w:semiHidden="0" w:uiPriority="72" w:unhideWhenUsed="0"/>
+    <w:lsdException w:name="Colorful Grid Accent 1" w:semiHidden="0" w:uiPriority="73" w:unhideWhenUsed="0"/>
+    <w:lsdException w:name="Light Shading Accent 2" w:semiHidden="0" w:uiPriority="60" w:unhideWhenUsed="0"/>
+    <w:lsdException w:name="Light List Accent 2" w:semiHidden="0" w:uiPriority="61" w:unhideWhenUsed="0"/>
+    <w:lsdException w:name="Light Grid Accent 2" w:semiHidden="0" w:uiPriority="62" w:unhideWhenUsed="0"/>
+    <w:lsdException w:name="Medium Shading 1 Accent 2" w:semiHidden="0" w:uiPriority="63" w:unhideWhenUsed="0"/>
+    <w:lsdException w:name="Medium Shading 2 Accent 2" w:semiHidden="0" w:uiPriority="64" w:unhideWhenUsed="0"/>
+    <w:lsdException w:name="Medium List 1 Accent 2" w:semiHidden="0" w:uiPriority="65" w:unhideWhenUsed="0"/>
+    <w:lsdException w:name="Medium List 2 Accent 2" w:semiHidden="0" w:uiPriority="66" w:unhideWhenUsed="0"/>
+    <w:lsdException w:name="Medium Grid 1 Accent 2" w:semiHidden="0" w:uiPriority="67" w:unhideWhenUsed="0"/>
+    <w:lsdException w:name="Medium Grid 2 Accent 2" w:semiHidden="0" w:uiPriority="68" w:unhideWhenUsed="0"/>
+    <w:lsdException w:name="Medium Grid 3 Accent 2" w:semiHidden="0" w:uiPriority="69" w:unhideWhenUsed="0"/>
+    <w:lsdException w:name="Dark List Accent 2" w:semiHidden="0" w:uiPriority="70" w:unhideWhenUsed="0"/>
+    <w:lsdException w:name="Colorful Shading Accent 2" w:semiHidden="0" w:uiPriority="71" w:unhideWhenUsed="0"/>
+    <w:lsdException w:name="Colorful List Accent 2" w:semiHidden="0" w:uiPriority="72" w:unhideWhenUsed="0"/>
+    <w:lsdException w:name="Colorful Grid Accent 2" w:semiHidden="0" w:uiPriority="73" w:unhideWhenUsed="0"/>
+    <w:lsdException w:name="Light Shading Accent 3" w:semiHidden="0" w:uiPriority="60" w:unhideWhenUsed="0"/>
+    <w:lsdException w:name="Light List Accent 3" w:semiHidden="0" w:uiPriority="61" w:unhideWhenUsed="0"/>
+    <w:lsdException w:name="Light Grid Accent 3" w:semiHidden="0" w:uiPriority="62" w:unhideWhenUsed="0"/>
+    <w:lsdException w:name="Medium Shading 1 Accent 3" w:semiHidden="0" w:uiPriority="63" w:unhideWhenUsed="0"/>
+    <w:lsdException w:name="Medium Shading 2 Accent 3" w:semiHidden="0" w:uiPriority="64" w:unhideWhenUsed="0"/>
+    <w:lsdException w:name="Medium List 1 Accent 3" w:semiHidden="0" w:uiPriority="65" w:unhideWhenUsed="0"/>
+    <w:lsdException w:name="Medium List 2 Accent 3" w:semiHidden="0" w:uiPriority="66" w:unhideWhenUsed="0"/>
+    <w:lsdException w:name="Medium Grid 1 Accent 3" w:semiHidden="0" w:uiPriority="67" w:unhideWhenUsed="0"/>
+    <w:lsdException w:name="Medium Grid 2 Accent 3" w:semiHidden="0" w:uiPriority="68" w:unhideWhenUsed="0"/>
+    <w:lsdException w:name="Medium Grid 3 Accent 3" w:semiHidden="0" w:uiPriority="69" w:unhideWhenUsed="0"/>
+    <w:lsdException w:name="Dark List Accent 3" w:semiHidden="0" w:uiPriority="70" w:unhideWhenUsed="0"/>
+    <w:lsdException w:name="Colorful Shading Accent 3" w:semiHidden="0" w:uiPriority="71" w:unhideWhenUsed="0"/>
+    <w:lsdException w:name="Colorful List Accent 3" w:semiHidden="0" w:uiPriority="72" w:unhideWhenUsed="0"/>
+    <w:lsdException w:name="Colorful Grid Accent 3" w:semiHidden="0" w:uiPriority="73" w:unhideWhenUsed="0"/>
+    <w:lsdException w:name="Light Shading Accent 4" w:semiHidden="0" w:uiPriority="60" w:unhideWhenUsed="0"/>
+    <w:lsdException w:name="Light List Accent 4" w:semiHidden="0" w:uiPriority="61" w:unhideWhenUsed="0"/>
+    <w:lsdException w:name="Light Grid Accent 4" w:semiHidden="0" w:uiPriority="62" w:unhideWhenUsed="0"/>
+    <w:lsdException w:name="Medium Shading 1 Accent 4" w:semiHidden="0" w:uiPriority="63" w:unhideWhenUsed="0"/>
+    <w:lsdException w:name="Medium Shading 2 Accent 4" w:semiHidden="0" w:uiPriority="64" w:unhideWhenUsed="0"/>
+    <w:lsdException w:name="Medium List 1 Accent 4" w:semiHidden="0" w:uiPriority="65" w:unhideWhenUsed="0"/>
+    <w:lsdException w:name="Medium List 2 Accent 4" w:semiHidden="0" w:uiPriority="66" w:unhideWhenUsed="0"/>
+    <w:lsdException w:name="Medium Grid 1 Accent 4" w:semiHidden="0" w:uiPriority="67" w:unhideWhenUsed="0"/>
+    <w:lsdException w:name="Medium Grid 2 Accent 4" w:semiHidden="0" w:uiPriority="68" w:unhideWhenUsed="0"/>
+    <w:lsdException w:name="Medium Grid 3 Accent 4" w:semiHidden="0" w:uiPriority="69" w:unhideWhenUsed="0"/>
+    <w:lsdException w:name="Dark List Accent 4" w:semiHidden="0" w:uiPriority="70" w:unhideWhenUsed="0"/>
+    <w:lsdException w:name="Colorful Shading Accent 4" w:semiHidden="0" w:uiPriority="71" w:unhideWhenUsed="0"/>
+    <w:lsdException w:name="Colorful List Accent 4" w:semiHidden="0" w:uiPriority="72" w:unhideWhenUsed="0"/>
+    <w:lsdException w:name="Colorful Grid Accent 4" w:semiHidden="0" w:uiPriority="73" w:unhideWhenUsed="0"/>
+    <w:lsdException w:name="Light Shading Accent 5" w:semiHidden="0" w:uiPriority="60" w:unhideWhenUsed="0"/>
+    <w:lsdException w:name="Light List Accent 5" w:semiHidden="0" w:uiPriority="61" w:unhideWhenUsed="0"/>
+    <w:lsdException w:name="Light Grid Accent 5" w:semiHidden="0" w:uiPriority="62" w:unhideWhenUsed="0"/>
+    <w:lsdException w:name="Medium Shading 1 Accent 5" w:semiHidden="0" w:uiPriority="63" w:unhideWhenUsed="0"/>
+    <w:lsdException w:name="Medium Shading 2 Accent 5" w:semiHidden="0" w:uiPriority="64" w:unhideWhenUsed="0"/>
+    <w:lsdException w:name="Medium List 1 Accent 5" w:semiHidden="0" w:uiPriority="65" w:unhideWhenUsed="0"/>
+    <w:lsdException w:name="Medium List 2 Accent 5" w:semiHidden="0" w:uiPriority="66" w:unhideWhenUsed="0"/>
+    <w:lsdException w:name="Medium Grid 1 Accent 5" w:semiHidden="0" w:uiPriority="67" w:unhideWhenUsed="0"/>
+    <w:lsdException w:name="Medium Grid 2 Accent 5" w:semiHidden="0" w:uiPriority="68" w:unhideWhenUsed="0"/>
+    <w:lsdException w:name="Medium Grid 3 Accent 5" w:semiHidden="0" w:uiPriority="69" w:unhideWhenUsed="0"/>
+    <w:lsdException w:name="Dark List Accent 5" w:semiHidden="0" w:uiPriority="70" w:unhideWhenUsed="0"/>
+    <w:lsdException w:name="Colorful Shading Accent 5" w:semiHidden="0" w:uiPriority="71" w:unhideWhenUsed="0"/>
+    <w:lsdException w:name="Colorful List Accent 5" w:semiHidden="0" w:uiPriority="72" w:unhideWhenUsed="0"/>
+    <w:lsdException w:name="Colorful Grid Accent 5" w:semiHidden="0" w:uiPriority="73" w:unhideWhenUsed="0"/>
+    <w:lsdException w:name="Light Shading Accent 6" w:semiHidden="0" w:uiPriority="60" w:unhideWhenUsed="0"/>
+    <w:lsdException w:name="Light List Accent 6" w:semiHidden="0" w:uiPriority="61" w:unhideWhenUsed="0"/>
+    <w:lsdException w:name="Light Grid Accent 6" w:semiHidden="0" w:uiPriority="62" w:unhideWhenUsed="0"/>
+    <w:lsdException w:name="Medium Shading 1 Accent 6" w:semiHidden="0" w:uiPriority="63" w:unhideWhenUsed="0"/>
+    <w:lsdException w:name="Medium Shading 2 Accent 6" w:semiHidden="0" w:uiPriority="64" w:unhideWhenUsed="0"/>
+    <w:lsdException w:name="Medium List 1 Accent 6" w:semiHidden="0" w:uiPriority="65" w:unhideWhenUsed="0"/>
+    <w:lsdException w:name="Medium List 2 Accent 6" w:semiHidden="0" w:uiPriority="66" w:unhideWhenUsed="0"/>
+    <w:lsdException w:name="Medium Grid 1 Accent 6" w:semiHidden="0" w:uiPriority="67" w:unhideWhenUsed="0"/>
+    <w:lsdException w:name="Medium Grid 2 Accent 6" w:semiHidden="0" w:uiPriority="68" w:unhideWhenUsed="0"/>
+    <w:lsdException w:name="Medium Grid 3 Accent 6" w:semiHidden="0" w:uiPriority="69" w:unhideWhenUsed="0"/>
+    <w:lsdException w:name="Dark List Accent 6" w:semiHidden="0" w:uiPriority="70" w:unhideWhenUsed="0"/>
+    <w:lsdException w:name="Colorful Shading Accent 6" w:semiHidden="0" w:uiPriority="71" w:unhideWhenUsed="0"/>
+    <w:lsdException w:name="Colorful List Accent 6" w:semiHidden="0" w:uiPriority="72" w:unhideWhenUsed="0"/>
+    <w:lsdException w:name="Colorful Grid Accent 6" w:semiHidden="0" w:uiPriority="73" w:unhideWhenUsed="0"/>
+    <w:lsdException w:name="Subtle Emphasis" w:semiHidden="0" w:uiPriority="19" w:unhideWhenUsed="0" w:qFormat="1"/>
+    <w:lsdException w:name="Intense Emphasis" w:semiHidden="0" w:uiPriority="21" w:unhideWhenUsed="0" w:qFormat="1"/>
+    <w:lsdException w:name="Subtle Reference" w:semiHidden="0" w:uiPriority="31" w:unhideWhenUsed="0" w:qFormat="1"/>
+    <w:lsdException w:name="Intense Reference" w:semiHidden="0" w:uiPriority="32" w:unhideWhenUsed="0" w:qFormat="1"/>
+    <w:lsdException w:name="Book Title" w:semiHidden="0" w:uiPriority="33" w:unhideWhenUsed="0" w:qFormat="1"/>
+    <w:lsdException w:name="Bibliography" w:uiPriority="37"/>
+    <w:lsdException w:name="TOC Heading" w:uiPriority="39" w:qFormat="1"/>
   </w:latentStyles>
   <w:style w:type="paragraph" w:default="1" w:styleId="Normal">
     <w:name w:val="Normal"/>
@@ -7240,8 +6991,198 @@
 </w:styles>
 </file>
 
+<file path=word/glossary/stylesWithEffects.xml><?xml version="1.0" encoding="utf-8"?>
+<w:styles xmlns:wpc="http://schemas.microsoft.com/office/word/2010/wordprocessingCanvas" xmlns:mc="http://schemas.openxmlformats.org/markup-compatibility/2006" xmlns:o="urn:schemas-microsoft-com:office:office" xmlns:r="http://schemas.openxmlformats.org/officeDocument/2006/relationships" xmlns:m="http://schemas.openxmlformats.org/officeDocument/2006/math" xmlns:v="urn:schemas-microsoft-com:vml" xmlns:wp14="http://schemas.microsoft.com/office/word/2010/wordprocessingDrawing" xmlns:wp="http://schemas.openxmlformats.org/drawingml/2006/wordprocessingDrawing" xmlns:w10="urn:schemas-microsoft-com:office:word" xmlns:w="http://schemas.openxmlformats.org/wordprocessingml/2006/main" xmlns:w14="http://schemas.microsoft.com/office/word/2010/wordml" xmlns:wpg="http://schemas.microsoft.com/office/word/2010/wordprocessingGroup" xmlns:wpi="http://schemas.microsoft.com/office/word/2010/wordprocessingInk" xmlns:wne="http://schemas.microsoft.com/office/word/2006/wordml" xmlns:wps="http://schemas.microsoft.com/office/word/2010/wordprocessingShape" mc:Ignorable="w14 wp14">
+  <w:docDefaults>
+    <w:rPrDefault>
+      <w:rPr>
+        <w:rFonts w:asciiTheme="minorHAnsi" w:eastAsiaTheme="minorEastAsia" w:hAnsiTheme="minorHAnsi" w:cstheme="minorBidi"/>
+        <w:sz w:val="22"/>
+        <w:szCs w:val="22"/>
+        <w:lang w:val="en-US" w:eastAsia="en-US" w:bidi="ar-SA"/>
+      </w:rPr>
+    </w:rPrDefault>
+    <w:pPrDefault>
+      <w:pPr>
+        <w:spacing w:after="200" w:line="276" w:lineRule="auto"/>
+      </w:pPr>
+    </w:pPrDefault>
+  </w:docDefaults>
+  <w:latentStyles w:defLockedState="0" w:defUIPriority="99" w:defSemiHidden="1" w:defUnhideWhenUsed="1" w:defQFormat="0" w:count="267">
+    <w:lsdException w:name="Normal" w:semiHidden="0" w:uiPriority="0" w:unhideWhenUsed="0" w:qFormat="1"/>
+    <w:lsdException w:name="heading 1" w:semiHidden="0" w:uiPriority="9" w:unhideWhenUsed="0" w:qFormat="1"/>
+    <w:lsdException w:name="heading 2" w:uiPriority="9" w:qFormat="1"/>
+    <w:lsdException w:name="heading 3" w:uiPriority="9" w:qFormat="1"/>
+    <w:lsdException w:name="heading 4" w:uiPriority="9" w:qFormat="1"/>
+    <w:lsdException w:name="heading 5" w:uiPriority="9" w:qFormat="1"/>
+    <w:lsdException w:name="heading 6" w:uiPriority="9" w:qFormat="1"/>
+    <w:lsdException w:name="heading 7" w:uiPriority="9" w:qFormat="1"/>
+    <w:lsdException w:name="heading 8" w:uiPriority="9" w:qFormat="1"/>
+    <w:lsdException w:name="heading 9" w:uiPriority="9" w:qFormat="1"/>
+    <w:lsdException w:name="toc 1" w:uiPriority="39"/>
+    <w:lsdException w:name="toc 2" w:uiPriority="39"/>
+    <w:lsdException w:name="toc 3" w:uiPriority="39"/>
+    <w:lsdException w:name="toc 4" w:uiPriority="39"/>
+    <w:lsdException w:name="toc 5" w:uiPriority="39"/>
+    <w:lsdException w:name="toc 6" w:uiPriority="39"/>
+    <w:lsdException w:name="toc 7" w:uiPriority="39"/>
+    <w:lsdException w:name="toc 8" w:uiPriority="39"/>
+    <w:lsdException w:name="toc 9" w:uiPriority="39"/>
+    <w:lsdException w:name="caption" w:uiPriority="35" w:qFormat="1"/>
+    <w:lsdException w:name="Title" w:semiHidden="0" w:uiPriority="10" w:unhideWhenUsed="0" w:qFormat="1"/>
+    <w:lsdException w:name="Default Paragraph Font" w:uiPriority="1"/>
+    <w:lsdException w:name="Subtitle" w:semiHidden="0" w:uiPriority="11" w:unhideWhenUsed="0" w:qFormat="1"/>
+    <w:lsdException w:name="Strong" w:semiHidden="0" w:uiPriority="22" w:unhideWhenUsed="0" w:qFormat="1"/>
+    <w:lsdException w:name="Emphasis" w:semiHidden="0" w:uiPriority="20" w:unhideWhenUsed="0" w:qFormat="1"/>
+    <w:lsdException w:name="Table Grid" w:semiHidden="0" w:uiPriority="59" w:unhideWhenUsed="0"/>
+    <w:lsdException w:name="Placeholder Text" w:unhideWhenUsed="0"/>
+    <w:lsdException w:name="No Spacing" w:semiHidden="0" w:uiPriority="1" w:unhideWhenUsed="0" w:qFormat="1"/>
+    <w:lsdException w:name="Light Shading" w:semiHidden="0" w:uiPriority="60" w:unhideWhenUsed="0"/>
+    <w:lsdException w:name="Light List" w:semiHidden="0" w:uiPriority="61" w:unhideWhenUsed="0"/>
+    <w:lsdException w:name="Light Grid" w:semiHidden="0" w:uiPriority="62" w:unhideWhenUsed="0"/>
+    <w:lsdException w:name="Medium Shading 1" w:semiHidden="0" w:uiPriority="63" w:unhideWhenUsed="0"/>
+    <w:lsdException w:name="Medium Shading 2" w:semiHidden="0" w:uiPriority="64" w:unhideWhenUsed="0"/>
+    <w:lsdException w:name="Medium List 1" w:semiHidden="0" w:uiPriority="65" w:unhideWhenUsed="0"/>
+    <w:lsdException w:name="Medium List 2" w:semiHidden="0" w:uiPriority="66" w:unhideWhenUsed="0"/>
+    <w:lsdException w:name="Medium Grid 1" w:semiHidden="0" w:uiPriority="67" w:unhideWhenUsed="0"/>
+    <w:lsdException w:name="Medium Grid 2" w:semiHidden="0" w:uiPriority="68" w:unhideWhenUsed="0"/>
+    <w:lsdException w:name="Medium Grid 3" w:semiHidden="0" w:uiPriority="69" w:unhideWhenUsed="0"/>
+    <w:lsdException w:name="Dark List" w:semiHidden="0" w:uiPriority="70" w:unhideWhenUsed="0"/>
+    <w:lsdException w:name="Colorful Shading" w:semiHidden="0" w:uiPriority="71" w:unhideWhenUsed="0"/>
+    <w:lsdException w:name="Colorful List" w:semiHidden="0" w:uiPriority="72" w:unhideWhenUsed="0"/>
+    <w:lsdException w:name="Colorful Grid" w:semiHidden="0" w:uiPriority="73" w:unhideWhenUsed="0"/>
+    <w:lsdException w:name="Light Shading Accent 1" w:semiHidden="0" w:uiPriority="60" w:unhideWhenUsed="0"/>
+    <w:lsdException w:name="Light List Accent 1" w:semiHidden="0" w:uiPriority="61" w:unhideWhenUsed="0"/>
+    <w:lsdException w:name="Light Grid Accent 1" w:semiHidden="0" w:uiPriority="62" w:unhideWhenUsed="0"/>
+    <w:lsdException w:name="Medium Shading 1 Accent 1" w:semiHidden="0" w:uiPriority="63" w:unhideWhenUsed="0"/>
+    <w:lsdException w:name="Medium Shading 2 Accent 1" w:semiHidden="0" w:uiPriority="64" w:unhideWhenUsed="0"/>
+    <w:lsdException w:name="Medium List 1 Accent 1" w:semiHidden="0" w:uiPriority="65" w:unhideWhenUsed="0"/>
+    <w:lsdException w:name="Revision" w:unhideWhenUsed="0"/>
+    <w:lsdException w:name="List Paragraph" w:semiHidden="0" w:uiPriority="34" w:unhideWhenUsed="0" w:qFormat="1"/>
+    <w:lsdException w:name="Quote" w:semiHidden="0" w:uiPriority="29" w:unhideWhenUsed="0" w:qFormat="1"/>
+    <w:lsdException w:name="Intense Quote" w:semiHidden="0" w:uiPriority="30" w:unhideWhenUsed="0" w:qFormat="1"/>
+    <w:lsdException w:name="Medium List 2 Accent 1" w:semiHidden="0" w:uiPriority="66" w:unhideWhenUsed="0"/>
+    <w:lsdException w:name="Medium Grid 1 Accent 1" w:semiHidden="0" w:uiPriority="67" w:unhideWhenUsed="0"/>
+    <w:lsdException w:name="Medium Grid 2 Accent 1" w:semiHidden="0" w:uiPriority="68" w:unhideWhenUsed="0"/>
+    <w:lsdException w:name="Medium Grid 3 Accent 1" w:semiHidden="0" w:uiPriority="69" w:unhideWhenUsed="0"/>
+    <w:lsdException w:name="Dark List Accent 1" w:semiHidden="0" w:uiPriority="70" w:unhideWhenUsed="0"/>
+    <w:lsdException w:name="Colorful Shading Accent 1" w:semiHidden="0" w:uiPriority="71" w:unhideWhenUsed="0"/>
+    <w:lsdException w:name="Colorful List Accent 1" w:semiHidden="0" w:uiPriority="72" w:unhideWhenUsed="0"/>
+    <w:lsdException w:name="Colorful Grid Accent 1" w:semiHidden="0" w:uiPriority="73" w:unhideWhenUsed="0"/>
+    <w:lsdException w:name="Light Shading Accent 2" w:semiHidden="0" w:uiPriority="60" w:unhideWhenUsed="0"/>
+    <w:lsdException w:name="Light List Accent 2" w:semiHidden="0" w:uiPriority="61" w:unhideWhenUsed="0"/>
+    <w:lsdException w:name="Light Grid Accent 2" w:semiHidden="0" w:uiPriority="62" w:unhideWhenUsed="0"/>
+    <w:lsdException w:name="Medium Shading 1 Accent 2" w:semiHidden="0" w:uiPriority="63" w:unhideWhenUsed="0"/>
+    <w:lsdException w:name="Medium Shading 2 Accent 2" w:semiHidden="0" w:uiPriority="64" w:unhideWhenUsed="0"/>
+    <w:lsdException w:name="Medium List 1 Accent 2" w:semiHidden="0" w:uiPriority="65" w:unhideWhenUsed="0"/>
+    <w:lsdException w:name="Medium List 2 Accent 2" w:semiHidden="0" w:uiPriority="66" w:unhideWhenUsed="0"/>
+    <w:lsdException w:name="Medium Grid 1 Accent 2" w:semiHidden="0" w:uiPriority="67" w:unhideWhenUsed="0"/>
+    <w:lsdException w:name="Medium Grid 2 Accent 2" w:semiHidden="0" w:uiPriority="68" w:unhideWhenUsed="0"/>
+    <w:lsdException w:name="Medium Grid 3 Accent 2" w:semiHidden="0" w:uiPriority="69" w:unhideWhenUsed="0"/>
+    <w:lsdException w:name="Dark List Accent 2" w:semiHidden="0" w:uiPriority="70" w:unhideWhenUsed="0"/>
+    <w:lsdException w:name="Colorful Shading Accent 2" w:semiHidden="0" w:uiPriority="71" w:unhideWhenUsed="0"/>
+    <w:lsdException w:name="Colorful List Accent 2" w:semiHidden="0" w:uiPriority="72" w:unhideWhenUsed="0"/>
+    <w:lsdException w:name="Colorful Grid Accent 2" w:semiHidden="0" w:uiPriority="73" w:unhideWhenUsed="0"/>
+    <w:lsdException w:name="Light Shading Accent 3" w:semiHidden="0" w:uiPriority="60" w:unhideWhenUsed="0"/>
+    <w:lsdException w:name="Light List Accent 3" w:semiHidden="0" w:uiPriority="61" w:unhideWhenUsed="0"/>
+    <w:lsdException w:name="Light Grid Accent 3" w:semiHidden="0" w:uiPriority="62" w:unhideWhenUsed="0"/>
+    <w:lsdException w:name="Medium Shading 1 Accent 3" w:semiHidden="0" w:uiPriority="63" w:unhideWhenUsed="0"/>
+    <w:lsdException w:name="Medium Shading 2 Accent 3" w:semiHidden="0" w:uiPriority="64" w:unhideWhenUsed="0"/>
+    <w:lsdException w:name="Medium List 1 Accent 3" w:semiHidden="0" w:uiPriority="65" w:unhideWhenUsed="0"/>
+    <w:lsdException w:name="Medium List 2 Accent 3" w:semiHidden="0" w:uiPriority="66" w:unhideWhenUsed="0"/>
+    <w:lsdException w:name="Medium Grid 1 Accent 3" w:semiHidden="0" w:uiPriority="67" w:unhideWhenUsed="0"/>
+    <w:lsdException w:name="Medium Grid 2 Accent 3" w:semiHidden="0" w:uiPriority="68" w:unhideWhenUsed="0"/>
+    <w:lsdException w:name="Medium Grid 3 Accent 3" w:semiHidden="0" w:uiPriority="69" w:unhideWhenUsed="0"/>
+    <w:lsdException w:name="Dark List Accent 3" w:semiHidden="0" w:uiPriority="70" w:unhideWhenUsed="0"/>
+    <w:lsdException w:name="Colorful Shading Accent 3" w:semiHidden="0" w:uiPriority="71" w:unhideWhenUsed="0"/>
+    <w:lsdException w:name="Colorful List Accent 3" w:semiHidden="0" w:uiPriority="72" w:unhideWhenUsed="0"/>
+    <w:lsdException w:name="Colorful Grid Accent 3" w:semiHidden="0" w:uiPriority="73" w:unhideWhenUsed="0"/>
+    <w:lsdException w:name="Light Shading Accent 4" w:semiHidden="0" w:uiPriority="60" w:unhideWhenUsed="0"/>
+    <w:lsdException w:name="Light List Accent 4" w:semiHidden="0" w:uiPriority="61" w:unhideWhenUsed="0"/>
+    <w:lsdException w:name="Light Grid Accent 4" w:semiHidden="0" w:uiPriority="62" w:unhideWhenUsed="0"/>
+    <w:lsdException w:name="Medium Shading 1 Accent 4" w:semiHidden="0" w:uiPriority="63" w:unhideWhenUsed="0"/>
+    <w:lsdException w:name="Medium Shading 2 Accent 4" w:semiHidden="0" w:uiPriority="64" w:unhideWhenUsed="0"/>
+    <w:lsdException w:name="Medium List 1 Accent 4" w:semiHidden="0" w:uiPriority="65" w:unhideWhenUsed="0"/>
+    <w:lsdException w:name="Medium List 2 Accent 4" w:semiHidden="0" w:uiPriority="66" w:unhideWhenUsed="0"/>
+    <w:lsdException w:name="Medium Grid 1 Accent 4" w:semiHidden="0" w:uiPriority="67" w:unhideWhenUsed="0"/>
+    <w:lsdException w:name="Medium Grid 2 Accent 4" w:semiHidden="0" w:uiPriority="68" w:unhideWhenUsed="0"/>
+    <w:lsdException w:name="Medium Grid 3 Accent 4" w:semiHidden="0" w:uiPriority="69" w:unhideWhenUsed="0"/>
+    <w:lsdException w:name="Dark List Accent 4" w:semiHidden="0" w:uiPriority="70" w:unhideWhenUsed="0"/>
+    <w:lsdException w:name="Colorful Shading Accent 4" w:semiHidden="0" w:uiPriority="71" w:unhideWhenUsed="0"/>
+    <w:lsdException w:name="Colorful List Accent 4" w:semiHidden="0" w:uiPriority="72" w:unhideWhenUsed="0"/>
+    <w:lsdException w:name="Colorful Grid Accent 4" w:semiHidden="0" w:uiPriority="73" w:unhideWhenUsed="0"/>
+    <w:lsdException w:name="Light Shading Accent 5" w:semiHidden="0" w:uiPriority="60" w:unhideWhenUsed="0"/>
+    <w:lsdException w:name="Light List Accent 5" w:semiHidden="0" w:uiPriority="61" w:unhideWhenUsed="0"/>
+    <w:lsdException w:name="Light Grid Accent 5" w:semiHidden="0" w:uiPriority="62" w:unhideWhenUsed="0"/>
+    <w:lsdException w:name="Medium Shading 1 Accent 5" w:semiHidden="0" w:uiPriority="63" w:unhideWhenUsed="0"/>
+    <w:lsdException w:name="Medium Shading 2 Accent 5" w:semiHidden="0" w:uiPriority="64" w:unhideWhenUsed="0"/>
+    <w:lsdException w:name="Medium List 1 Accent 5" w:semiHidden="0" w:uiPriority="65" w:unhideWhenUsed="0"/>
+    <w:lsdException w:name="Medium List 2 Accent 5" w:semiHidden="0" w:uiPriority="66" w:unhideWhenUsed="0"/>
+    <w:lsdException w:name="Medium Grid 1 Accent 5" w:semiHidden="0" w:uiPriority="67" w:unhideWhenUsed="0"/>
+    <w:lsdException w:name="Medium Grid 2 Accent 5" w:semiHidden="0" w:uiPriority="68" w:unhideWhenUsed="0"/>
+    <w:lsdException w:name="Medium Grid 3 Accent 5" w:semiHidden="0" w:uiPriority="69" w:unhideWhenUsed="0"/>
+    <w:lsdException w:name="Dark List Accent 5" w:semiHidden="0" w:uiPriority="70" w:unhideWhenUsed="0"/>
+    <w:lsdException w:name="Colorful Shading Accent 5" w:semiHidden="0" w:uiPriority="71" w:unhideWhenUsed="0"/>
+    <w:lsdException w:name="Colorful List Accent 5" w:semiHidden="0" w:uiPriority="72" w:unhideWhenUsed="0"/>
+    <w:lsdException w:name="Colorful Grid Accent 5" w:semiHidden="0" w:uiPriority="73" w:unhideWhenUsed="0"/>
+    <w:lsdException w:name="Light Shading Accent 6" w:semiHidden="0" w:uiPriority="60" w:unhideWhenUsed="0"/>
+    <w:lsdException w:name="Light List Accent 6" w:semiHidden="0" w:uiPriority="61" w:unhideWhenUsed="0"/>
+    <w:lsdException w:name="Light Grid Accent 6" w:semiHidden="0" w:uiPriority="62" w:unhideWhenUsed="0"/>
+    <w:lsdException w:name="Medium Shading 1 Accent 6" w:semiHidden="0" w:uiPriority="63" w:unhideWhenUsed="0"/>
+    <w:lsdException w:name="Medium Shading 2 Accent 6" w:semiHidden="0" w:uiPriority="64" w:unhideWhenUsed="0"/>
+    <w:lsdException w:name="Medium List 1 Accent 6" w:semiHidden="0" w:uiPriority="65" w:unhideWhenUsed="0"/>
+    <w:lsdException w:name="Medium List 2 Accent 6" w:semiHidden="0" w:uiPriority="66" w:unhideWhenUsed="0"/>
+    <w:lsdException w:name="Medium Grid 1 Accent 6" w:semiHidden="0" w:uiPriority="67" w:unhideWhenUsed="0"/>
+    <w:lsdException w:name="Medium Grid 2 Accent 6" w:semiHidden="0" w:uiPriority="68" w:unhideWhenUsed="0"/>
+    <w:lsdException w:name="Medium Grid 3 Accent 6" w:semiHidden="0" w:uiPriority="69" w:unhideWhenUsed="0"/>
+    <w:lsdException w:name="Dark List Accent 6" w:semiHidden="0" w:uiPriority="70" w:unhideWhenUsed="0"/>
+    <w:lsdException w:name="Colorful Shading Accent 6" w:semiHidden="0" w:uiPriority="71" w:unhideWhenUsed="0"/>
+    <w:lsdException w:name="Colorful List Accent 6" w:semiHidden="0" w:uiPriority="72" w:unhideWhenUsed="0"/>
+    <w:lsdException w:name="Colorful Grid Accent 6" w:semiHidden="0" w:uiPriority="73" w:unhideWhenUsed="0"/>
+    <w:lsdException w:name="Subtle Emphasis" w:semiHidden="0" w:uiPriority="19" w:unhideWhenUsed="0" w:qFormat="1"/>
+    <w:lsdException w:name="Intense Emphasis" w:semiHidden="0" w:uiPriority="21" w:unhideWhenUsed="0" w:qFormat="1"/>
+    <w:lsdException w:name="Subtle Reference" w:semiHidden="0" w:uiPriority="31" w:unhideWhenUsed="0" w:qFormat="1"/>
+    <w:lsdException w:name="Intense Reference" w:semiHidden="0" w:uiPriority="32" w:unhideWhenUsed="0" w:qFormat="1"/>
+    <w:lsdException w:name="Book Title" w:semiHidden="0" w:uiPriority="33" w:unhideWhenUsed="0" w:qFormat="1"/>
+    <w:lsdException w:name="Bibliography" w:uiPriority="37"/>
+    <w:lsdException w:name="TOC Heading" w:uiPriority="39" w:qFormat="1"/>
+  </w:latentStyles>
+  <w:style w:type="paragraph" w:default="1" w:styleId="Normal">
+    <w:name w:val="Normal"/>
+    <w:qFormat/>
+  </w:style>
+  <w:style w:type="character" w:default="1" w:styleId="DefaultParagraphFont">
+    <w:name w:val="Default Paragraph Font"/>
+    <w:uiPriority w:val="1"/>
+    <w:semiHidden/>
+    <w:unhideWhenUsed/>
+  </w:style>
+  <w:style w:type="table" w:default="1" w:styleId="TableNormal">
+    <w:name w:val="Normal Table"/>
+    <w:uiPriority w:val="99"/>
+    <w:semiHidden/>
+    <w:unhideWhenUsed/>
+    <w:tblPr>
+      <w:tblInd w:w="0" w:type="dxa"/>
+      <w:tblCellMar>
+        <w:top w:w="0" w:type="dxa"/>
+        <w:left w:w="108" w:type="dxa"/>
+        <w:bottom w:w="0" w:type="dxa"/>
+        <w:right w:w="108" w:type="dxa"/>
+      </w:tblCellMar>
+    </w:tblPr>
+  </w:style>
+  <w:style w:type="numbering" w:default="1" w:styleId="NoList">
+    <w:name w:val="No List"/>
+    <w:uiPriority w:val="99"/>
+    <w:semiHidden/>
+    <w:unhideWhenUsed/>
+  </w:style>
+</w:styles>
+</file>
+
 <file path=word/glossary/webSettings.xml><?xml version="1.0" encoding="utf-8"?>
-<w:webSettings xmlns:mc="http://schemas.openxmlformats.org/markup-compatibility/2006" xmlns:r="http://schemas.openxmlformats.org/officeDocument/2006/relationships" xmlns:w="http://schemas.openxmlformats.org/wordprocessingml/2006/main" xmlns:w14="http://schemas.microsoft.com/office/word/2010/wordml" xmlns:w15="http://schemas.microsoft.com/office/word/2012/wordml" xmlns:w16cid="http://schemas.microsoft.com/office/word/2016/wordml/cid" xmlns:w16se="http://schemas.microsoft.com/office/word/2015/wordml/symex" mc:Ignorable="w14 w15 w16se w16cid">
+<w:webSettings xmlns:mc="http://schemas.openxmlformats.org/markup-compatibility/2006" xmlns:r="http://schemas.openxmlformats.org/officeDocument/2006/relationships" xmlns:w="http://schemas.openxmlformats.org/wordprocessingml/2006/main" xmlns:w14="http://schemas.microsoft.com/office/word/2010/wordml" mc:Ignorable="w14">
   <w:optimizeForBrowser/>
 </w:webSettings>
 </file>
@@ -7553,7 +7494,7 @@
 </file>
 
 <file path=customXml/itemProps2.xml><?xml version="1.0" encoding="utf-8"?>
-<ds:datastoreItem xmlns:ds="http://schemas.openxmlformats.org/officeDocument/2006/customXml" ds:itemID="{1940008A-AD71-4467-A2DE-109681ADE1A8}">
+<ds:datastoreItem xmlns:ds="http://schemas.openxmlformats.org/officeDocument/2006/customXml" ds:itemID="{709F22C4-60BB-493B-ABAA-7C3007FAEF19}">
   <ds:schemaRefs>
     <ds:schemaRef ds:uri="http://schemas.openxmlformats.org/officeDocument/2006/bibliography"/>
   </ds:schemaRefs>

</xml_diff>

<commit_message>
fixed some typos in conclusion
</commit_message>
<xml_diff>
--- a/docs/Team Structure.docx
+++ b/docs/Team Structure.docx
@@ -544,9 +544,6 @@
                 </w:rPr>
                 <w:alias w:val="Subtitle"/>
                 <w:id w:val="15524255"/>
-                <w:placeholder>
-                  <w:docPart w:val="BB5150F59F324BE1BCEEA47EBB674D09"/>
-                </w:placeholder>
                 <w:dataBinding w:prefixMappings="xmlns:ns0='http://schemas.openxmlformats.org/package/2006/metadata/core-properties' xmlns:ns1='http://purl.org/dc/elements/1.1/'" w:xpath="/ns0:coreProperties[1]/ns1:subject[1]" w:storeItemID="{6C3C8BC8-F283-45AE-878A-BAB7291924A1}"/>
                 <w:text/>
               </w:sdtPr>
@@ -635,7 +632,6 @@
                     <w:bCs/>
                   </w:rPr>
                 </w:pPr>
-                <w:bookmarkStart w:id="0" w:name="_GoBack"/>
                 <w:r>
                   <w:rPr>
                     <w:b/>
@@ -691,7 +687,6 @@
                     </wp:inline>
                   </w:drawing>
                 </w:r>
-                <w:bookmarkEnd w:id="0"/>
               </w:p>
               <w:p>
                 <w:pPr>
@@ -1658,7 +1653,7 @@
             </w:pBdr>
             <w:outlineLvl w:val="0"/>
           </w:pPr>
-          <w:bookmarkStart w:id="1" w:name="_Toc1496843"/>
+          <w:bookmarkStart w:id="0" w:name="_Toc1496843"/>
           <w:r>
             <w:rPr>
               <w:noProof/>
@@ -1667,7 +1662,7 @@
             <w:lastRenderedPageBreak/>
             <w:t>Introduction:</w:t>
           </w:r>
-          <w:bookmarkEnd w:id="1"/>
+          <w:bookmarkEnd w:id="0"/>
         </w:p>
         <w:p>
           <w:pPr>
@@ -1950,7 +1945,7 @@
             <w:pStyle w:val="Title"/>
             <w:outlineLvl w:val="0"/>
           </w:pPr>
-          <w:bookmarkStart w:id="2" w:name="_Toc1496844"/>
+          <w:bookmarkStart w:id="1" w:name="_Toc1496844"/>
           <w:r>
             <w:lastRenderedPageBreak/>
             <w:t xml:space="preserve">Team Name </w:t>
@@ -1961,7 +1956,7 @@
           <w:r>
             <w:t>:</w:t>
           </w:r>
-          <w:bookmarkEnd w:id="2"/>
+          <w:bookmarkEnd w:id="1"/>
         </w:p>
         <w:p>
           <w:pPr>
@@ -2369,7 +2364,7 @@
             <w:pStyle w:val="Title"/>
             <w:outlineLvl w:val="0"/>
           </w:pPr>
-          <w:bookmarkStart w:id="3" w:name="_Toc1496845"/>
+          <w:bookmarkStart w:id="2" w:name="_Toc1496845"/>
           <w:r>
             <w:lastRenderedPageBreak/>
             <w:t>Team Division</w:t>
@@ -2377,7 +2372,7 @@
           <w:r>
             <w:t>:</w:t>
           </w:r>
-          <w:bookmarkEnd w:id="3"/>
+          <w:bookmarkEnd w:id="2"/>
         </w:p>
         <w:p>
           <w:pPr>
@@ -3468,7 +3463,7 @@
               <w:lang w:eastAsia="en-US"/>
             </w:rPr>
           </w:pPr>
-          <w:bookmarkStart w:id="4" w:name="_Toc1496846"/>
+          <w:bookmarkStart w:id="3" w:name="_Toc1496846"/>
           <w:r>
             <w:rPr>
               <w:rFonts w:ascii="Times New Roman" w:hAnsi="Times New Roman" w:cs="Times New Roman"/>
@@ -3487,7 +3482,7 @@
             <w:lastRenderedPageBreak/>
             <w:t>Conclusion:</w:t>
           </w:r>
-          <w:bookmarkEnd w:id="4"/>
+          <w:bookmarkEnd w:id="3"/>
         </w:p>
         <w:p>
           <w:pPr>
@@ -3626,7 +3621,7 @@
               <w:szCs w:val="28"/>
               <w:shd w:val="clear" w:color="auto" w:fill="FFFFFF"/>
             </w:rPr>
-            <w:t xml:space="preserve"> our team was born and we are considering in taking the first place among all our competitors</w:t>
+            <w:t xml:space="preserve"> our team </w:t>
           </w:r>
           <w:r>
             <w:rPr>
@@ -3636,8 +3631,50 @@
               <w:szCs w:val="28"/>
               <w:shd w:val="clear" w:color="auto" w:fill="FFFFFF"/>
             </w:rPr>
+            <w:t>is</w:t>
+          </w:r>
+          <w:r>
+            <w:rPr>
+              <w:rFonts w:ascii="Times New Roman" w:hAnsi="Times New Roman" w:cs="Times New Roman"/>
+              <w:color w:val="222222"/>
+              <w:sz w:val="28"/>
+              <w:szCs w:val="28"/>
+              <w:shd w:val="clear" w:color="auto" w:fill="FFFFFF"/>
+            </w:rPr>
+            <w:t xml:space="preserve"> born and we are </w:t>
+          </w:r>
+          <w:r>
+            <w:rPr>
+              <w:rFonts w:ascii="Times New Roman" w:hAnsi="Times New Roman" w:cs="Times New Roman"/>
+              <w:color w:val="222222"/>
+              <w:sz w:val="28"/>
+              <w:szCs w:val="28"/>
+              <w:shd w:val="clear" w:color="auto" w:fill="FFFFFF"/>
+            </w:rPr>
+            <w:t>willing to ripe</w:t>
+          </w:r>
+          <w:r>
+            <w:rPr>
+              <w:rFonts w:ascii="Times New Roman" w:hAnsi="Times New Roman" w:cs="Times New Roman"/>
+              <w:color w:val="222222"/>
+              <w:sz w:val="28"/>
+              <w:szCs w:val="28"/>
+              <w:shd w:val="clear" w:color="auto" w:fill="FFFFFF"/>
+            </w:rPr>
+            <w:t xml:space="preserve"> the first place among all our competitors</w:t>
+          </w:r>
+          <w:r>
+            <w:rPr>
+              <w:rFonts w:ascii="Times New Roman" w:hAnsi="Times New Roman" w:cs="Times New Roman"/>
+              <w:color w:val="222222"/>
+              <w:sz w:val="28"/>
+              <w:szCs w:val="28"/>
+              <w:shd w:val="clear" w:color="auto" w:fill="FFFFFF"/>
+            </w:rPr>
             <w:t>.</w:t>
           </w:r>
+          <w:bookmarkStart w:id="4" w:name="_GoBack"/>
+          <w:bookmarkEnd w:id="4"/>
         </w:p>
         <w:p>
           <w:pPr>
@@ -3969,7 +4006,7 @@
           <w:rPr>
             <w:noProof/>
           </w:rPr>
-          <w:t>1</w:t>
+          <w:t>5</w:t>
         </w:r>
         <w:r>
           <w:rPr>
@@ -6419,41 +6456,7 @@
 </file>
 
 <file path=word/glossary/document.xml><?xml version="1.0" encoding="utf-8"?>
-<w:glossaryDocument xmlns:wpc="http://schemas.microsoft.com/office/word/2010/wordprocessingCanvas" xmlns:mc="http://schemas.openxmlformats.org/markup-compatibility/2006" xmlns:o="urn:schemas-microsoft-com:office:office" xmlns:r="http://schemas.openxmlformats.org/officeDocument/2006/relationships" xmlns:m="http://schemas.openxmlformats.org/officeDocument/2006/math" xmlns:v="urn:schemas-microsoft-com:vml" xmlns:wp14="http://schemas.microsoft.com/office/word/2010/wordprocessingDrawing" xmlns:wp="http://schemas.openxmlformats.org/drawingml/2006/wordprocessingDrawing" xmlns:w10="urn:schemas-microsoft-com:office:word" xmlns:w="http://schemas.openxmlformats.org/wordprocessingml/2006/main" xmlns:w14="http://schemas.microsoft.com/office/word/2010/wordml" xmlns:wpg="http://schemas.microsoft.com/office/word/2010/wordprocessingGroup" xmlns:wpi="http://schemas.microsoft.com/office/word/2010/wordprocessingInk" xmlns:wne="http://schemas.microsoft.com/office/word/2006/wordml" xmlns:wps="http://schemas.microsoft.com/office/word/2010/wordprocessingShape" mc:Ignorable="w14 wp14">
-  <w:docParts>
-    <w:docPart>
-      <w:docPartPr>
-        <w:name w:val="7AE6608A5FD945AB887CAFADC6A8340D"/>
-        <w:category>
-          <w:name w:val="General"/>
-          <w:gallery w:val="placeholder"/>
-        </w:category>
-        <w:types>
-          <w:type w:val="bbPlcHdr"/>
-        </w:types>
-        <w:behaviors>
-          <w:behavior w:val="content"/>
-        </w:behaviors>
-        <w:guid w:val="{43DF473B-B2C8-4237-A958-E017533E87C4}"/>
-      </w:docPartPr>
-      <w:docPartBody>
-        <w:p>
-          <w:pPr>
-            <w:pStyle w:val="7AE6608A5FD945AB887CAFADC6A8340D"/>
-          </w:pPr>
-          <w:r>
-            <w:rPr>
-              <w:rFonts w:asciiTheme="majorHAnsi" w:eastAsiaTheme="majorEastAsia" w:hAnsiTheme="majorHAnsi" w:cstheme="majorBidi"/>
-              <w:sz w:val="80"/>
-              <w:szCs w:val="80"/>
-            </w:rPr>
-            <w:t>[Type the document title]</w:t>
-          </w:r>
-        </w:p>
-      </w:docPartBody>
-    </w:docPart>
-  </w:docParts>
-</w:glossaryDocument>
+<w:glossaryDocument xmlns:wpc="http://schemas.microsoft.com/office/word/2010/wordprocessingCanvas" xmlns:mc="http://schemas.openxmlformats.org/markup-compatibility/2006" xmlns:o="urn:schemas-microsoft-com:office:office" xmlns:r="http://schemas.openxmlformats.org/officeDocument/2006/relationships" xmlns:m="http://schemas.openxmlformats.org/officeDocument/2006/math" xmlns:v="urn:schemas-microsoft-com:vml" xmlns:wp14="http://schemas.microsoft.com/office/word/2010/wordprocessingDrawing" xmlns:wp="http://schemas.openxmlformats.org/drawingml/2006/wordprocessingDrawing" xmlns:w10="urn:schemas-microsoft-com:office:word" xmlns:w="http://schemas.openxmlformats.org/wordprocessingml/2006/main" xmlns:w14="http://schemas.microsoft.com/office/word/2010/wordml" xmlns:wpg="http://schemas.microsoft.com/office/word/2010/wordprocessingGroup" xmlns:wpi="http://schemas.microsoft.com/office/word/2010/wordprocessingInk" xmlns:wne="http://schemas.microsoft.com/office/word/2006/wordml" xmlns:wps="http://schemas.microsoft.com/office/word/2010/wordprocessingShape" mc:Ignorable="w14 wp14"/>
 </file>
 
 <file path=word/glossary/fontTable.xml><?xml version="1.0" encoding="utf-8"?>
@@ -6560,6 +6563,7 @@
     <w:rsid w:val="000D05FE"/>
     <w:rsid w:val="002C5ED8"/>
     <w:rsid w:val="003838D9"/>
+    <w:rsid w:val="004137F8"/>
     <w:rsid w:val="00444D08"/>
     <w:rsid w:val="00AA5272"/>
     <w:rsid w:val="00CD63B8"/>
@@ -7494,7 +7498,7 @@
 </file>
 
 <file path=customXml/itemProps2.xml><?xml version="1.0" encoding="utf-8"?>
-<ds:datastoreItem xmlns:ds="http://schemas.openxmlformats.org/officeDocument/2006/customXml" ds:itemID="{709F22C4-60BB-493B-ABAA-7C3007FAEF19}">
+<ds:datastoreItem xmlns:ds="http://schemas.openxmlformats.org/officeDocument/2006/customXml" ds:itemID="{CE995D87-F413-4293-9EED-3DBB3562CCCB}">
   <ds:schemaRefs>
     <ds:schemaRef ds:uri="http://schemas.openxmlformats.org/officeDocument/2006/bibliography"/>
   </ds:schemaRefs>

</xml_diff>